<commit_message>
Fix link in Labwork
</commit_message>
<xml_diff>
--- a/Labwork/Labwork.docx
+++ b/Labwork/Labwork.docx
@@ -4260,7 +4260,7 @@
           <v:shape id="_x0000_i1025" type="#_x0000_t75" style="width:319.5pt;height:186pt" o:ole="">
             <v:imagedata r:id="rId21" o:title=""/>
           </v:shape>
-          <o:OLEObject Type="Embed" ProgID="Visio.Drawing.15" ShapeID="_x0000_i1025" DrawAspect="Content" ObjectID="_1647849314" r:id="rId22"/>
+          <o:OLEObject Type="Embed" ProgID="Visio.Drawing.15" ShapeID="_x0000_i1025" DrawAspect="Content" ObjectID="_1648204688" r:id="rId22"/>
         </w:object>
       </w:r>
     </w:p>
@@ -6279,7 +6279,7 @@
       <w:r>
         <w:t xml:space="preserve">ote: all of the following exercises can be found </w:t>
       </w:r>
-      <w:hyperlink r:id="rId27" w:history="1">
+      <w:hyperlink r:id="rId27" w:anchor="exercises" w:history="1">
         <w:r>
           <w:rPr>
             <w:rStyle w:val="a3"/>
@@ -6418,13 +6418,7 @@
         <w:t>L</w:t>
       </w:r>
       <w:r>
-        <w:t>ab0</w:t>
-      </w:r>
-      <w:r>
-        <w:t>6</w:t>
-      </w:r>
-      <w:r>
-        <w:t xml:space="preserve">: </w:t>
+        <w:t xml:space="preserve">ab06: </w:t>
       </w:r>
       <w:r>
         <w:t>Structural-Based Testing</w:t>
@@ -6440,7 +6434,7 @@
       <w:r>
         <w:t xml:space="preserve">ote: all of the following exercises can be found </w:t>
       </w:r>
-      <w:hyperlink r:id="rId28" w:history="1">
+      <w:hyperlink r:id="rId28" w:anchor="exercises" w:history="1">
         <w:r>
           <w:rPr>
             <w:rStyle w:val="a3"/>
@@ -6448,6 +6442,8 @@
           <w:t>here</w:t>
         </w:r>
       </w:hyperlink>
+      <w:bookmarkStart w:id="4" w:name="_GoBack"/>
+      <w:bookmarkEnd w:id="4"/>
       <w:r>
         <w:t xml:space="preserve">. You just need to report your answer in the corresponding subsection. </w:t>
       </w:r>
@@ -6545,10 +6541,7 @@
         <w:t xml:space="preserve"> 07</w:t>
       </w:r>
     </w:p>
-    <w:p>
-      <w:bookmarkStart w:id="4" w:name="_GoBack"/>
-      <w:bookmarkEnd w:id="4"/>
-    </w:p>
+    <w:p/>
     <w:sectPr>
       <w:pgSz w:w="11906" w:h="16838"/>
       <w:pgMar w:top="1440" w:right="1800" w:bottom="1440" w:left="1800" w:header="851" w:footer="992" w:gutter="0"/>

</xml_diff>

<commit_message>
Lec08 Design by Contracts
</commit_message>
<xml_diff>
--- a/Labwork/Labwork.docx
+++ b/Labwork/Labwork.docx
@@ -862,7 +862,6 @@
         <w:ind w:left="420"/>
       </w:pPr>
       <w:r>
-        <w:lastRenderedPageBreak/>
         <w:t xml:space="preserve">What’s </w:t>
       </w:r>
       <w:r>
@@ -1857,14 +1856,7 @@
         <w:rPr>
           <w:rStyle w:val="ad"/>
         </w:rPr>
-        <w:t xml:space="preserve">able </w:t>
-      </w:r>
-      <w:r>
-        <w:rPr>
-          <w:rStyle w:val="ad"/>
-        </w:rPr>
-        <w:lastRenderedPageBreak/>
-        <w:t>1</w:t>
+        <w:t>able 1</w:t>
       </w:r>
       <w:r>
         <w:rPr>
@@ -2668,7 +2660,6 @@
       </w:pPr>
       <w:bookmarkStart w:id="2" w:name="_Hlk36032312"/>
       <w:r>
-        <w:lastRenderedPageBreak/>
         <w:t>Lab</w:t>
       </w:r>
       <w:r>
@@ -3218,11 +3209,7 @@
         <w:t xml:space="preserve">ies </w:t>
       </w:r>
       <w:r>
-        <w:t xml:space="preserve">we’ll use in the following tasks. Please do the following subtasks to test if your JUnit 5 packages are well </w:t>
-      </w:r>
-      <w:r>
-        <w:lastRenderedPageBreak/>
-        <w:t>set in your IDE. In the following, I suppose you use IDEA, instead of Eclipse.</w:t>
+        <w:t>we’ll use in the following tasks. Please do the following subtasks to test if your JUnit 5 packages are well set in your IDE. In the following, I suppose you use IDEA, instead of Eclipse.</w:t>
       </w:r>
     </w:p>
     <w:p>
@@ -3975,10 +3962,10 @@
             <v:path o:extrusionok="f" gradientshapeok="t" o:connecttype="rect"/>
             <o:lock v:ext="edit" aspectratio="t"/>
           </v:shapetype>
-          <v:shape id="_x0000_i1025" type="#_x0000_t75" style="width:319.5pt;height:186pt" o:ole="">
+          <v:shape id="_x0000_i1025" type="#_x0000_t75" style="width:319.7pt;height:185.9pt" o:ole="">
             <v:imagedata r:id="rId21" o:title=""/>
           </v:shape>
-          <o:OLEObject Type="Embed" ProgID="Visio.Drawing.15" ShapeID="_x0000_i1025" DrawAspect="Content" ObjectID="_1649016366" r:id="rId22"/>
+          <o:OLEObject Type="Embed" ProgID="Visio.Drawing.15" ShapeID="_x0000_i1025" DrawAspect="Content" ObjectID="_1649667336" r:id="rId22"/>
         </w:object>
       </w:r>
     </w:p>
@@ -4355,7 +4342,6 @@
         <w:t xml:space="preserve">), which </w:t>
       </w:r>
       <w:r>
-        <w:lastRenderedPageBreak/>
         <w:t>are used to test long running tasks. If given task inside testcase takes more than specified duration, then test will fail.</w:t>
       </w:r>
     </w:p>
@@ -4848,7 +4834,6 @@
           <w:iCs/>
           <w:color w:val="0000FF"/>
         </w:rPr>
-        <w:lastRenderedPageBreak/>
         <w:t>Parameterized Test</w:t>
       </w:r>
       <w:r>
@@ -4937,7 +4922,6 @@
         <w:rPr>
           <w:rFonts w:hint="eastAsia"/>
         </w:rPr>
-        <w:lastRenderedPageBreak/>
         <w:t>L</w:t>
       </w:r>
       <w:r>
@@ -5260,15 +5244,7 @@
           <w:rStyle w:val="ad"/>
           <w:rFonts w:hint="eastAsia"/>
         </w:rPr>
-        <w:t xml:space="preserve">Suzanne, a junior software testing, just joined a very large online payment company. As a first task, Suzanne analyzed their past two years of bug reports. Suzanne observes that more than 50% of bugs have been </w:t>
-      </w:r>
-      <w:r>
-        <w:rPr>
-          <w:rStyle w:val="ad"/>
-          <w:rFonts w:hint="eastAsia"/>
-        </w:rPr>
-        <w:lastRenderedPageBreak/>
-        <w:t>happening in the</w:t>
+        <w:t>Suzanne, a junior software testing, just joined a very large online payment company. As a first task, Suzanne analyzed their past two years of bug reports. Suzanne observes that more than 50% of bugs have been happening in the</w:t>
       </w:r>
       <w:r>
         <w:rPr>
@@ -5757,7 +5733,6 @@
         <w:rPr>
           <w:rFonts w:eastAsia="微软雅黑" w:hint="eastAsia"/>
         </w:rPr>
-        <w:lastRenderedPageBreak/>
         <w:t>Exercise</w:t>
       </w:r>
       <w:r>
@@ -6011,7 +5986,6 @@
         <w:rPr>
           <w:rFonts w:eastAsia="微软雅黑" w:hint="eastAsia"/>
         </w:rPr>
-        <w:lastRenderedPageBreak/>
         <w:t>Exercise</w:t>
       </w:r>
       <w:r>
@@ -6188,13 +6162,7 @@
         <w:t xml:space="preserve"> 07</w:t>
       </w:r>
     </w:p>
-    <w:p>
-      <w:pPr>
-        <w:rPr>
-          <w:rFonts w:hint="eastAsia"/>
-        </w:rPr>
-      </w:pPr>
-    </w:p>
+    <w:p/>
     <w:p>
       <w:pPr>
         <w:pStyle w:val="1"/>
@@ -6207,13 +6175,7 @@
         <w:t>L</w:t>
       </w:r>
       <w:r>
-        <w:t>ab0</w:t>
-      </w:r>
-      <w:r>
-        <w:t>7</w:t>
-      </w:r>
-      <w:r>
-        <w:t xml:space="preserve">: </w:t>
+        <w:t xml:space="preserve">ab07: </w:t>
       </w:r>
       <w:r>
         <w:rPr>
@@ -6226,11 +6188,6 @@
       </w:r>
     </w:p>
     <w:p>
-      <w:pPr>
-        <w:rPr>
-          <w:rFonts w:hint="eastAsia"/>
-        </w:rPr>
-      </w:pPr>
       <w:r>
         <w:rPr>
           <w:rFonts w:hint="eastAsia"/>
@@ -6275,6 +6232,129 @@
         </w:rPr>
         <w:t>9</w:t>
       </w:r>
+      <w:r>
+        <w:rPr>
+          <w:rStyle w:val="ad"/>
+        </w:rPr>
+        <w:t>.</w:t>
+      </w:r>
+    </w:p>
+    <w:p>
+      <w:pPr>
+        <w:pStyle w:val="2"/>
+        <w:spacing w:before="93" w:after="93"/>
+        <w:rPr>
+          <w:rFonts w:eastAsia="微软雅黑"/>
+        </w:rPr>
+      </w:pPr>
+      <w:r>
+        <w:rPr>
+          <w:rFonts w:eastAsia="微软雅黑" w:hint="eastAsia"/>
+        </w:rPr>
+        <w:t>Exercise</w:t>
+      </w:r>
+      <w:r>
+        <w:rPr>
+          <w:rFonts w:eastAsia="微软雅黑"/>
+        </w:rPr>
+        <w:t xml:space="preserve"> 08</w:t>
+      </w:r>
+    </w:p>
+    <w:p/>
+    <w:p>
+      <w:pPr>
+        <w:pStyle w:val="2"/>
+        <w:spacing w:before="93" w:after="93"/>
+        <w:rPr>
+          <w:rFonts w:eastAsia="微软雅黑"/>
+        </w:rPr>
+      </w:pPr>
+      <w:r>
+        <w:rPr>
+          <w:rFonts w:eastAsia="微软雅黑" w:hint="eastAsia"/>
+        </w:rPr>
+        <w:t>Exercise</w:t>
+      </w:r>
+      <w:r>
+        <w:rPr>
+          <w:rFonts w:eastAsia="微软雅黑"/>
+        </w:rPr>
+        <w:t xml:space="preserve"> 09</w:t>
+      </w:r>
+    </w:p>
+    <w:p>
+      <w:pPr>
+        <w:rPr>
+          <w:rFonts w:hint="eastAsia"/>
+        </w:rPr>
+      </w:pPr>
+    </w:p>
+    <w:p>
+      <w:pPr>
+        <w:pStyle w:val="1"/>
+        <w:spacing w:before="156" w:after="156"/>
+      </w:pPr>
+      <w:r>
+        <w:rPr>
+          <w:rFonts w:hint="eastAsia"/>
+        </w:rPr>
+        <w:t>L</w:t>
+      </w:r>
+      <w:r>
+        <w:t>ab08:</w:t>
+      </w:r>
+      <w:r>
+        <w:t xml:space="preserve"> </w:t>
+      </w:r>
+      <w:r>
+        <w:t>Design by Contracts</w:t>
+      </w:r>
+    </w:p>
+    <w:p>
+      <w:r>
+        <w:rPr>
+          <w:rFonts w:hint="eastAsia"/>
+        </w:rPr>
+        <w:t>N</w:t>
+      </w:r>
+      <w:r>
+        <w:t xml:space="preserve">ote: all of the following exercises can be found </w:t>
+      </w:r>
+      <w:hyperlink r:id="rId30" w:anchor="exercises" w:history="1">
+        <w:r>
+          <w:rPr>
+            <w:rStyle w:val="a3"/>
+          </w:rPr>
+          <w:t>here</w:t>
+        </w:r>
+      </w:hyperlink>
+      <w:r>
+        <w:t xml:space="preserve">. You just need to report your answer in the corresponding subsection. </w:t>
+      </w:r>
+      <w:r>
+        <w:rPr>
+          <w:rStyle w:val="ad"/>
+        </w:rPr>
+        <w:t>Please notice the exercise numbers are 0</w:t>
+      </w:r>
+      <w:r>
+        <w:rPr>
+          <w:rStyle w:val="ad"/>
+        </w:rPr>
+        <w:t>1</w:t>
+      </w:r>
+      <w:r>
+        <w:rPr>
+          <w:rStyle w:val="ad"/>
+        </w:rPr>
+        <w:t>, and 0</w:t>
+      </w:r>
+      <w:r>
+        <w:rPr>
+          <w:rStyle w:val="ad"/>
+        </w:rPr>
+        <w:t>3</w:t>
+      </w:r>
       <w:bookmarkStart w:id="4" w:name="_GoBack"/>
       <w:bookmarkEnd w:id="4"/>
       <w:r>
@@ -6308,7 +6388,7 @@
         <w:rPr>
           <w:rFonts w:eastAsia="微软雅黑"/>
         </w:rPr>
-        <w:t>8</w:t>
+        <w:t>1</w:t>
       </w:r>
     </w:p>
     <w:p/>
@@ -6336,7 +6416,7 @@
         <w:rPr>
           <w:rFonts w:eastAsia="微软雅黑"/>
         </w:rPr>
-        <w:t>9</w:t>
+        <w:t>3</w:t>
       </w:r>
     </w:p>
     <w:p/>

</xml_diff>

<commit_message>
Lec09: Testing Pyramid & Answers for Lab01~Lab06
</commit_message>
<xml_diff>
--- a/Labwork/Labwork.docx
+++ b/Labwork/Labwork.docx
@@ -168,13 +168,23 @@
                 <w:highlight w:val="green"/>
               </w:rPr>
             </w:pPr>
+            <w:proofErr w:type="spellStart"/>
             <w:r>
               <w:rPr>
                 <w:rFonts w:ascii="Times New Roman" w:hAnsi="Times New Roman"/>
                 <w:szCs w:val="21"/>
                 <w:highlight w:val="green"/>
               </w:rPr>
-              <w:t>Tamraoui Oussama</w:t>
+              <w:t>Tamraoui</w:t>
+            </w:r>
+            <w:proofErr w:type="spellEnd"/>
+            <w:r>
+              <w:rPr>
+                <w:rFonts w:ascii="Times New Roman" w:hAnsi="Times New Roman"/>
+                <w:szCs w:val="21"/>
+                <w:highlight w:val="green"/>
+              </w:rPr>
+              <w:t xml:space="preserve"> Oussama</w:t>
             </w:r>
           </w:p>
         </w:tc>
@@ -475,9 +485,11 @@
       <w:r>
         <w:t xml:space="preserve"> </w:t>
       </w:r>
+      <w:proofErr w:type="spellStart"/>
       <w:r>
         <w:t>assertTrue</w:t>
       </w:r>
+      <w:proofErr w:type="spellEnd"/>
       <w:r>
         <w:rPr>
           <w:rFonts w:hint="eastAsia"/>
@@ -487,9 +499,11 @@
       <w:r>
         <w:t xml:space="preserve"> </w:t>
       </w:r>
+      <w:proofErr w:type="spellStart"/>
       <w:r>
         <w:t>assertFalse</w:t>
       </w:r>
+      <w:proofErr w:type="spellEnd"/>
       <w:r>
         <w:t>.</w:t>
       </w:r>
@@ -862,6 +876,7 @@
         <w:ind w:left="420"/>
       </w:pPr>
       <w:r>
+        <w:lastRenderedPageBreak/>
         <w:t xml:space="preserve">What’s </w:t>
       </w:r>
       <w:r>
@@ -979,15 +994,19 @@
       <w:r>
         <w:t xml:space="preserve">s, </w:t>
       </w:r>
+      <w:proofErr w:type="spellStart"/>
       <w:r>
         <w:t>CalculatorTest</w:t>
       </w:r>
+      <w:proofErr w:type="spellEnd"/>
       <w:r>
         <w:t xml:space="preserve"> and </w:t>
       </w:r>
+      <w:proofErr w:type="spellStart"/>
       <w:r>
         <w:t>TriangleTest</w:t>
       </w:r>
+      <w:proofErr w:type="spellEnd"/>
       <w:r>
         <w:t>,</w:t>
       </w:r>
@@ -997,6 +1016,7 @@
       <w:r>
         <w:t xml:space="preserve"> </w:t>
       </w:r>
+      <w:proofErr w:type="spellStart"/>
       <w:r>
         <w:rPr>
           <w:i/>
@@ -1004,6 +1024,7 @@
         </w:rPr>
         <w:t>LectureCodes</w:t>
       </w:r>
+      <w:proofErr w:type="spellEnd"/>
       <w:r>
         <w:rPr>
           <w:rFonts w:hint="eastAsia"/>
@@ -1012,12 +1033,21 @@
         </w:rPr>
         <w:t>/</w:t>
       </w:r>
+      <w:proofErr w:type="spellStart"/>
       <w:r>
         <w:rPr>
           <w:i/>
           <w:iCs/>
         </w:rPr>
-        <w:t>src/lec01</w:t>
+        <w:t>src</w:t>
+      </w:r>
+      <w:proofErr w:type="spellEnd"/>
+      <w:r>
+        <w:rPr>
+          <w:i/>
+          <w:iCs/>
+        </w:rPr>
+        <w:t>/lec01</w:t>
       </w:r>
       <w:r>
         <w:t>, and</w:t>
@@ -1202,19 +1232,63 @@
         <w:rPr>
           <w:rStyle w:val="ad"/>
         </w:rPr>
-        <w:t xml:space="preserve"> the test codes, CalculatorTest and TriangleTest</w:t>
-      </w:r>
+        <w:t xml:space="preserve"> the test codes, </w:t>
+      </w:r>
+      <w:proofErr w:type="spellStart"/>
+      <w:r>
+        <w:rPr>
+          <w:rStyle w:val="ad"/>
+        </w:rPr>
+        <w:t>CalculatorTest</w:t>
+      </w:r>
+      <w:proofErr w:type="spellEnd"/>
+      <w:r>
+        <w:rPr>
+          <w:rStyle w:val="ad"/>
+        </w:rPr>
+        <w:t xml:space="preserve"> and </w:t>
+      </w:r>
+      <w:proofErr w:type="spellStart"/>
+      <w:r>
+        <w:rPr>
+          <w:rStyle w:val="ad"/>
+        </w:rPr>
+        <w:t>TriangleTest</w:t>
+      </w:r>
+      <w:proofErr w:type="spellEnd"/>
       <w:r>
         <w:rPr>
           <w:rStyle w:val="ad"/>
         </w:rPr>
         <w:t xml:space="preserve"> in </w:t>
       </w:r>
-      <w:r>
-        <w:rPr>
-          <w:rStyle w:val="ad"/>
-        </w:rPr>
-        <w:t>LectureCodes/src/lec01</w:t>
+      <w:proofErr w:type="spellStart"/>
+      <w:r>
+        <w:rPr>
+          <w:rStyle w:val="ad"/>
+        </w:rPr>
+        <w:t>LectureCodes</w:t>
+      </w:r>
+      <w:proofErr w:type="spellEnd"/>
+      <w:r>
+        <w:rPr>
+          <w:rStyle w:val="ad"/>
+        </w:rPr>
+        <w:t>/</w:t>
+      </w:r>
+      <w:proofErr w:type="spellStart"/>
+      <w:r>
+        <w:rPr>
+          <w:rStyle w:val="ad"/>
+        </w:rPr>
+        <w:t>src</w:t>
+      </w:r>
+      <w:proofErr w:type="spellEnd"/>
+      <w:r>
+        <w:rPr>
+          <w:rStyle w:val="ad"/>
+        </w:rPr>
+        <w:t>/lec01</w:t>
       </w:r>
       <w:r>
         <w:rPr>
@@ -1339,7 +1413,23 @@
           <w:rStyle w:val="ad"/>
           <w:rFonts w:hint="eastAsia"/>
         </w:rPr>
-        <w:t>int sub(int i, int j)</w:t>
+        <w:t xml:space="preserve">int sub(int </w:t>
+      </w:r>
+      <w:proofErr w:type="spellStart"/>
+      <w:r>
+        <w:rPr>
+          <w:rStyle w:val="ad"/>
+          <w:rFonts w:hint="eastAsia"/>
+        </w:rPr>
+        <w:t>i</w:t>
+      </w:r>
+      <w:proofErr w:type="spellEnd"/>
+      <w:r>
+        <w:rPr>
+          <w:rStyle w:val="ad"/>
+          <w:rFonts w:hint="eastAsia"/>
+        </w:rPr>
+        <w:t>, int j)</w:t>
       </w:r>
       <w:r>
         <w:rPr>
@@ -1438,12 +1528,14 @@
         </w:rPr>
         <w:t xml:space="preserve">its </w:t>
       </w:r>
+      <w:proofErr w:type="spellStart"/>
       <w:r>
         <w:rPr>
           <w:rStyle w:val="ad"/>
         </w:rPr>
         <w:t>testAdd</w:t>
       </w:r>
+      <w:proofErr w:type="spellEnd"/>
       <w:r>
         <w:rPr>
           <w:rStyle w:val="ad"/>
@@ -1532,6 +1624,7 @@
         </w:rPr>
         <w:t xml:space="preserve">int </w:t>
       </w:r>
+      <w:proofErr w:type="spellStart"/>
       <w:r>
         <w:rPr>
           <w:rFonts w:ascii="Courier New" w:hAnsi="Courier New" w:cs="Courier New"/>
@@ -1542,6 +1635,7 @@
         </w:rPr>
         <w:t>i</w:t>
       </w:r>
+      <w:proofErr w:type="spellEnd"/>
       <w:r>
         <w:rPr>
           <w:rFonts w:ascii="Courier New" w:hAnsi="Courier New" w:cs="Courier New"/>
@@ -1617,6 +1711,7 @@
         </w:rPr>
         <w:t xml:space="preserve">return </w:t>
       </w:r>
+      <w:proofErr w:type="spellStart"/>
       <w:r>
         <w:rPr>
           <w:rFonts w:ascii="Courier New" w:hAnsi="Courier New" w:cs="Courier New"/>
@@ -1625,7 +1720,18 @@
           <w:sz w:val="27"/>
           <w:szCs w:val="27"/>
         </w:rPr>
-        <w:t>i - j</w:t>
+        <w:t>i</w:t>
+      </w:r>
+      <w:proofErr w:type="spellEnd"/>
+      <w:r>
+        <w:rPr>
+          <w:rFonts w:ascii="Courier New" w:hAnsi="Courier New" w:cs="Courier New"/>
+          <w:color w:val="A9B7C6"/>
+          <w:kern w:val="0"/>
+          <w:sz w:val="27"/>
+          <w:szCs w:val="27"/>
+        </w:rPr>
+        <w:t xml:space="preserve"> - j</w:t>
       </w:r>
       <w:r>
         <w:rPr>
@@ -1856,7 +1962,14 @@
         <w:rPr>
           <w:rStyle w:val="ad"/>
         </w:rPr>
-        <w:t>able 1</w:t>
+        <w:t xml:space="preserve">able </w:t>
+      </w:r>
+      <w:r>
+        <w:rPr>
+          <w:rStyle w:val="ad"/>
+        </w:rPr>
+        <w:lastRenderedPageBreak/>
+        <w:t>1</w:t>
       </w:r>
       <w:r>
         <w:rPr>
@@ -1904,6 +2017,7 @@
         </w:rPr>
         <w:t xml:space="preserve">lease write a Java class, </w:t>
       </w:r>
+      <w:proofErr w:type="spellStart"/>
       <w:r>
         <w:rPr>
           <w:rStyle w:val="ad"/>
@@ -1911,12 +2025,14 @@
         </w:rPr>
         <w:t>WageCalculator</w:t>
       </w:r>
+      <w:proofErr w:type="spellEnd"/>
       <w:r>
         <w:rPr>
           <w:rStyle w:val="ad"/>
         </w:rPr>
         <w:t xml:space="preserve">, to solve the wage problem in the following and a test class </w:t>
       </w:r>
+      <w:proofErr w:type="spellStart"/>
       <w:r>
         <w:rPr>
           <w:rStyle w:val="ad"/>
@@ -1924,6 +2040,7 @@
         </w:rPr>
         <w:t>WageCalculatorTest</w:t>
       </w:r>
+      <w:proofErr w:type="spellEnd"/>
       <w:r>
         <w:rPr>
           <w:rStyle w:val="ad"/>
@@ -2167,6 +2284,7 @@
             <w:pPr>
               <w:spacing w:line="240" w:lineRule="auto"/>
             </w:pPr>
+            <w:proofErr w:type="spellStart"/>
             <w:r>
               <w:rPr>
                 <w:rFonts w:hint="eastAsia"/>
@@ -2176,6 +2294,7 @@
             <w:r>
               <w:t>tandardHours</w:t>
             </w:r>
+            <w:proofErr w:type="spellEnd"/>
           </w:p>
         </w:tc>
         <w:tc>
@@ -2187,6 +2306,7 @@
             <w:pPr>
               <w:spacing w:line="240" w:lineRule="auto"/>
             </w:pPr>
+            <w:proofErr w:type="spellStart"/>
             <w:r>
               <w:rPr>
                 <w:rFonts w:hint="eastAsia"/>
@@ -2196,6 +2316,7 @@
             <w:r>
               <w:t>olidayHours</w:t>
             </w:r>
+            <w:proofErr w:type="spellEnd"/>
           </w:p>
         </w:tc>
         <w:tc>
@@ -2207,6 +2328,7 @@
             <w:pPr>
               <w:spacing w:line="240" w:lineRule="auto"/>
             </w:pPr>
+            <w:proofErr w:type="spellStart"/>
             <w:r>
               <w:t>Hourly</w:t>
             </w:r>
@@ -2219,6 +2341,7 @@
             <w:r>
               <w:t>age</w:t>
             </w:r>
+            <w:proofErr w:type="spellEnd"/>
           </w:p>
         </w:tc>
         <w:tc>
@@ -2660,6 +2783,7 @@
       </w:pPr>
       <w:bookmarkStart w:id="2" w:name="_Hlk36032312"/>
       <w:r>
+        <w:lastRenderedPageBreak/>
         <w:t>Lab</w:t>
       </w:r>
       <w:r>
@@ -2752,6 +2876,7 @@
         </w:rPr>
         <w:t>/</w:t>
       </w:r>
+      <w:proofErr w:type="spellStart"/>
       <w:r>
         <w:rPr>
           <w:rFonts w:ascii="Times New Roman" w:hAnsi="Times New Roman"/>
@@ -2761,6 +2886,7 @@
         </w:rPr>
         <w:t>src</w:t>
       </w:r>
+      <w:proofErr w:type="spellEnd"/>
       <w:r>
         <w:rPr>
           <w:rFonts w:ascii="Times New Roman" w:hAnsi="Times New Roman"/>
@@ -3085,32 +3211,75 @@
       <w:r>
         <w:t xml:space="preserve">IDEA 2017.3 or newer versions of IDEA will download the following JARs automatically based on the API version used in the project: </w:t>
       </w:r>
+      <w:proofErr w:type="spellStart"/>
       <w:r>
         <w:rPr>
           <w:i/>
           <w:iCs/>
         </w:rPr>
-        <w:t>junit-platform-launcher</w:t>
-      </w:r>
-      <w:r>
-        <w:t xml:space="preserve">, </w:t>
-      </w:r>
+        <w:t>junit</w:t>
+      </w:r>
+      <w:proofErr w:type="spellEnd"/>
       <w:r>
         <w:rPr>
           <w:i/>
           <w:iCs/>
         </w:rPr>
-        <w:t>junit-jupiter-engine</w:t>
-      </w:r>
-      <w:r>
-        <w:t xml:space="preserve">, and </w:t>
-      </w:r>
+        <w:t>-platform-launcher</w:t>
+      </w:r>
+      <w:r>
+        <w:t xml:space="preserve">, </w:t>
+      </w:r>
+      <w:proofErr w:type="spellStart"/>
       <w:r>
         <w:rPr>
           <w:i/>
           <w:iCs/>
         </w:rPr>
-        <w:t>junit-vintage-engine</w:t>
+        <w:t>junit</w:t>
+      </w:r>
+      <w:proofErr w:type="spellEnd"/>
+      <w:r>
+        <w:rPr>
+          <w:i/>
+          <w:iCs/>
+        </w:rPr>
+        <w:t>-</w:t>
+      </w:r>
+      <w:proofErr w:type="spellStart"/>
+      <w:r>
+        <w:rPr>
+          <w:i/>
+          <w:iCs/>
+        </w:rPr>
+        <w:t>jupiter</w:t>
+      </w:r>
+      <w:proofErr w:type="spellEnd"/>
+      <w:r>
+        <w:rPr>
+          <w:i/>
+          <w:iCs/>
+        </w:rPr>
+        <w:t>-engine</w:t>
+      </w:r>
+      <w:r>
+        <w:t xml:space="preserve">, and </w:t>
+      </w:r>
+      <w:proofErr w:type="spellStart"/>
+      <w:r>
+        <w:rPr>
+          <w:i/>
+          <w:iCs/>
+        </w:rPr>
+        <w:t>junit</w:t>
+      </w:r>
+      <w:proofErr w:type="spellEnd"/>
+      <w:r>
+        <w:rPr>
+          <w:i/>
+          <w:iCs/>
+        </w:rPr>
+        <w:t>-vintage-engine</w:t>
       </w:r>
       <w:r>
         <w:t>.</w:t>
@@ -3154,62 +3323,91 @@
       <w:r>
         <w:t xml:space="preserve"> on the </w:t>
       </w:r>
+      <w:proofErr w:type="spellStart"/>
       <w:r>
         <w:rPr>
           <w:i/>
           <w:iCs/>
         </w:rPr>
-        <w:t>junit-jupiter-params</w:t>
-      </w:r>
-      <w:r>
-        <w:t xml:space="preserve"> artifact.</w:t>
-      </w:r>
-    </w:p>
-    <w:p>
-      <w:pPr>
-        <w:ind w:firstLineChars="200" w:firstLine="560"/>
-      </w:pPr>
-      <w:r>
-        <w:rPr>
-          <w:rFonts w:hint="eastAsia"/>
-        </w:rPr>
-        <w:t>I</w:t>
-      </w:r>
-      <w:r>
-        <w:t xml:space="preserve">n this </w:t>
-      </w:r>
-      <w:r>
-        <w:t>sub</w:t>
-      </w:r>
-      <w:r>
-        <w:t xml:space="preserve">task, I provided you a </w:t>
-      </w:r>
+        <w:t>junit</w:t>
+      </w:r>
+      <w:proofErr w:type="spellEnd"/>
       <w:r>
         <w:rPr>
           <w:i/>
           <w:iCs/>
         </w:rPr>
-        <w:t>well-configured</w:t>
-      </w:r>
-      <w:r>
-        <w:t xml:space="preserve"> Maven project, which added all of the JUnit 5 </w:t>
-      </w:r>
+        <w:t>-</w:t>
+      </w:r>
+      <w:proofErr w:type="spellStart"/>
       <w:r>
         <w:rPr>
           <w:i/>
           <w:iCs/>
         </w:rPr>
-        <w:t>dependenc</w:t>
-      </w:r>
+        <w:t>jupiter</w:t>
+      </w:r>
+      <w:proofErr w:type="spellEnd"/>
       <w:r>
         <w:rPr>
           <w:i/>
           <w:iCs/>
         </w:rPr>
+        <w:t>-params</w:t>
+      </w:r>
+      <w:r>
+        <w:t xml:space="preserve"> artifact.</w:t>
+      </w:r>
+    </w:p>
+    <w:p>
+      <w:pPr>
+        <w:ind w:firstLineChars="200" w:firstLine="560"/>
+      </w:pPr>
+      <w:r>
+        <w:rPr>
+          <w:rFonts w:hint="eastAsia"/>
+        </w:rPr>
+        <w:t>I</w:t>
+      </w:r>
+      <w:r>
+        <w:t xml:space="preserve">n this </w:t>
+      </w:r>
+      <w:r>
+        <w:t>sub</w:t>
+      </w:r>
+      <w:r>
+        <w:t xml:space="preserve">task, I provided you a </w:t>
+      </w:r>
+      <w:r>
+        <w:rPr>
+          <w:i/>
+          <w:iCs/>
+        </w:rPr>
+        <w:t>well-configured</w:t>
+      </w:r>
+      <w:r>
+        <w:t xml:space="preserve"> Maven project, which added all of the JUnit 5 </w:t>
+      </w:r>
+      <w:r>
+        <w:rPr>
+          <w:i/>
+          <w:iCs/>
+        </w:rPr>
+        <w:t>dependenc</w:t>
+      </w:r>
+      <w:r>
+        <w:rPr>
+          <w:i/>
+          <w:iCs/>
+        </w:rPr>
         <w:t xml:space="preserve">ies </w:t>
       </w:r>
       <w:r>
-        <w:t>we’ll use in the following tasks. Please do the following subtasks to test if your JUnit 5 packages are well set in your IDE. In the following, I suppose you use IDEA, instead of Eclipse.</w:t>
+        <w:t xml:space="preserve">we’ll use in the following tasks. Please do the following subtasks to test if your JUnit 5 packages are well </w:t>
+      </w:r>
+      <w:r>
+        <w:lastRenderedPageBreak/>
+        <w:t>set in your IDE. In the following, I suppose you use IDEA, instead of Eclipse.</w:t>
       </w:r>
     </w:p>
     <w:p>
@@ -3240,8 +3438,13 @@
         <w:t>your</w:t>
       </w:r>
       <w:r>
-        <w:t xml:space="preserve"> Maven install path,like</w:t>
-      </w:r>
+        <w:t xml:space="preserve"> Maven install </w:t>
+      </w:r>
+      <w:proofErr w:type="spellStart"/>
+      <w:r>
+        <w:t>path,like</w:t>
+      </w:r>
+      <w:proofErr w:type="spellEnd"/>
       <w:r>
         <w:t xml:space="preserve"> </w:t>
       </w:r>
@@ -3458,8 +3661,20 @@
           <w:sz w:val="21"/>
           <w:szCs w:val="21"/>
         </w:rPr>
-        <w:t>nexus-aliyun</w:t>
-      </w:r>
+        <w:t>nexus-</w:t>
+      </w:r>
+      <w:proofErr w:type="spellStart"/>
+      <w:r>
+        <w:rPr>
+          <w:rFonts w:ascii="Courier New" w:hAnsi="Courier New" w:cs="Courier New"/>
+          <w:color w:val="A9B7C6"/>
+          <w:kern w:val="0"/>
+          <w:sz w:val="21"/>
+          <w:szCs w:val="21"/>
+        </w:rPr>
+        <w:t>aliyun</w:t>
+      </w:r>
+      <w:proofErr w:type="spellEnd"/>
       <w:r>
         <w:rPr>
           <w:rFonts w:ascii="Courier New" w:hAnsi="Courier New" w:cs="Courier New"/>
@@ -3533,7 +3748,29 @@
           <w:sz w:val="21"/>
           <w:szCs w:val="21"/>
         </w:rPr>
-        <w:t>&lt;mirrorOf&gt;</w:t>
+        <w:t>&lt;</w:t>
+      </w:r>
+      <w:proofErr w:type="spellStart"/>
+      <w:r>
+        <w:rPr>
+          <w:rFonts w:ascii="Courier New" w:hAnsi="Courier New" w:cs="Courier New"/>
+          <w:color w:val="E8BF6A"/>
+          <w:kern w:val="0"/>
+          <w:sz w:val="21"/>
+          <w:szCs w:val="21"/>
+        </w:rPr>
+        <w:t>mirrorOf</w:t>
+      </w:r>
+      <w:proofErr w:type="spellEnd"/>
+      <w:r>
+        <w:rPr>
+          <w:rFonts w:ascii="Courier New" w:hAnsi="Courier New" w:cs="Courier New"/>
+          <w:color w:val="E8BF6A"/>
+          <w:kern w:val="0"/>
+          <w:sz w:val="21"/>
+          <w:szCs w:val="21"/>
+        </w:rPr>
+        <w:t>&gt;</w:t>
       </w:r>
       <w:r>
         <w:rPr>
@@ -3553,7 +3790,29 @@
           <w:sz w:val="21"/>
           <w:szCs w:val="21"/>
         </w:rPr>
-        <w:t>&lt;/mirrorOf&gt;</w:t>
+        <w:t>&lt;/</w:t>
+      </w:r>
+      <w:proofErr w:type="spellStart"/>
+      <w:r>
+        <w:rPr>
+          <w:rFonts w:ascii="Courier New" w:hAnsi="Courier New" w:cs="Courier New"/>
+          <w:color w:val="E8BF6A"/>
+          <w:kern w:val="0"/>
+          <w:sz w:val="21"/>
+          <w:szCs w:val="21"/>
+        </w:rPr>
+        <w:t>mirrorOf</w:t>
+      </w:r>
+      <w:proofErr w:type="spellEnd"/>
+      <w:r>
+        <w:rPr>
+          <w:rFonts w:ascii="Courier New" w:hAnsi="Courier New" w:cs="Courier New"/>
+          <w:color w:val="E8BF6A"/>
+          <w:kern w:val="0"/>
+          <w:sz w:val="21"/>
+          <w:szCs w:val="21"/>
+        </w:rPr>
+        <w:t>&gt;</w:t>
       </w:r>
     </w:p>
     <w:p>
@@ -3628,8 +3887,20 @@
           <w:sz w:val="21"/>
           <w:szCs w:val="21"/>
         </w:rPr>
-        <w:t>Nexus aliyun</w:t>
-      </w:r>
+        <w:t xml:space="preserve">Nexus </w:t>
+      </w:r>
+      <w:proofErr w:type="spellStart"/>
+      <w:r>
+        <w:rPr>
+          <w:rFonts w:ascii="Courier New" w:hAnsi="Courier New" w:cs="Courier New"/>
+          <w:color w:val="A9B7C6"/>
+          <w:kern w:val="0"/>
+          <w:sz w:val="21"/>
+          <w:szCs w:val="21"/>
+        </w:rPr>
+        <w:t>aliyun</w:t>
+      </w:r>
+      <w:proofErr w:type="spellEnd"/>
       <w:r>
         <w:rPr>
           <w:rFonts w:ascii="Courier New" w:hAnsi="Courier New" w:cs="Courier New"/>
@@ -3703,7 +3974,29 @@
           <w:sz w:val="21"/>
           <w:szCs w:val="21"/>
         </w:rPr>
-        <w:t>&lt;url&gt;</w:t>
+        <w:t>&lt;</w:t>
+      </w:r>
+      <w:proofErr w:type="spellStart"/>
+      <w:r>
+        <w:rPr>
+          <w:rFonts w:ascii="Courier New" w:hAnsi="Courier New" w:cs="Courier New"/>
+          <w:color w:val="E8BF6A"/>
+          <w:kern w:val="0"/>
+          <w:sz w:val="21"/>
+          <w:szCs w:val="21"/>
+        </w:rPr>
+        <w:t>url</w:t>
+      </w:r>
+      <w:proofErr w:type="spellEnd"/>
+      <w:r>
+        <w:rPr>
+          <w:rFonts w:ascii="Courier New" w:hAnsi="Courier New" w:cs="Courier New"/>
+          <w:color w:val="E8BF6A"/>
+          <w:kern w:val="0"/>
+          <w:sz w:val="21"/>
+          <w:szCs w:val="21"/>
+        </w:rPr>
+        <w:t>&gt;</w:t>
       </w:r>
       <w:r>
         <w:rPr>
@@ -3908,9 +4201,11 @@
       <w:r>
         <w:t xml:space="preserve">run the test method, </w:t>
       </w:r>
+      <w:proofErr w:type="spellStart"/>
       <w:r>
         <w:t>testAppleColor</w:t>
       </w:r>
+      <w:proofErr w:type="spellEnd"/>
       <w:r>
         <w:t xml:space="preserve">, in </w:t>
       </w:r>
@@ -3965,7 +4260,7 @@
           <v:shape id="_x0000_i1025" type="#_x0000_t75" style="width:319.7pt;height:185.9pt" o:ole="">
             <v:imagedata r:id="rId21" o:title=""/>
           </v:shape>
-          <o:OLEObject Type="Embed" ProgID="Visio.Drawing.15" ShapeID="_x0000_i1025" DrawAspect="Content" ObjectID="_1649667336" r:id="rId22"/>
+          <o:OLEObject Type="Embed" ProgID="Visio.Drawing.15" ShapeID="_x0000_i1025" DrawAspect="Content" ObjectID="_1650891669" r:id="rId22"/>
         </w:object>
       </w:r>
     </w:p>
@@ -4010,13 +4305,31 @@
         <w:t>P</w:t>
       </w:r>
       <w:r>
-        <w:t xml:space="preserve">lease create a new Maven project as follows and add the JUnit 5 dependencies where you found in the previous step and copy them to your new project. And also, copy the two classes, Apple and AppleTest, to your new project. Finally, try to run </w:t>
-      </w:r>
+        <w:t xml:space="preserve">lease create a new Maven project as follows and add the JUnit 5 dependencies where you found in the previous step and copy them to your new project. And also, copy the two classes, Apple and </w:t>
+      </w:r>
+      <w:proofErr w:type="spellStart"/>
+      <w:r>
+        <w:t>AppleTest</w:t>
+      </w:r>
+      <w:proofErr w:type="spellEnd"/>
+      <w:r>
+        <w:t xml:space="preserve">, to your new project. Finally, try to run </w:t>
+      </w:r>
+      <w:proofErr w:type="spellStart"/>
       <w:r>
         <w:t>testAppleColor</w:t>
       </w:r>
-      <w:r>
-        <w:t xml:space="preserve"> in AppleTest again and snapshot the result.</w:t>
+      <w:proofErr w:type="spellEnd"/>
+      <w:r>
+        <w:t xml:space="preserve"> in </w:t>
+      </w:r>
+      <w:proofErr w:type="spellStart"/>
+      <w:r>
+        <w:t>AppleTest</w:t>
+      </w:r>
+      <w:proofErr w:type="spellEnd"/>
+      <w:r>
+        <w:t xml:space="preserve"> again and snapshot the result.</w:t>
       </w:r>
     </w:p>
     <w:p>
@@ -4116,6 +4429,7 @@
       <w:r>
         <w:t xml:space="preserve"> two methods, </w:t>
       </w:r>
+      <w:proofErr w:type="spellStart"/>
       <w:r>
         <w:rPr>
           <w:i/>
@@ -4123,6 +4437,7 @@
         </w:rPr>
         <w:t>squareRoot</w:t>
       </w:r>
+      <w:proofErr w:type="spellEnd"/>
       <w:r>
         <w:t xml:space="preserve"> and </w:t>
       </w:r>
@@ -4342,6 +4657,7 @@
         <w:t xml:space="preserve">), which </w:t>
       </w:r>
       <w:r>
+        <w:lastRenderedPageBreak/>
         <w:t>are used to test long running tasks. If given task inside testcase takes more than specified duration, then test will fail.</w:t>
       </w:r>
     </w:p>
@@ -4376,11 +4692,9 @@
           <w:i/>
           <w:iCs/>
         </w:rPr>
-        <w:t xml:space="preserve"> squareRoot</w:t>
-      </w:r>
-      <w:r>
-        <w:t xml:space="preserve">, is expected to be returned within 1 second. However, due to having an endless loop, </w:t>
-      </w:r>
+        <w:t xml:space="preserve"> </w:t>
+      </w:r>
+      <w:proofErr w:type="spellStart"/>
       <w:r>
         <w:rPr>
           <w:i/>
@@ -4388,27 +4702,11 @@
         </w:rPr>
         <w:t>squareRoot</w:t>
       </w:r>
-      <w:r>
-        <w:t xml:space="preserve"> will never finish. </w:t>
-      </w:r>
-      <w:r>
-        <w:t xml:space="preserve">Please choose </w:t>
-      </w:r>
-      <w:r>
-        <w:t>a</w:t>
-      </w:r>
-      <w:r>
-        <w:t xml:space="preserve"> right </w:t>
-      </w:r>
-      <w:r>
-        <w:t>assertion</w:t>
-      </w:r>
-      <w:r>
-        <w:t xml:space="preserve"> to</w:t>
-      </w:r>
-      <w:r>
-        <w:t xml:space="preserve"> make a Timeout Testing for </w:t>
-      </w:r>
+      <w:proofErr w:type="spellEnd"/>
+      <w:r>
+        <w:t xml:space="preserve">, is expected to be returned within 1 second. However, due to having an endless loop, </w:t>
+      </w:r>
+      <w:proofErr w:type="spellStart"/>
       <w:r>
         <w:rPr>
           <w:i/>
@@ -4416,6 +4714,37 @@
         </w:rPr>
         <w:t>squareRoot</w:t>
       </w:r>
+      <w:proofErr w:type="spellEnd"/>
+      <w:r>
+        <w:t xml:space="preserve"> will never finish. </w:t>
+      </w:r>
+      <w:r>
+        <w:t xml:space="preserve">Please choose </w:t>
+      </w:r>
+      <w:r>
+        <w:t>a</w:t>
+      </w:r>
+      <w:r>
+        <w:t xml:space="preserve"> right </w:t>
+      </w:r>
+      <w:r>
+        <w:t>assertion</w:t>
+      </w:r>
+      <w:r>
+        <w:t xml:space="preserve"> to</w:t>
+      </w:r>
+      <w:r>
+        <w:t xml:space="preserve"> make a Timeout Testing for </w:t>
+      </w:r>
+      <w:proofErr w:type="spellStart"/>
+      <w:r>
+        <w:rPr>
+          <w:i/>
+          <w:iCs/>
+        </w:rPr>
+        <w:t>squareRoot</w:t>
+      </w:r>
+      <w:proofErr w:type="spellEnd"/>
       <w:r>
         <w:t>.</w:t>
       </w:r>
@@ -4426,7 +4755,21 @@
         <w:rPr>
           <w:rStyle w:val="ad"/>
         </w:rPr>
-        <w:t>Give your answer in the testSquareRoot method in task02.CalculatorTest.</w:t>
+        <w:t xml:space="preserve">Give your answer in the </w:t>
+      </w:r>
+      <w:proofErr w:type="spellStart"/>
+      <w:r>
+        <w:rPr>
+          <w:rStyle w:val="ad"/>
+        </w:rPr>
+        <w:t>testSquareRoot</w:t>
+      </w:r>
+      <w:proofErr w:type="spellEnd"/>
+      <w:r>
+        <w:rPr>
+          <w:rStyle w:val="ad"/>
+        </w:rPr>
+        <w:t xml:space="preserve"> method in task02.CalculatorTest.</w:t>
       </w:r>
     </w:p>
     <w:p>
@@ -4469,6 +4812,7 @@
       <w:r>
         <w:t xml:space="preserve">execution of the supplied Executable throws an exception of the </w:t>
       </w:r>
+      <w:proofErr w:type="spellStart"/>
       <w:r>
         <w:rPr>
           <w:i/>
@@ -4476,6 +4820,7 @@
         </w:rPr>
         <w:t>expectedType</w:t>
       </w:r>
+      <w:proofErr w:type="spellEnd"/>
       <w:r>
         <w:t xml:space="preserve"> and returns the exception.</w:t>
       </w:r>
@@ -4510,6 +4855,7 @@
       <w:r>
         <w:t xml:space="preserve">ividing by zero will lead to an </w:t>
       </w:r>
+      <w:proofErr w:type="spellStart"/>
       <w:r>
         <w:rPr>
           <w:i/>
@@ -4517,6 +4863,7 @@
         </w:rPr>
         <w:t>ArithmeticException</w:t>
       </w:r>
+      <w:proofErr w:type="spellEnd"/>
       <w:r>
         <w:t>.</w:t>
       </w:r>
@@ -4551,6 +4898,7 @@
       <w:r>
         <w:t xml:space="preserve"> has a bug if it does not throw an </w:t>
       </w:r>
+      <w:proofErr w:type="spellStart"/>
       <w:r>
         <w:rPr>
           <w:i/>
@@ -4558,6 +4906,7 @@
         </w:rPr>
         <w:t>ArithmeticException</w:t>
       </w:r>
+      <w:proofErr w:type="spellEnd"/>
       <w:r>
         <w:rPr>
           <w:i/>
@@ -4590,6 +4939,7 @@
       <w:r>
         <w:t xml:space="preserve"> method can throw an </w:t>
       </w:r>
+      <w:proofErr w:type="spellStart"/>
       <w:r>
         <w:rPr>
           <w:i/>
@@ -4597,6 +4947,7 @@
         </w:rPr>
         <w:t>ArithmeticException</w:t>
       </w:r>
+      <w:proofErr w:type="spellEnd"/>
       <w:r>
         <w:t xml:space="preserve"> </w:t>
       </w:r>
@@ -4620,8 +4971,16 @@
         <w:rPr>
           <w:rStyle w:val="ad"/>
         </w:rPr>
-        <w:t>Give your answer in the testDivide</w:t>
-      </w:r>
+        <w:t xml:space="preserve">Give your answer in the </w:t>
+      </w:r>
+      <w:proofErr w:type="spellStart"/>
+      <w:r>
+        <w:rPr>
+          <w:rStyle w:val="ad"/>
+        </w:rPr>
+        <w:t>testDivide</w:t>
+      </w:r>
+      <w:proofErr w:type="spellEnd"/>
       <w:r>
         <w:rPr>
           <w:rStyle w:val="ad"/>
@@ -4747,6 +5106,7 @@
       <w:r>
         <w:t xml:space="preserve">. The method, </w:t>
       </w:r>
+      <w:proofErr w:type="spellStart"/>
       <w:r>
         <w:rPr>
           <w:i/>
@@ -4754,6 +5114,7 @@
         </w:rPr>
         <w:t>singleDigit</w:t>
       </w:r>
+      <w:proofErr w:type="spellEnd"/>
       <w:r>
         <w:t xml:space="preserve">, tries to </w:t>
       </w:r>
@@ -4766,6 +5127,7 @@
       <w:r>
         <w:t xml:space="preserve"> by </w:t>
       </w:r>
+      <w:proofErr w:type="spellStart"/>
       <w:r>
         <w:rPr>
           <w:i/>
@@ -4773,6 +5135,7 @@
         </w:rPr>
         <w:t>singleDigit</w:t>
       </w:r>
+      <w:proofErr w:type="spellEnd"/>
       <w:r>
         <w:t xml:space="preserve"> to their corresponding Arabic numbers, 1, 5, 10, 50, 100, 500, and 1000.</w:t>
       </w:r>
@@ -4834,6 +5197,7 @@
           <w:iCs/>
           <w:color w:val="0000FF"/>
         </w:rPr>
+        <w:lastRenderedPageBreak/>
         <w:t>Parameterized Test</w:t>
       </w:r>
       <w:r>
@@ -4853,6 +5217,7 @@
       <w:r>
         <w:t xml:space="preserve"> to rewrite the test method </w:t>
       </w:r>
+      <w:proofErr w:type="spellStart"/>
       <w:r>
         <w:rPr>
           <w:i/>
@@ -4860,6 +5225,7 @@
         </w:rPr>
         <w:t>singleDigit</w:t>
       </w:r>
+      <w:proofErr w:type="spellEnd"/>
       <w:r>
         <w:rPr>
           <w:i/>
@@ -4922,6 +5288,7 @@
         <w:rPr>
           <w:rFonts w:hint="eastAsia"/>
         </w:rPr>
+        <w:lastRenderedPageBreak/>
         <w:t>L</w:t>
       </w:r>
       <w:r>
@@ -5244,7 +5611,15 @@
           <w:rStyle w:val="ad"/>
           <w:rFonts w:hint="eastAsia"/>
         </w:rPr>
-        <w:t>Suzanne, a junior software testing, just joined a very large online payment company. As a first task, Suzanne analyzed their past two years of bug reports. Suzanne observes that more than 50% of bugs have been happening in the</w:t>
+        <w:t xml:space="preserve">Suzanne, a junior software testing, just joined a very large online payment company. As a first task, Suzanne analyzed their past two years of bug reports. Suzanne observes that more than 50% of bugs have been </w:t>
+      </w:r>
+      <w:r>
+        <w:rPr>
+          <w:rStyle w:val="ad"/>
+          <w:rFonts w:hint="eastAsia"/>
+        </w:rPr>
+        <w:lastRenderedPageBreak/>
+        <w:t>happening in the</w:t>
       </w:r>
       <w:r>
         <w:rPr>
@@ -5733,6 +6108,7 @@
         <w:rPr>
           <w:rFonts w:eastAsia="微软雅黑" w:hint="eastAsia"/>
         </w:rPr>
+        <w:lastRenderedPageBreak/>
         <w:t>Exercise</w:t>
       </w:r>
       <w:r>
@@ -5986,6 +6362,7 @@
         <w:rPr>
           <w:rFonts w:eastAsia="微软雅黑" w:hint="eastAsia"/>
         </w:rPr>
+        <w:lastRenderedPageBreak/>
         <w:t>Exercise</w:t>
       </w:r>
       <w:r>
@@ -6282,13 +6659,7 @@
         <w:t xml:space="preserve"> 09</w:t>
       </w:r>
     </w:p>
-    <w:p>
-      <w:pPr>
-        <w:rPr>
-          <w:rFonts w:hint="eastAsia"/>
-        </w:rPr>
-      </w:pPr>
-    </w:p>
+    <w:p/>
     <w:p>
       <w:pPr>
         <w:pStyle w:val="1"/>
@@ -6298,16 +6669,14 @@
         <w:rPr>
           <w:rFonts w:hint="eastAsia"/>
         </w:rPr>
+        <w:lastRenderedPageBreak/>
         <w:t>L</w:t>
       </w:r>
       <w:r>
         <w:t>ab08:</w:t>
       </w:r>
       <w:r>
-        <w:t xml:space="preserve"> </w:t>
-      </w:r>
-      <w:r>
-        <w:t>Design by Contracts</w:t>
+        <w:t xml:space="preserve"> Design by Contracts</w:t>
       </w:r>
     </w:p>
     <w:p>
@@ -6355,15 +6724,172 @@
         </w:rPr>
         <w:t>3</w:t>
       </w:r>
+      <w:r>
+        <w:rPr>
+          <w:rStyle w:val="ad"/>
+        </w:rPr>
+        <w:t>.</w:t>
+      </w:r>
+    </w:p>
+    <w:p>
+      <w:pPr>
+        <w:pStyle w:val="2"/>
+        <w:spacing w:before="93" w:after="93"/>
+        <w:rPr>
+          <w:rFonts w:eastAsia="微软雅黑"/>
+        </w:rPr>
+      </w:pPr>
+      <w:r>
+        <w:rPr>
+          <w:rFonts w:eastAsia="微软雅黑" w:hint="eastAsia"/>
+        </w:rPr>
+        <w:t>Exercise</w:t>
+      </w:r>
+      <w:r>
+        <w:rPr>
+          <w:rFonts w:eastAsia="微软雅黑"/>
+        </w:rPr>
+        <w:t xml:space="preserve"> 0</w:t>
+      </w:r>
+      <w:r>
+        <w:rPr>
+          <w:rFonts w:eastAsia="微软雅黑"/>
+        </w:rPr>
+        <w:t>1</w:t>
+      </w:r>
+    </w:p>
+    <w:p/>
+    <w:p>
+      <w:pPr>
+        <w:pStyle w:val="2"/>
+        <w:spacing w:before="93" w:after="93"/>
+        <w:rPr>
+          <w:rFonts w:eastAsia="微软雅黑"/>
+        </w:rPr>
+      </w:pPr>
+      <w:r>
+        <w:rPr>
+          <w:rFonts w:eastAsia="微软雅黑" w:hint="eastAsia"/>
+        </w:rPr>
+        <w:t>Exercise</w:t>
+      </w:r>
+      <w:r>
+        <w:rPr>
+          <w:rFonts w:eastAsia="微软雅黑"/>
+        </w:rPr>
+        <w:t xml:space="preserve"> 0</w:t>
+      </w:r>
+      <w:r>
+        <w:rPr>
+          <w:rFonts w:eastAsia="微软雅黑"/>
+        </w:rPr>
+        <w:t>3</w:t>
+      </w:r>
+    </w:p>
+    <w:p/>
+    <w:p>
+      <w:pPr>
+        <w:pStyle w:val="1"/>
+        <w:spacing w:before="156" w:after="156"/>
+      </w:pPr>
+      <w:r>
+        <w:rPr>
+          <w:rFonts w:hint="eastAsia"/>
+        </w:rPr>
+        <w:t>L</w:t>
+      </w:r>
+      <w:r>
+        <w:t>ab0</w:t>
+      </w:r>
+      <w:r>
+        <w:t>9</w:t>
+      </w:r>
+      <w:r>
+        <w:t>:</w:t>
+      </w:r>
+      <w:r>
+        <w:t xml:space="preserve"> </w:t>
+      </w:r>
+      <w:r>
+        <w:t>Testing Pyramid</w:t>
+      </w:r>
+    </w:p>
+    <w:p>
+      <w:r>
+        <w:rPr>
+          <w:rFonts w:hint="eastAsia"/>
+        </w:rPr>
+        <w:t>N</w:t>
+      </w:r>
+      <w:r>
+        <w:t xml:space="preserve">ote: all of the following exercises can be found </w:t>
+      </w:r>
+      <w:hyperlink r:id="rId31" w:anchor="exercises" w:history="1">
+        <w:r>
+          <w:rPr>
+            <w:rStyle w:val="a3"/>
+          </w:rPr>
+          <w:t>here</w:t>
+        </w:r>
+      </w:hyperlink>
+      <w:r>
+        <w:t xml:space="preserve">. You just need to report your answer in the corresponding subsection. </w:t>
+      </w:r>
+      <w:r>
+        <w:rPr>
+          <w:rStyle w:val="ad"/>
+        </w:rPr>
+        <w:t>Please notice the exercise numbers are 0</w:t>
+      </w:r>
+      <w:r>
+        <w:rPr>
+          <w:rStyle w:val="ad"/>
+        </w:rPr>
+        <w:t>1</w:t>
+      </w:r>
+      <w:r>
+        <w:rPr>
+          <w:rStyle w:val="ad"/>
+        </w:rPr>
+        <w:t>, and 0</w:t>
+      </w:r>
+      <w:r>
+        <w:rPr>
+          <w:rStyle w:val="ad"/>
+        </w:rPr>
+        <w:t>2</w:t>
+      </w:r>
+      <w:r>
+        <w:rPr>
+          <w:rStyle w:val="ad"/>
+        </w:rPr>
+        <w:t>.</w:t>
+      </w:r>
+    </w:p>
+    <w:p>
+      <w:pPr>
+        <w:pStyle w:val="2"/>
+        <w:spacing w:before="93" w:after="93"/>
+        <w:rPr>
+          <w:rFonts w:eastAsia="微软雅黑"/>
+        </w:rPr>
+      </w:pPr>
+      <w:r>
+        <w:rPr>
+          <w:rFonts w:eastAsia="微软雅黑" w:hint="eastAsia"/>
+        </w:rPr>
+        <w:t>Exercise</w:t>
+      </w:r>
+      <w:r>
+        <w:rPr>
+          <w:rFonts w:eastAsia="微软雅黑"/>
+        </w:rPr>
+        <w:t xml:space="preserve"> 01</w:t>
+      </w:r>
       <w:bookmarkStart w:id="4" w:name="_GoBack"/>
       <w:bookmarkEnd w:id="4"/>
-      <w:r>
-        <w:rPr>
-          <w:rStyle w:val="ad"/>
-        </w:rPr>
-        <w:t>.</w:t>
-      </w:r>
-    </w:p>
+    </w:p>
+    <w:p/>
     <w:p>
       <w:pPr>
         <w:pStyle w:val="2"/>
@@ -6388,38 +6914,17 @@
         <w:rPr>
           <w:rFonts w:eastAsia="微软雅黑"/>
         </w:rPr>
-        <w:t>1</w:t>
+        <w:t>2</w:t>
       </w:r>
     </w:p>
     <w:p/>
     <w:p>
       <w:pPr>
-        <w:pStyle w:val="2"/>
-        <w:spacing w:before="93" w:after="93"/>
-        <w:rPr>
-          <w:rFonts w:eastAsia="微软雅黑"/>
-        </w:rPr>
-      </w:pPr>
-      <w:r>
-        <w:rPr>
-          <w:rFonts w:eastAsia="微软雅黑" w:hint="eastAsia"/>
-        </w:rPr>
-        <w:t>Exercise</w:t>
-      </w:r>
-      <w:r>
-        <w:rPr>
-          <w:rFonts w:eastAsia="微软雅黑"/>
-        </w:rPr>
-        <w:t xml:space="preserve"> 0</w:t>
-      </w:r>
-      <w:r>
-        <w:rPr>
-          <w:rFonts w:eastAsia="微软雅黑"/>
-        </w:rPr>
-        <w:t>3</w:t>
-      </w:r>
-    </w:p>
-    <w:p/>
+        <w:rPr>
+          <w:rFonts w:hint="eastAsia"/>
+        </w:rPr>
+      </w:pPr>
+    </w:p>
     <w:sectPr>
       <w:pgSz w:w="11906" w:h="16838"/>
       <w:pgMar w:top="1440" w:right="1800" w:bottom="1440" w:left="1800" w:header="851" w:footer="992" w:gutter="0"/>

</xml_diff>

<commit_message>
Labs 05 & 05 are updated!
</commit_message>
<xml_diff>
--- a/Labwork/Labwork.docx
+++ b/Labwork/Labwork.docx
@@ -161,12 +161,21 @@
                 <w:highlight w:val="green"/>
               </w:rPr>
             </w:pPr>
+            <w:proofErr w:type="spellStart"/>
             <w:r>
               <w:rPr>
                 <w:szCs w:val="21"/>
                 <w:highlight w:val="green"/>
               </w:rPr>
-              <w:t>Tamraoui Oussama</w:t>
+              <w:t>Tamraoui</w:t>
+            </w:r>
+            <w:proofErr w:type="spellEnd"/>
+            <w:r>
+              <w:rPr>
+                <w:szCs w:val="21"/>
+                <w:highlight w:val="green"/>
+              </w:rPr>
+              <w:t xml:space="preserve"> Oussama</w:t>
             </w:r>
           </w:p>
         </w:tc>
@@ -1238,9 +1247,11 @@
       <w:r>
         <w:t xml:space="preserve">Assert Functions, e.g., </w:t>
       </w:r>
+      <w:proofErr w:type="spellStart"/>
       <w:r>
         <w:t>assertTrue</w:t>
       </w:r>
+      <w:proofErr w:type="spellEnd"/>
       <w:r>
         <w:rPr>
           <w:rFonts w:hint="eastAsia"/>
@@ -1250,9 +1261,11 @@
       <w:r>
         <w:t xml:space="preserve"> </w:t>
       </w:r>
+      <w:proofErr w:type="spellStart"/>
       <w:r>
         <w:t>assertFalse</w:t>
       </w:r>
+      <w:proofErr w:type="spellEnd"/>
       <w:r>
         <w:t>.</w:t>
       </w:r>
@@ -2056,9 +2069,11 @@
       <w:r>
         <w:t xml:space="preserve">. Please read and run the test codes, </w:t>
       </w:r>
+      <w:proofErr w:type="spellStart"/>
       <w:r>
         <w:t>CalTest</w:t>
       </w:r>
+      <w:proofErr w:type="spellEnd"/>
       <w:r>
         <w:t xml:space="preserve"> in</w:t>
       </w:r>
@@ -2252,51 +2267,83 @@
           <w:iCs/>
           <w:color w:val="0070C0"/>
         </w:rPr>
-        <w:t>Lab02/hellojunit</w:t>
-      </w:r>
+        <w:t>Lab02/</w:t>
+      </w:r>
+      <w:proofErr w:type="spellStart"/>
       <w:r>
         <w:rPr>
           <w:i/>
           <w:iCs/>
           <w:color w:val="0070C0"/>
         </w:rPr>
-        <w:t>/src/main/java/roman/</w:t>
-      </w:r>
-      <w:r>
-        <w:t xml:space="preserve">. </w:t>
-      </w:r>
-      <w:r>
-        <w:t xml:space="preserve">The method </w:t>
-      </w:r>
+        <w:t>hellojunit</w:t>
+      </w:r>
+      <w:proofErr w:type="spellEnd"/>
       <w:r>
         <w:rPr>
           <w:i/>
           <w:iCs/>
           <w:color w:val="0070C0"/>
         </w:rPr>
-        <w:t>singleDigit</w:t>
-      </w:r>
-      <w:r>
-        <w:t xml:space="preserve"> in </w:t>
-      </w:r>
+        <w:t>/</w:t>
+      </w:r>
+      <w:proofErr w:type="spellStart"/>
       <w:r>
         <w:rPr>
           <w:i/>
           <w:iCs/>
           <w:color w:val="0070C0"/>
         </w:rPr>
-        <w:t>RomanNumeralTest.java</w:t>
-      </w:r>
-      <w:r>
-        <w:t xml:space="preserve"> tries to check the 7 roman numerals, I, V, X, L, C, D, and M, can be correctly mapped by </w:t>
-      </w:r>
+        <w:t>src</w:t>
+      </w:r>
+      <w:proofErr w:type="spellEnd"/>
       <w:r>
         <w:rPr>
           <w:i/>
           <w:iCs/>
+          <w:color w:val="0070C0"/>
+        </w:rPr>
+        <w:t>/main/java/roman/</w:t>
+      </w:r>
+      <w:r>
+        <w:t xml:space="preserve">. </w:t>
+      </w:r>
+      <w:r>
+        <w:t xml:space="preserve">The method </w:t>
+      </w:r>
+      <w:proofErr w:type="spellStart"/>
+      <w:r>
+        <w:rPr>
+          <w:i/>
+          <w:iCs/>
+          <w:color w:val="0070C0"/>
         </w:rPr>
         <w:t>singleDigit</w:t>
       </w:r>
+      <w:proofErr w:type="spellEnd"/>
+      <w:r>
+        <w:t xml:space="preserve"> in </w:t>
+      </w:r>
+      <w:r>
+        <w:rPr>
+          <w:i/>
+          <w:iCs/>
+          <w:color w:val="0070C0"/>
+        </w:rPr>
+        <w:t>RomanNumeralTest.java</w:t>
+      </w:r>
+      <w:r>
+        <w:t xml:space="preserve"> tries to check the 7 roman numerals, I, V, X, L, C, D, and M, can be correctly mapped by </w:t>
+      </w:r>
+      <w:proofErr w:type="spellStart"/>
+      <w:r>
+        <w:rPr>
+          <w:i/>
+          <w:iCs/>
+        </w:rPr>
+        <w:t>singleDigit</w:t>
+      </w:r>
+      <w:proofErr w:type="spellEnd"/>
       <w:r>
         <w:t xml:space="preserve"> to their corresponding Arabic numbers, 1, 5, 10, 50, 100, 500, and 1000. </w:t>
       </w:r>
@@ -2353,12 +2400,21 @@
       <w:r>
         <w:t xml:space="preserve"> to rewrite the test method </w:t>
       </w:r>
+      <w:proofErr w:type="spellStart"/>
       <w:r>
         <w:rPr>
           <w:i/>
           <w:iCs/>
         </w:rPr>
-        <w:t xml:space="preserve">singleDigit </w:t>
+        <w:t>singleDigit</w:t>
+      </w:r>
+      <w:proofErr w:type="spellEnd"/>
+      <w:r>
+        <w:rPr>
+          <w:i/>
+          <w:iCs/>
+        </w:rPr>
+        <w:t xml:space="preserve"> </w:t>
       </w:r>
       <w:r>
         <w:t xml:space="preserve">by using </w:t>
@@ -2558,6 +2614,7 @@
         </w:rPr>
         <w:t xml:space="preserve">lease write a Java class, </w:t>
       </w:r>
+      <w:proofErr w:type="spellStart"/>
       <w:r>
         <w:rPr>
           <w:rStyle w:val="ad"/>
@@ -2565,12 +2622,14 @@
         </w:rPr>
         <w:t>WageCalculator</w:t>
       </w:r>
+      <w:proofErr w:type="spellEnd"/>
       <w:r>
         <w:rPr>
           <w:rStyle w:val="ad"/>
         </w:rPr>
         <w:t xml:space="preserve">, to solve the wage problem in the following and a test class </w:t>
       </w:r>
+      <w:proofErr w:type="spellStart"/>
       <w:r>
         <w:rPr>
           <w:rStyle w:val="ad"/>
@@ -2578,6 +2637,7 @@
         </w:rPr>
         <w:t>WageCalculatorTest</w:t>
       </w:r>
+      <w:proofErr w:type="spellEnd"/>
       <w:r>
         <w:rPr>
           <w:rStyle w:val="ad"/>
@@ -2821,6 +2881,7 @@
             <w:pPr>
               <w:spacing w:line="240" w:lineRule="auto"/>
             </w:pPr>
+            <w:proofErr w:type="spellStart"/>
             <w:r>
               <w:rPr>
                 <w:rFonts w:hint="eastAsia"/>
@@ -2830,6 +2891,7 @@
             <w:r>
               <w:t>tandardHours</w:t>
             </w:r>
+            <w:proofErr w:type="spellEnd"/>
           </w:p>
         </w:tc>
         <w:tc>
@@ -2841,6 +2903,7 @@
             <w:pPr>
               <w:spacing w:line="240" w:lineRule="auto"/>
             </w:pPr>
+            <w:proofErr w:type="spellStart"/>
             <w:r>
               <w:rPr>
                 <w:rFonts w:hint="eastAsia"/>
@@ -2850,6 +2913,7 @@
             <w:r>
               <w:t>olidayHours</w:t>
             </w:r>
+            <w:proofErr w:type="spellEnd"/>
           </w:p>
         </w:tc>
         <w:tc>
@@ -2861,6 +2925,7 @@
             <w:pPr>
               <w:spacing w:line="240" w:lineRule="auto"/>
             </w:pPr>
+            <w:proofErr w:type="spellStart"/>
             <w:r>
               <w:t>Hourly</w:t>
             </w:r>
@@ -2873,6 +2938,7 @@
             <w:r>
               <w:t>age</w:t>
             </w:r>
+            <w:proofErr w:type="spellEnd"/>
           </w:p>
         </w:tc>
         <w:tc>
@@ -4229,12 +4295,21 @@
         </w:rPr>
         <w:t xml:space="preserve">hy do we constrain </w:t>
       </w:r>
+      <w:proofErr w:type="spellStart"/>
       <w:r>
         <w:rPr>
           <w:rStyle w:val="ad"/>
           <w:rFonts w:ascii="Courier New" w:hAnsi="Courier New" w:cs="Courier New"/>
         </w:rPr>
-        <w:t>isFull == true</w:t>
+        <w:t>isFull</w:t>
+      </w:r>
+      <w:proofErr w:type="spellEnd"/>
+      <w:r>
+        <w:rPr>
+          <w:rStyle w:val="ad"/>
+          <w:rFonts w:ascii="Courier New" w:hAnsi="Courier New" w:cs="Courier New"/>
+        </w:rPr>
+        <w:t xml:space="preserve"> == true</w:t>
       </w:r>
       <w:r>
         <w:rPr>
@@ -4242,12 +4317,21 @@
         </w:rPr>
         <w:t xml:space="preserve"> rather than </w:t>
       </w:r>
+      <w:proofErr w:type="spellStart"/>
       <w:r>
         <w:rPr>
           <w:rStyle w:val="ad"/>
           <w:rFonts w:ascii="Courier New" w:hAnsi="Courier New" w:cs="Courier New"/>
         </w:rPr>
-        <w:t>isFull == false</w:t>
+        <w:t>isFull</w:t>
+      </w:r>
+      <w:proofErr w:type="spellEnd"/>
+      <w:r>
+        <w:rPr>
+          <w:rStyle w:val="ad"/>
+          <w:rFonts w:ascii="Courier New" w:hAnsi="Courier New" w:cs="Courier New"/>
+        </w:rPr>
+        <w:t xml:space="preserve"> == false</w:t>
       </w:r>
       <w:r>
         <w:rPr>
@@ -4297,12 +4381,21 @@
         </w:rPr>
         <w:t xml:space="preserve"> </w:t>
       </w:r>
+      <w:proofErr w:type="spellStart"/>
       <w:r>
         <w:rPr>
           <w:rStyle w:val="ad"/>
           <w:rFonts w:ascii="Courier New" w:hAnsi="Courier New" w:cs="Courier New"/>
         </w:rPr>
-        <w:t>isFull == true</w:t>
+        <w:t>isFull</w:t>
+      </w:r>
+      <w:proofErr w:type="spellEnd"/>
+      <w:r>
+        <w:rPr>
+          <w:rStyle w:val="ad"/>
+          <w:rFonts w:ascii="Courier New" w:hAnsi="Courier New" w:cs="Courier New"/>
+        </w:rPr>
+        <w:t xml:space="preserve"> == true</w:t>
       </w:r>
       <w:r>
         <w:rPr>
@@ -5007,12 +5100,14 @@
         </w:rPr>
         <w:t>give your description about the function of the “</w:t>
       </w:r>
+      <w:proofErr w:type="spellStart"/>
       <w:r>
         <w:rPr>
           <w:rStyle w:val="ad"/>
         </w:rPr>
         <w:t>sameEnds</w:t>
       </w:r>
+      <w:proofErr w:type="spellEnd"/>
       <w:r>
         <w:rPr>
           <w:rStyle w:val="ad"/>
@@ -5189,11 +5284,19 @@
         </w:rPr>
         <w:t xml:space="preserve"> </w:t>
       </w:r>
+      <w:proofErr w:type="spellStart"/>
       <w:r>
         <w:rPr>
           <w:rStyle w:val="Code0"/>
         </w:rPr>
-        <w:t>i &lt; half</w:t>
+        <w:t>i</w:t>
+      </w:r>
+      <w:proofErr w:type="spellEnd"/>
+      <w:r>
+        <w:rPr>
+          <w:rStyle w:val="Code0"/>
+        </w:rPr>
+        <w:t xml:space="preserve"> &lt; half</w:t>
       </w:r>
       <w:r>
         <w:rPr>
@@ -5208,11 +5311,19 @@
         </w:rPr>
         <w:t xml:space="preserve">but not </w:t>
       </w:r>
+      <w:proofErr w:type="spellStart"/>
       <w:r>
         <w:rPr>
           <w:rStyle w:val="Code0"/>
         </w:rPr>
-        <w:t>i &lt;= half</w:t>
+        <w:t>i</w:t>
+      </w:r>
+      <w:proofErr w:type="spellEnd"/>
+      <w:r>
+        <w:rPr>
+          <w:rStyle w:val="Code0"/>
+        </w:rPr>
+        <w:t xml:space="preserve"> &lt;= half</w:t>
       </w:r>
       <w:r>
         <w:rPr>
@@ -5502,11 +5613,6 @@
       </w:r>
     </w:p>
     <w:p>
-      <w:pPr>
-        <w:rPr>
-          <w:rFonts w:hint="eastAsia"/>
-        </w:rPr>
-      </w:pPr>
       <w:r>
         <w:rPr>
           <w:rStyle w:val="ad"/>
@@ -5518,13 +5624,7 @@
         <w:rPr>
           <w:rStyle w:val="ad"/>
         </w:rPr>
-        <w:t xml:space="preserve">ote that the tasks </w:t>
-      </w:r>
-      <w:r>
-        <w:rPr>
-          <w:rStyle w:val="ad"/>
-        </w:rPr>
-        <w:t>prefixed with</w:t>
+        <w:t>ote that the tasks prefixed with</w:t>
       </w:r>
       <w:r>
         <w:t xml:space="preserve"> </w:t>
@@ -5569,25 +5669,7 @@
         <w:rPr>
           <w:rStyle w:val="ad"/>
         </w:rPr>
-        <w:t>Optional Task</w:t>
-      </w:r>
-      <w:r>
-        <w:rPr>
-          <w:rStyle w:val="ad"/>
-        </w:rPr>
-        <w:t>s</w:t>
-      </w:r>
-      <w:r>
-        <w:rPr>
-          <w:rStyle w:val="ad"/>
-        </w:rPr>
-        <w:t>.</w:t>
-      </w:r>
-      <w:r>
-        <w:rPr>
-          <w:rStyle w:val="ad"/>
-        </w:rPr>
-        <w:t xml:space="preserve"> You’re encouraged to do these optional tasks to improve your</w:t>
+        <w:t>Optional Tasks. You’re encouraged to do these optional tasks to improve your</w:t>
       </w:r>
       <w:r>
         <w:rPr>
@@ -6170,6 +6252,7 @@
         </w:rPr>
         <w:t xml:space="preserve"> method of </w:t>
       </w:r>
+      <w:proofErr w:type="spellStart"/>
       <w:r>
         <w:rPr>
           <w:rFonts w:ascii="Consolas" w:hAnsi="Consolas"/>
@@ -6180,6 +6263,7 @@
         </w:rPr>
         <w:t>CountLetters</w:t>
       </w:r>
+      <w:proofErr w:type="spellEnd"/>
       <w:r>
         <w:rPr>
           <w:rStyle w:val="ad"/>
@@ -6189,12 +6273,28 @@
     </w:p>
     <w:p>
       <w:r>
-        <w:t>T1: str = "cats|dogs"</w:t>
-      </w:r>
-    </w:p>
-    <w:p>
-      <w:r>
-        <w:t>T2: str = "cats|dog"</w:t>
+        <w:t>T1: str = "</w:t>
+      </w:r>
+      <w:proofErr w:type="spellStart"/>
+      <w:r>
+        <w:t>cats|dogs</w:t>
+      </w:r>
+      <w:proofErr w:type="spellEnd"/>
+      <w:r>
+        <w:t>"</w:t>
+      </w:r>
+    </w:p>
+    <w:p>
+      <w:r>
+        <w:t>T2: str = "</w:t>
+      </w:r>
+      <w:proofErr w:type="spellStart"/>
+      <w:r>
+        <w:t>cats|dog</w:t>
+      </w:r>
+      <w:proofErr w:type="spellEnd"/>
+      <w:r>
+        <w:t>"</w:t>
       </w:r>
     </w:p>
     <w:p>
@@ -6265,6 +6365,7 @@
         </w:rPr>
         <w:t xml:space="preserve"> </w:t>
       </w:r>
+      <w:proofErr w:type="spellStart"/>
       <w:r>
         <w:rPr>
           <w:rFonts w:ascii="Consolas" w:hAnsi="Consolas"/>
@@ -6275,6 +6376,7 @@
         </w:rPr>
         <w:t>CountLetters</w:t>
       </w:r>
+      <w:proofErr w:type="spellEnd"/>
       <w:r>
         <w:rPr>
           <w:rFonts w:ascii="Consolas" w:hAnsi="Consolas"/>
@@ -6669,7 +6771,29 @@
           <w:sz w:val="20"/>
           <w:szCs w:val="20"/>
         </w:rPr>
-        <w:t xml:space="preserve"> i = </w:t>
+        <w:t xml:space="preserve"> </w:t>
+      </w:r>
+      <w:proofErr w:type="spellStart"/>
+      <w:r>
+        <w:rPr>
+          <w:rFonts w:ascii="Consolas" w:hAnsi="Consolas"/>
+          <w:color w:val="333333"/>
+          <w:spacing w:val="3"/>
+          <w:sz w:val="20"/>
+          <w:szCs w:val="20"/>
+        </w:rPr>
+        <w:t>i</w:t>
+      </w:r>
+      <w:proofErr w:type="spellEnd"/>
+      <w:r>
+        <w:rPr>
+          <w:rFonts w:ascii="Consolas" w:hAnsi="Consolas"/>
+          <w:color w:val="333333"/>
+          <w:spacing w:val="3"/>
+          <w:sz w:val="20"/>
+          <w:szCs w:val="20"/>
+        </w:rPr>
+        <w:t xml:space="preserve"> = </w:t>
       </w:r>
       <w:r>
         <w:rPr>
@@ -6689,7 +6813,73 @@
           <w:sz w:val="20"/>
           <w:szCs w:val="20"/>
         </w:rPr>
-        <w:t>; i &lt; str.length(); i++) {</w:t>
+        <w:t xml:space="preserve">; </w:t>
+      </w:r>
+      <w:proofErr w:type="spellStart"/>
+      <w:r>
+        <w:rPr>
+          <w:rFonts w:ascii="Consolas" w:hAnsi="Consolas"/>
+          <w:color w:val="333333"/>
+          <w:spacing w:val="3"/>
+          <w:sz w:val="20"/>
+          <w:szCs w:val="20"/>
+        </w:rPr>
+        <w:t>i</w:t>
+      </w:r>
+      <w:proofErr w:type="spellEnd"/>
+      <w:r>
+        <w:rPr>
+          <w:rFonts w:ascii="Consolas" w:hAnsi="Consolas"/>
+          <w:color w:val="333333"/>
+          <w:spacing w:val="3"/>
+          <w:sz w:val="20"/>
+          <w:szCs w:val="20"/>
+        </w:rPr>
+        <w:t xml:space="preserve"> &lt; </w:t>
+      </w:r>
+      <w:proofErr w:type="spellStart"/>
+      <w:r>
+        <w:rPr>
+          <w:rFonts w:ascii="Consolas" w:hAnsi="Consolas"/>
+          <w:color w:val="333333"/>
+          <w:spacing w:val="3"/>
+          <w:sz w:val="20"/>
+          <w:szCs w:val="20"/>
+        </w:rPr>
+        <w:t>str.length</w:t>
+      </w:r>
+      <w:proofErr w:type="spellEnd"/>
+      <w:r>
+        <w:rPr>
+          <w:rFonts w:ascii="Consolas" w:hAnsi="Consolas"/>
+          <w:color w:val="333333"/>
+          <w:spacing w:val="3"/>
+          <w:sz w:val="20"/>
+          <w:szCs w:val="20"/>
+        </w:rPr>
+        <w:t xml:space="preserve">(); </w:t>
+      </w:r>
+      <w:proofErr w:type="spellStart"/>
+      <w:r>
+        <w:rPr>
+          <w:rFonts w:ascii="Consolas" w:hAnsi="Consolas"/>
+          <w:color w:val="333333"/>
+          <w:spacing w:val="3"/>
+          <w:sz w:val="20"/>
+          <w:szCs w:val="20"/>
+        </w:rPr>
+        <w:t>i</w:t>
+      </w:r>
+      <w:proofErr w:type="spellEnd"/>
+      <w:r>
+        <w:rPr>
+          <w:rFonts w:ascii="Consolas" w:hAnsi="Consolas"/>
+          <w:color w:val="333333"/>
+          <w:spacing w:val="3"/>
+          <w:sz w:val="20"/>
+          <w:szCs w:val="20"/>
+        </w:rPr>
+        <w:t>++) {</w:t>
       </w:r>
     </w:p>
     <w:p>
@@ -6758,7 +6948,73 @@
           <w:sz w:val="20"/>
           <w:szCs w:val="20"/>
         </w:rPr>
-        <w:t xml:space="preserve"> (!Character.isLetter(str.charAt(i))</w:t>
+        <w:t xml:space="preserve"> (!</w:t>
+      </w:r>
+      <w:proofErr w:type="spellStart"/>
+      <w:r>
+        <w:rPr>
+          <w:rFonts w:ascii="Consolas" w:hAnsi="Consolas"/>
+          <w:color w:val="333333"/>
+          <w:spacing w:val="3"/>
+          <w:sz w:val="20"/>
+          <w:szCs w:val="20"/>
+        </w:rPr>
+        <w:t>Character.isLetter</w:t>
+      </w:r>
+      <w:proofErr w:type="spellEnd"/>
+      <w:r>
+        <w:rPr>
+          <w:rFonts w:ascii="Consolas" w:hAnsi="Consolas"/>
+          <w:color w:val="333333"/>
+          <w:spacing w:val="3"/>
+          <w:sz w:val="20"/>
+          <w:szCs w:val="20"/>
+        </w:rPr>
+        <w:t>(</w:t>
+      </w:r>
+      <w:proofErr w:type="spellStart"/>
+      <w:r>
+        <w:rPr>
+          <w:rFonts w:ascii="Consolas" w:hAnsi="Consolas"/>
+          <w:color w:val="333333"/>
+          <w:spacing w:val="3"/>
+          <w:sz w:val="20"/>
+          <w:szCs w:val="20"/>
+        </w:rPr>
+        <w:t>str.charAt</w:t>
+      </w:r>
+      <w:proofErr w:type="spellEnd"/>
+      <w:r>
+        <w:rPr>
+          <w:rFonts w:ascii="Consolas" w:hAnsi="Consolas"/>
+          <w:color w:val="333333"/>
+          <w:spacing w:val="3"/>
+          <w:sz w:val="20"/>
+          <w:szCs w:val="20"/>
+        </w:rPr>
+        <w:t>(</w:t>
+      </w:r>
+      <w:proofErr w:type="spellStart"/>
+      <w:r>
+        <w:rPr>
+          <w:rFonts w:ascii="Consolas" w:hAnsi="Consolas"/>
+          <w:color w:val="333333"/>
+          <w:spacing w:val="3"/>
+          <w:sz w:val="20"/>
+          <w:szCs w:val="20"/>
+        </w:rPr>
+        <w:t>i</w:t>
+      </w:r>
+      <w:proofErr w:type="spellEnd"/>
+      <w:r>
+        <w:rPr>
+          <w:rFonts w:ascii="Consolas" w:hAnsi="Consolas"/>
+          <w:color w:val="333333"/>
+          <w:spacing w:val="3"/>
+          <w:sz w:val="20"/>
+          <w:szCs w:val="20"/>
+        </w:rPr>
+        <w:t>))</w:t>
       </w:r>
     </w:p>
     <w:p>
@@ -6994,7 +7250,51 @@
           <w:sz w:val="20"/>
           <w:szCs w:val="20"/>
         </w:rPr>
-        <w:t>.    last = str.charAt(i);</w:t>
+        <w:t xml:space="preserve">.    last = </w:t>
+      </w:r>
+      <w:proofErr w:type="spellStart"/>
+      <w:r>
+        <w:rPr>
+          <w:rFonts w:ascii="Consolas" w:hAnsi="Consolas"/>
+          <w:color w:val="333333"/>
+          <w:spacing w:val="3"/>
+          <w:sz w:val="20"/>
+          <w:szCs w:val="20"/>
+        </w:rPr>
+        <w:t>str.charAt</w:t>
+      </w:r>
+      <w:proofErr w:type="spellEnd"/>
+      <w:r>
+        <w:rPr>
+          <w:rFonts w:ascii="Consolas" w:hAnsi="Consolas"/>
+          <w:color w:val="333333"/>
+          <w:spacing w:val="3"/>
+          <w:sz w:val="20"/>
+          <w:szCs w:val="20"/>
+        </w:rPr>
+        <w:t>(</w:t>
+      </w:r>
+      <w:proofErr w:type="spellStart"/>
+      <w:r>
+        <w:rPr>
+          <w:rFonts w:ascii="Consolas" w:hAnsi="Consolas"/>
+          <w:color w:val="333333"/>
+          <w:spacing w:val="3"/>
+          <w:sz w:val="20"/>
+          <w:szCs w:val="20"/>
+        </w:rPr>
+        <w:t>i</w:t>
+      </w:r>
+      <w:proofErr w:type="spellEnd"/>
+      <w:r>
+        <w:rPr>
+          <w:rFonts w:ascii="Consolas" w:hAnsi="Consolas"/>
+          <w:color w:val="333333"/>
+          <w:spacing w:val="3"/>
+          <w:sz w:val="20"/>
+          <w:szCs w:val="20"/>
+        </w:rPr>
+        <w:t>);</w:t>
       </w:r>
     </w:p>
     <w:p>
@@ -7604,6 +7904,14 @@
           <w:iCs/>
         </w:rPr>
         <w:t xml:space="preserve"> relationship between the decisions, the conditions and the path</w:t>
+      </w:r>
+      <w:r>
+        <w:rPr>
+          <w:rFonts w:asciiTheme="minorEastAsia" w:eastAsiaTheme="minorEastAsia" w:hAnsiTheme="minorEastAsia" w:hint="eastAsia"/>
+          <w:i/>
+          <w:iCs/>
+        </w:rPr>
+        <w:t>s</w:t>
       </w:r>
     </w:p>
     <w:p>
@@ -8016,7 +8324,33 @@
           <w:szCs w:val="20"/>
           <w:bdr w:val="none" w:sz="0" w:space="0" w:color="auto" w:frame="1"/>
         </w:rPr>
-        <w:t xml:space="preserve">    System.out.println(</w:t>
+        <w:t xml:space="preserve">    </w:t>
+      </w:r>
+      <w:proofErr w:type="spellStart"/>
+      <w:r>
+        <w:rPr>
+          <w:rFonts w:ascii="Consolas" w:hAnsi="Consolas" w:cs="宋体"/>
+          <w:color w:val="333333"/>
+          <w:spacing w:val="3"/>
+          <w:kern w:val="0"/>
+          <w:sz w:val="20"/>
+          <w:szCs w:val="20"/>
+          <w:bdr w:val="none" w:sz="0" w:space="0" w:color="auto" w:frame="1"/>
+        </w:rPr>
+        <w:t>System.out.println</w:t>
+      </w:r>
+      <w:proofErr w:type="spellEnd"/>
+      <w:r>
+        <w:rPr>
+          <w:rFonts w:ascii="Consolas" w:hAnsi="Consolas" w:cs="宋体"/>
+          <w:color w:val="333333"/>
+          <w:spacing w:val="3"/>
+          <w:kern w:val="0"/>
+          <w:sz w:val="20"/>
+          <w:szCs w:val="20"/>
+          <w:bdr w:val="none" w:sz="0" w:space="0" w:color="auto" w:frame="1"/>
+        </w:rPr>
+        <w:t>(</w:t>
       </w:r>
       <w:r>
         <w:rPr>
@@ -8162,7 +8496,33 @@
           <w:szCs w:val="20"/>
           <w:bdr w:val="none" w:sz="0" w:space="0" w:color="auto" w:frame="1"/>
         </w:rPr>
-        <w:t xml:space="preserve">    System.out.println(</w:t>
+        <w:t xml:space="preserve">    </w:t>
+      </w:r>
+      <w:proofErr w:type="spellStart"/>
+      <w:r>
+        <w:rPr>
+          <w:rFonts w:ascii="Consolas" w:hAnsi="Consolas" w:cs="宋体"/>
+          <w:color w:val="333333"/>
+          <w:spacing w:val="3"/>
+          <w:kern w:val="0"/>
+          <w:sz w:val="20"/>
+          <w:szCs w:val="20"/>
+          <w:bdr w:val="none" w:sz="0" w:space="0" w:color="auto" w:frame="1"/>
+        </w:rPr>
+        <w:t>System.out.println</w:t>
+      </w:r>
+      <w:proofErr w:type="spellEnd"/>
+      <w:r>
+        <w:rPr>
+          <w:rFonts w:ascii="Consolas" w:hAnsi="Consolas" w:cs="宋体"/>
+          <w:color w:val="333333"/>
+          <w:spacing w:val="3"/>
+          <w:kern w:val="0"/>
+          <w:sz w:val="20"/>
+          <w:szCs w:val="20"/>
+          <w:bdr w:val="none" w:sz="0" w:space="0" w:color="auto" w:frame="1"/>
+        </w:rPr>
+        <w:t>(</w:t>
       </w:r>
       <w:r>
         <w:rPr>
@@ -8457,6 +8817,19 @@
         <w:rPr>
           <w:rStyle w:val="ad"/>
         </w:rPr>
+        <w:t xml:space="preserve"> 100</w:t>
+      </w:r>
+      <w:r>
+        <w:rPr>
+          <w:rStyle w:val="ad"/>
+          <w:rFonts w:hint="eastAsia"/>
+        </w:rPr>
+        <w:t>%</w:t>
+      </w:r>
+      <w:r>
+        <w:rPr>
+          <w:rStyle w:val="ad"/>
+        </w:rPr>
         <w:t xml:space="preserve"> </w:t>
       </w:r>
       <w:r>
@@ -8889,6 +9262,7 @@
       <w:pPr>
         <w:pStyle w:val="2"/>
         <w:spacing w:before="93" w:after="93"/>
+        <w:jc w:val="left"/>
         <w:rPr>
           <w:rFonts w:eastAsia="微软雅黑"/>
         </w:rPr>
@@ -8957,7 +9331,22 @@
         <w:t xml:space="preserve"> </w:t>
       </w:r>
       <w:r>
+        <w:rPr>
+          <w:rFonts w:eastAsia="宋体" w:hint="eastAsia"/>
+        </w:rPr>
+        <w:t>Is</w:t>
+      </w:r>
+      <w:r>
+        <w:rPr>
+          <w:rFonts w:eastAsia="宋体"/>
+        </w:rPr>
+        <w:t xml:space="preserve"> </w:t>
+      </w:r>
+      <w:r>
         <w:t>MC/DC</w:t>
+      </w:r>
+      <w:r>
+        <w:t xml:space="preserve"> always</w:t>
       </w:r>
       <w:r>
         <w:t xml:space="preserve"> achievable?</w:t>
@@ -9124,7 +9513,6 @@
         <w:t>our Response:</w:t>
       </w:r>
     </w:p>
-    <w:p/>
     <w:p/>
     <w:p>
       <w:pPr>
@@ -9526,17 +9914,20 @@
         </w:r>
       </w:hyperlink>
       <w:r>
-        <w:t xml:space="preserve">. You just need to </w:t>
-      </w:r>
-      <w:r>
+        <w:t xml:space="preserve">. You just need to report your answer in the corresponding subsection. </w:t>
+      </w:r>
+      <w:r>
+        <w:rPr>
+          <w:rStyle w:val="ad"/>
+        </w:rPr>
+        <w:t xml:space="preserve">Please notice the </w:t>
+      </w:r>
+      <w:r>
+        <w:rPr>
+          <w:rStyle w:val="ad"/>
+        </w:rPr>
         <w:lastRenderedPageBreak/>
-        <w:t xml:space="preserve">report your answer in the corresponding subsection. </w:t>
-      </w:r>
-      <w:r>
-        <w:rPr>
-          <w:rStyle w:val="ad"/>
-        </w:rPr>
-        <w:t>Please notice the exercise numbers are 0</w:t>
+        <w:t>exercise numbers are 0</w:t>
       </w:r>
       <w:r>
         <w:rPr>

</xml_diff>

<commit_message>
1. Submit Lec08~09: Model-based Testing; 2. Submit Lab07~08
</commit_message>
<xml_diff>
--- a/Labwork/Labwork.docx
+++ b/Labwork/Labwork.docx
@@ -161,21 +161,12 @@
                 <w:highlight w:val="green"/>
               </w:rPr>
             </w:pPr>
-            <w:proofErr w:type="spellStart"/>
             <w:r>
               <w:rPr>
                 <w:szCs w:val="21"/>
                 <w:highlight w:val="green"/>
               </w:rPr>
-              <w:t>Tamraoui</w:t>
-            </w:r>
-            <w:proofErr w:type="spellEnd"/>
-            <w:r>
-              <w:rPr>
-                <w:szCs w:val="21"/>
-                <w:highlight w:val="green"/>
-              </w:rPr>
-              <w:t xml:space="preserve"> Oussama</w:t>
+              <w:t>Tamraoui Oussama</w:t>
             </w:r>
           </w:p>
         </w:tc>
@@ -1247,11 +1238,9 @@
       <w:r>
         <w:t xml:space="preserve">Assert Functions, e.g., </w:t>
       </w:r>
-      <w:proofErr w:type="spellStart"/>
       <w:r>
         <w:t>assertTrue</w:t>
       </w:r>
-      <w:proofErr w:type="spellEnd"/>
       <w:r>
         <w:rPr>
           <w:rFonts w:hint="eastAsia"/>
@@ -1261,11 +1250,9 @@
       <w:r>
         <w:t xml:space="preserve"> </w:t>
       </w:r>
-      <w:proofErr w:type="spellStart"/>
       <w:r>
         <w:t>assertFalse</w:t>
       </w:r>
-      <w:proofErr w:type="spellEnd"/>
       <w:r>
         <w:t>.</w:t>
       </w:r>
@@ -2069,11 +2056,9 @@
       <w:r>
         <w:t xml:space="preserve">. Please read and run the test codes, </w:t>
       </w:r>
-      <w:proofErr w:type="spellStart"/>
       <w:r>
         <w:t>CalTest</w:t>
       </w:r>
-      <w:proofErr w:type="spellEnd"/>
       <w:r>
         <w:t xml:space="preserve"> in</w:t>
       </w:r>
@@ -2267,83 +2252,51 @@
           <w:iCs/>
           <w:color w:val="0070C0"/>
         </w:rPr>
-        <w:t>Lab02/</w:t>
-      </w:r>
-      <w:proofErr w:type="spellStart"/>
+        <w:t>Lab02/hellojunit</w:t>
+      </w:r>
       <w:r>
         <w:rPr>
           <w:i/>
           <w:iCs/>
           <w:color w:val="0070C0"/>
         </w:rPr>
-        <w:t>hellojunit</w:t>
-      </w:r>
-      <w:proofErr w:type="spellEnd"/>
+        <w:t>/src/main/java/roman/</w:t>
+      </w:r>
+      <w:r>
+        <w:t xml:space="preserve">. </w:t>
+      </w:r>
+      <w:r>
+        <w:t xml:space="preserve">The method </w:t>
+      </w:r>
       <w:r>
         <w:rPr>
           <w:i/>
           <w:iCs/>
           <w:color w:val="0070C0"/>
         </w:rPr>
-        <w:t>/</w:t>
-      </w:r>
-      <w:proofErr w:type="spellStart"/>
+        <w:t>singleDigit</w:t>
+      </w:r>
+      <w:r>
+        <w:t xml:space="preserve"> in </w:t>
+      </w:r>
       <w:r>
         <w:rPr>
           <w:i/>
           <w:iCs/>
           <w:color w:val="0070C0"/>
         </w:rPr>
-        <w:t>src</w:t>
-      </w:r>
-      <w:proofErr w:type="spellEnd"/>
+        <w:t>RomanNumeralTest.java</w:t>
+      </w:r>
+      <w:r>
+        <w:t xml:space="preserve"> tries to check the 7 roman numerals, I, V, X, L, C, D, and M, can be correctly mapped by </w:t>
+      </w:r>
       <w:r>
         <w:rPr>
           <w:i/>
           <w:iCs/>
-          <w:color w:val="0070C0"/>
-        </w:rPr>
-        <w:t>/main/java/roman/</w:t>
-      </w:r>
-      <w:r>
-        <w:t xml:space="preserve">. </w:t>
-      </w:r>
-      <w:r>
-        <w:t xml:space="preserve">The method </w:t>
-      </w:r>
-      <w:proofErr w:type="spellStart"/>
-      <w:r>
-        <w:rPr>
-          <w:i/>
-          <w:iCs/>
-          <w:color w:val="0070C0"/>
         </w:rPr>
         <w:t>singleDigit</w:t>
       </w:r>
-      <w:proofErr w:type="spellEnd"/>
-      <w:r>
-        <w:t xml:space="preserve"> in </w:t>
-      </w:r>
-      <w:r>
-        <w:rPr>
-          <w:i/>
-          <w:iCs/>
-          <w:color w:val="0070C0"/>
-        </w:rPr>
-        <w:t>RomanNumeralTest.java</w:t>
-      </w:r>
-      <w:r>
-        <w:t xml:space="preserve"> tries to check the 7 roman numerals, I, V, X, L, C, D, and M, can be correctly mapped by </w:t>
-      </w:r>
-      <w:proofErr w:type="spellStart"/>
-      <w:r>
-        <w:rPr>
-          <w:i/>
-          <w:iCs/>
-        </w:rPr>
-        <w:t>singleDigit</w:t>
-      </w:r>
-      <w:proofErr w:type="spellEnd"/>
       <w:r>
         <w:t xml:space="preserve"> to their corresponding Arabic numbers, 1, 5, 10, 50, 100, 500, and 1000. </w:t>
       </w:r>
@@ -2400,21 +2353,12 @@
       <w:r>
         <w:t xml:space="preserve"> to rewrite the test method </w:t>
       </w:r>
-      <w:proofErr w:type="spellStart"/>
       <w:r>
         <w:rPr>
           <w:i/>
           <w:iCs/>
         </w:rPr>
-        <w:t>singleDigit</w:t>
-      </w:r>
-      <w:proofErr w:type="spellEnd"/>
-      <w:r>
-        <w:rPr>
-          <w:i/>
-          <w:iCs/>
-        </w:rPr>
-        <w:t xml:space="preserve"> </w:t>
+        <w:t xml:space="preserve">singleDigit </w:t>
       </w:r>
       <w:r>
         <w:t xml:space="preserve">by using </w:t>
@@ -2614,7 +2558,6 @@
         </w:rPr>
         <w:t xml:space="preserve">lease write a Java class, </w:t>
       </w:r>
-      <w:proofErr w:type="spellStart"/>
       <w:r>
         <w:rPr>
           <w:rStyle w:val="ad"/>
@@ -2622,14 +2565,12 @@
         </w:rPr>
         <w:t>WageCalculator</w:t>
       </w:r>
-      <w:proofErr w:type="spellEnd"/>
       <w:r>
         <w:rPr>
           <w:rStyle w:val="ad"/>
         </w:rPr>
         <w:t xml:space="preserve">, to solve the wage problem in the following and a test class </w:t>
       </w:r>
-      <w:proofErr w:type="spellStart"/>
       <w:r>
         <w:rPr>
           <w:rStyle w:val="ad"/>
@@ -2637,7 +2578,6 @@
         </w:rPr>
         <w:t>WageCalculatorTest</w:t>
       </w:r>
-      <w:proofErr w:type="spellEnd"/>
       <w:r>
         <w:rPr>
           <w:rStyle w:val="ad"/>
@@ -2881,7 +2821,6 @@
             <w:pPr>
               <w:spacing w:line="240" w:lineRule="auto"/>
             </w:pPr>
-            <w:proofErr w:type="spellStart"/>
             <w:r>
               <w:rPr>
                 <w:rFonts w:hint="eastAsia"/>
@@ -2891,7 +2830,6 @@
             <w:r>
               <w:t>tandardHours</w:t>
             </w:r>
-            <w:proofErr w:type="spellEnd"/>
           </w:p>
         </w:tc>
         <w:tc>
@@ -2903,7 +2841,6 @@
             <w:pPr>
               <w:spacing w:line="240" w:lineRule="auto"/>
             </w:pPr>
-            <w:proofErr w:type="spellStart"/>
             <w:r>
               <w:rPr>
                 <w:rFonts w:hint="eastAsia"/>
@@ -2913,7 +2850,6 @@
             <w:r>
               <w:t>olidayHours</w:t>
             </w:r>
-            <w:proofErr w:type="spellEnd"/>
           </w:p>
         </w:tc>
         <w:tc>
@@ -2925,7 +2861,6 @@
             <w:pPr>
               <w:spacing w:line="240" w:lineRule="auto"/>
             </w:pPr>
-            <w:proofErr w:type="spellStart"/>
             <w:r>
               <w:t>Hourly</w:t>
             </w:r>
@@ -2938,7 +2873,6 @@
             <w:r>
               <w:t>age</w:t>
             </w:r>
-            <w:proofErr w:type="spellEnd"/>
           </w:p>
         </w:tc>
         <w:tc>
@@ -4295,107 +4229,80 @@
         </w:rPr>
         <w:t xml:space="preserve">hy do we constrain </w:t>
       </w:r>
-      <w:proofErr w:type="spellStart"/>
       <w:r>
         <w:rPr>
           <w:rStyle w:val="ad"/>
           <w:rFonts w:ascii="Courier New" w:hAnsi="Courier New" w:cs="Courier New"/>
         </w:rPr>
-        <w:t>isFull</w:t>
-      </w:r>
-      <w:proofErr w:type="spellEnd"/>
+        <w:t>isFull == true</w:t>
+      </w:r>
+      <w:r>
+        <w:rPr>
+          <w:rStyle w:val="ad"/>
+        </w:rPr>
+        <w:t xml:space="preserve"> rather than </w:t>
+      </w:r>
       <w:r>
         <w:rPr>
           <w:rStyle w:val="ad"/>
           <w:rFonts w:ascii="Courier New" w:hAnsi="Courier New" w:cs="Courier New"/>
         </w:rPr>
-        <w:t xml:space="preserve"> == true</w:t>
-      </w:r>
-      <w:r>
-        <w:rPr>
-          <w:rStyle w:val="ad"/>
-        </w:rPr>
-        <w:t xml:space="preserve"> rather than </w:t>
-      </w:r>
-      <w:proofErr w:type="spellStart"/>
+        <w:t>isFull == false</w:t>
+      </w:r>
+      <w:r>
+        <w:rPr>
+          <w:rStyle w:val="ad"/>
+        </w:rPr>
+        <w:t>?</w:t>
+      </w:r>
+      <w:r>
+        <w:rPr>
+          <w:rStyle w:val="ad"/>
+        </w:rPr>
+        <w:t xml:space="preserve"> Which</w:t>
+      </w:r>
+      <w:r>
+        <w:rPr>
+          <w:rStyle w:val="ad"/>
+        </w:rPr>
+        <w:t xml:space="preserve"> constraint</w:t>
+      </w:r>
+      <w:r>
+        <w:rPr>
+          <w:rStyle w:val="ad"/>
+        </w:rPr>
+        <w:t xml:space="preserve"> principle do we follow</w:t>
+      </w:r>
+      <w:r>
+        <w:rPr>
+          <w:rStyle w:val="ad"/>
+        </w:rPr>
+        <w:t xml:space="preserve"> here</w:t>
+      </w:r>
+      <w:r>
+        <w:rPr>
+          <w:rStyle w:val="ad"/>
+        </w:rPr>
+        <w:t xml:space="preserve"> to </w:t>
+      </w:r>
+      <w:r>
+        <w:rPr>
+          <w:rStyle w:val="ad"/>
+        </w:rPr>
+        <w:t>constrain</w:t>
+      </w:r>
+      <w:r>
+        <w:rPr>
+          <w:rStyle w:val="ad"/>
+        </w:rPr>
+        <w:t xml:space="preserve"> </w:t>
+      </w:r>
       <w:r>
         <w:rPr>
           <w:rStyle w:val="ad"/>
           <w:rFonts w:ascii="Courier New" w:hAnsi="Courier New" w:cs="Courier New"/>
         </w:rPr>
-        <w:t>isFull</w:t>
-      </w:r>
-      <w:proofErr w:type="spellEnd"/>
-      <w:r>
-        <w:rPr>
-          <w:rStyle w:val="ad"/>
-          <w:rFonts w:ascii="Courier New" w:hAnsi="Courier New" w:cs="Courier New"/>
-        </w:rPr>
-        <w:t xml:space="preserve"> == false</w:t>
-      </w:r>
-      <w:r>
-        <w:rPr>
-          <w:rStyle w:val="ad"/>
-        </w:rPr>
-        <w:t>?</w:t>
-      </w:r>
-      <w:r>
-        <w:rPr>
-          <w:rStyle w:val="ad"/>
-        </w:rPr>
-        <w:t xml:space="preserve"> Which</w:t>
-      </w:r>
-      <w:r>
-        <w:rPr>
-          <w:rStyle w:val="ad"/>
-        </w:rPr>
-        <w:t xml:space="preserve"> constraint</w:t>
-      </w:r>
-      <w:r>
-        <w:rPr>
-          <w:rStyle w:val="ad"/>
-        </w:rPr>
-        <w:t xml:space="preserve"> principle do we follow</w:t>
-      </w:r>
-      <w:r>
-        <w:rPr>
-          <w:rStyle w:val="ad"/>
-        </w:rPr>
-        <w:t xml:space="preserve"> here</w:t>
-      </w:r>
-      <w:r>
-        <w:rPr>
-          <w:rStyle w:val="ad"/>
-        </w:rPr>
-        <w:t xml:space="preserve"> to </w:t>
-      </w:r>
-      <w:r>
-        <w:rPr>
-          <w:rStyle w:val="ad"/>
-        </w:rPr>
-        <w:t>constrain</w:t>
-      </w:r>
-      <w:r>
-        <w:rPr>
-          <w:rStyle w:val="ad"/>
-        </w:rPr>
-        <w:t xml:space="preserve"> </w:t>
-      </w:r>
-      <w:proofErr w:type="spellStart"/>
-      <w:r>
-        <w:rPr>
-          <w:rStyle w:val="ad"/>
-          <w:rFonts w:ascii="Courier New" w:hAnsi="Courier New" w:cs="Courier New"/>
-        </w:rPr>
-        <w:t>isFull</w:t>
-      </w:r>
-      <w:proofErr w:type="spellEnd"/>
-      <w:r>
-        <w:rPr>
-          <w:rStyle w:val="ad"/>
-          <w:rFonts w:ascii="Courier New" w:hAnsi="Courier New" w:cs="Courier New"/>
-        </w:rPr>
-        <w:t xml:space="preserve"> == true</w:t>
+        <w:t>isFull == true</w:t>
       </w:r>
       <w:r>
         <w:rPr>
@@ -5100,14 +5007,12 @@
         </w:rPr>
         <w:t>give your description about the function of the “</w:t>
       </w:r>
-      <w:proofErr w:type="spellStart"/>
       <w:r>
         <w:rPr>
           <w:rStyle w:val="ad"/>
         </w:rPr>
         <w:t>sameEnds</w:t>
       </w:r>
-      <w:proofErr w:type="spellEnd"/>
       <w:r>
         <w:rPr>
           <w:rStyle w:val="ad"/>
@@ -5284,46 +5189,30 @@
         </w:rPr>
         <w:t xml:space="preserve"> </w:t>
       </w:r>
-      <w:proofErr w:type="spellStart"/>
       <w:r>
         <w:rPr>
           <w:rStyle w:val="Code0"/>
         </w:rPr>
-        <w:t>i</w:t>
-      </w:r>
-      <w:proofErr w:type="spellEnd"/>
+        <w:t>i &lt; half</w:t>
+      </w:r>
+      <w:r>
+        <w:rPr>
+          <w:rStyle w:val="ad"/>
+          <w:rFonts w:asciiTheme="minorHAnsi" w:eastAsiaTheme="minorHAnsi" w:hAnsiTheme="minorHAnsi"/>
+        </w:rPr>
+        <w:t xml:space="preserve"> </w:t>
+      </w:r>
+      <w:r>
+        <w:rPr>
+          <w:rStyle w:val="ad"/>
+        </w:rPr>
+        <w:t xml:space="preserve">but not </w:t>
+      </w:r>
       <w:r>
         <w:rPr>
           <w:rStyle w:val="Code0"/>
         </w:rPr>
-        <w:t xml:space="preserve"> &lt; half</w:t>
-      </w:r>
-      <w:r>
-        <w:rPr>
-          <w:rStyle w:val="ad"/>
-          <w:rFonts w:asciiTheme="minorHAnsi" w:eastAsiaTheme="minorHAnsi" w:hAnsiTheme="minorHAnsi"/>
-        </w:rPr>
-        <w:t xml:space="preserve"> </w:t>
-      </w:r>
-      <w:r>
-        <w:rPr>
-          <w:rStyle w:val="ad"/>
-        </w:rPr>
-        <w:t xml:space="preserve">but not </w:t>
-      </w:r>
-      <w:proofErr w:type="spellStart"/>
-      <w:r>
-        <w:rPr>
-          <w:rStyle w:val="Code0"/>
-        </w:rPr>
-        <w:t>i</w:t>
-      </w:r>
-      <w:proofErr w:type="spellEnd"/>
-      <w:r>
-        <w:rPr>
-          <w:rStyle w:val="Code0"/>
-        </w:rPr>
-        <w:t xml:space="preserve"> &lt;= half</w:t>
+        <w:t>i &lt;= half</w:t>
       </w:r>
       <w:r>
         <w:rPr>
@@ -5988,6 +5877,95 @@
     <w:p>
       <w:pPr>
         <w:rPr>
+          <w:rStyle w:val="ad"/>
+        </w:rPr>
+      </w:pPr>
+      <w:r>
+        <w:rPr>
+          <w:rStyle w:val="ad"/>
+        </w:rPr>
+        <w:t>Note that the first question “</w:t>
+      </w:r>
+      <w:r>
+        <w:rPr>
+          <w:rStyle w:val="ad"/>
+        </w:rPr>
+        <w:t>What is the branch+condition coverage these test cases give combined?</w:t>
+      </w:r>
+      <w:r>
+        <w:rPr>
+          <w:rStyle w:val="ad"/>
+        </w:rPr>
+        <w:t xml:space="preserve">” is confusing. </w:t>
+      </w:r>
+      <w:r>
+        <w:rPr>
+          <w:rStyle w:val="ad"/>
+        </w:rPr>
+        <w:t>It should be “</w:t>
+      </w:r>
+      <w:r>
+        <w:rPr>
+          <w:rStyle w:val="ad"/>
+        </w:rPr>
+        <w:t>What is the branch+condition coverage</w:t>
+      </w:r>
+      <w:r>
+        <w:rPr>
+          <w:rStyle w:val="ad"/>
+        </w:rPr>
+        <w:t xml:space="preserve"> </w:t>
+      </w:r>
+      <w:r>
+        <w:rPr>
+          <w:rStyle w:val="ad"/>
+          <w:color w:val="FF0000"/>
+        </w:rPr>
+        <w:t>when</w:t>
+      </w:r>
+      <w:r>
+        <w:rPr>
+          <w:rStyle w:val="ad"/>
+        </w:rPr>
+        <w:t xml:space="preserve"> the test cases </w:t>
+      </w:r>
+      <w:r>
+        <w:rPr>
+          <w:rStyle w:val="ad"/>
+          <w:color w:val="FF0000"/>
+        </w:rPr>
+        <w:t>give</w:t>
+      </w:r>
+      <w:r>
+        <w:rPr>
+          <w:rStyle w:val="ad"/>
+          <w:color w:val="FF0000"/>
+        </w:rPr>
+        <w:t>n above</w:t>
+      </w:r>
+      <w:r>
+        <w:rPr>
+          <w:rStyle w:val="ad"/>
+          <w:color w:val="FF0000"/>
+        </w:rPr>
+        <w:t xml:space="preserve"> are</w:t>
+      </w:r>
+      <w:r>
+        <w:rPr>
+          <w:rStyle w:val="ad"/>
+        </w:rPr>
+        <w:t xml:space="preserve"> combined?</w:t>
+      </w:r>
+      <w:r>
+        <w:rPr>
+          <w:rStyle w:val="ad"/>
+        </w:rPr>
+        <w:t>”</w:t>
+      </w:r>
+    </w:p>
+    <w:p>
+      <w:pPr>
+        <w:rPr>
           <w:b/>
           <w:bCs/>
         </w:rPr>
@@ -6021,6 +5999,7 @@
         <w:rPr>
           <w:rFonts w:eastAsia="微软雅黑"/>
         </w:rPr>
+        <w:lastRenderedPageBreak/>
         <w:t>Task 0</w:t>
       </w:r>
       <w:r>
@@ -6121,7 +6100,6 @@
           <w:rFonts w:eastAsia="微软雅黑"/>
           <w:color w:val="FF0000"/>
         </w:rPr>
-        <w:lastRenderedPageBreak/>
         <w:t>*</w:t>
       </w:r>
       <w:r>
@@ -6252,7 +6230,6 @@
         </w:rPr>
         <w:t xml:space="preserve"> method of </w:t>
       </w:r>
-      <w:proofErr w:type="spellStart"/>
       <w:r>
         <w:rPr>
           <w:rFonts w:ascii="Consolas" w:hAnsi="Consolas"/>
@@ -6263,7 +6240,6 @@
         </w:rPr>
         <w:t>CountLetters</w:t>
       </w:r>
-      <w:proofErr w:type="spellEnd"/>
       <w:r>
         <w:rPr>
           <w:rStyle w:val="ad"/>
@@ -6273,28 +6249,12 @@
     </w:p>
     <w:p>
       <w:r>
-        <w:t>T1: str = "</w:t>
-      </w:r>
-      <w:proofErr w:type="spellStart"/>
-      <w:r>
-        <w:t>cats|dogs</w:t>
-      </w:r>
-      <w:proofErr w:type="spellEnd"/>
-      <w:r>
-        <w:t>"</w:t>
-      </w:r>
-    </w:p>
-    <w:p>
-      <w:r>
-        <w:t>T2: str = "</w:t>
-      </w:r>
-      <w:proofErr w:type="spellStart"/>
-      <w:r>
-        <w:t>cats|dog</w:t>
-      </w:r>
-      <w:proofErr w:type="spellEnd"/>
-      <w:r>
-        <w:t>"</w:t>
+        <w:t>T1: str = "cats|dogs"</w:t>
+      </w:r>
+    </w:p>
+    <w:p>
+      <w:r>
+        <w:t>T2: str = "cats|dog"</w:t>
       </w:r>
     </w:p>
     <w:p>
@@ -6365,7 +6325,6 @@
         </w:rPr>
         <w:t xml:space="preserve"> </w:t>
       </w:r>
-      <w:proofErr w:type="spellStart"/>
       <w:r>
         <w:rPr>
           <w:rFonts w:ascii="Consolas" w:hAnsi="Consolas"/>
@@ -6376,7 +6335,6 @@
         </w:rPr>
         <w:t>CountLetters</w:t>
       </w:r>
-      <w:proofErr w:type="spellEnd"/>
       <w:r>
         <w:rPr>
           <w:rFonts w:ascii="Consolas" w:hAnsi="Consolas"/>
@@ -6771,9 +6729,18 @@
           <w:sz w:val="20"/>
           <w:szCs w:val="20"/>
         </w:rPr>
-        <w:t xml:space="preserve"> </w:t>
-      </w:r>
-      <w:proofErr w:type="spellStart"/>
+        <w:t xml:space="preserve"> i = </w:t>
+      </w:r>
+      <w:r>
+        <w:rPr>
+          <w:rFonts w:ascii="Consolas" w:hAnsi="Consolas"/>
+          <w:color w:val="F5871F"/>
+          <w:spacing w:val="3"/>
+          <w:sz w:val="20"/>
+          <w:szCs w:val="20"/>
+        </w:rPr>
+        <w:t>0</w:t>
+      </w:r>
       <w:r>
         <w:rPr>
           <w:rFonts w:ascii="Consolas" w:hAnsi="Consolas"/>
@@ -6782,104 +6749,7 @@
           <w:sz w:val="20"/>
           <w:szCs w:val="20"/>
         </w:rPr>
-        <w:t>i</w:t>
-      </w:r>
-      <w:proofErr w:type="spellEnd"/>
-      <w:r>
-        <w:rPr>
-          <w:rFonts w:ascii="Consolas" w:hAnsi="Consolas"/>
-          <w:color w:val="333333"/>
-          <w:spacing w:val="3"/>
-          <w:sz w:val="20"/>
-          <w:szCs w:val="20"/>
-        </w:rPr>
-        <w:t xml:space="preserve"> = </w:t>
-      </w:r>
-      <w:r>
-        <w:rPr>
-          <w:rFonts w:ascii="Consolas" w:hAnsi="Consolas"/>
-          <w:color w:val="F5871F"/>
-          <w:spacing w:val="3"/>
-          <w:sz w:val="20"/>
-          <w:szCs w:val="20"/>
-        </w:rPr>
-        <w:t>0</w:t>
-      </w:r>
-      <w:r>
-        <w:rPr>
-          <w:rFonts w:ascii="Consolas" w:hAnsi="Consolas"/>
-          <w:color w:val="333333"/>
-          <w:spacing w:val="3"/>
-          <w:sz w:val="20"/>
-          <w:szCs w:val="20"/>
-        </w:rPr>
-        <w:t xml:space="preserve">; </w:t>
-      </w:r>
-      <w:proofErr w:type="spellStart"/>
-      <w:r>
-        <w:rPr>
-          <w:rFonts w:ascii="Consolas" w:hAnsi="Consolas"/>
-          <w:color w:val="333333"/>
-          <w:spacing w:val="3"/>
-          <w:sz w:val="20"/>
-          <w:szCs w:val="20"/>
-        </w:rPr>
-        <w:t>i</w:t>
-      </w:r>
-      <w:proofErr w:type="spellEnd"/>
-      <w:r>
-        <w:rPr>
-          <w:rFonts w:ascii="Consolas" w:hAnsi="Consolas"/>
-          <w:color w:val="333333"/>
-          <w:spacing w:val="3"/>
-          <w:sz w:val="20"/>
-          <w:szCs w:val="20"/>
-        </w:rPr>
-        <w:t xml:space="preserve"> &lt; </w:t>
-      </w:r>
-      <w:proofErr w:type="spellStart"/>
-      <w:r>
-        <w:rPr>
-          <w:rFonts w:ascii="Consolas" w:hAnsi="Consolas"/>
-          <w:color w:val="333333"/>
-          <w:spacing w:val="3"/>
-          <w:sz w:val="20"/>
-          <w:szCs w:val="20"/>
-        </w:rPr>
-        <w:t>str.length</w:t>
-      </w:r>
-      <w:proofErr w:type="spellEnd"/>
-      <w:r>
-        <w:rPr>
-          <w:rFonts w:ascii="Consolas" w:hAnsi="Consolas"/>
-          <w:color w:val="333333"/>
-          <w:spacing w:val="3"/>
-          <w:sz w:val="20"/>
-          <w:szCs w:val="20"/>
-        </w:rPr>
-        <w:t xml:space="preserve">(); </w:t>
-      </w:r>
-      <w:proofErr w:type="spellStart"/>
-      <w:r>
-        <w:rPr>
-          <w:rFonts w:ascii="Consolas" w:hAnsi="Consolas"/>
-          <w:color w:val="333333"/>
-          <w:spacing w:val="3"/>
-          <w:sz w:val="20"/>
-          <w:szCs w:val="20"/>
-        </w:rPr>
-        <w:t>i</w:t>
-      </w:r>
-      <w:proofErr w:type="spellEnd"/>
-      <w:r>
-        <w:rPr>
-          <w:rFonts w:ascii="Consolas" w:hAnsi="Consolas"/>
-          <w:color w:val="333333"/>
-          <w:spacing w:val="3"/>
-          <w:sz w:val="20"/>
-          <w:szCs w:val="20"/>
-        </w:rPr>
-        <w:t>++) {</w:t>
+        <w:t>; i &lt; str.length(); i++) {</w:t>
       </w:r>
     </w:p>
     <w:p>
@@ -6948,73 +6818,7 @@
           <w:sz w:val="20"/>
           <w:szCs w:val="20"/>
         </w:rPr>
-        <w:t xml:space="preserve"> (!</w:t>
-      </w:r>
-      <w:proofErr w:type="spellStart"/>
-      <w:r>
-        <w:rPr>
-          <w:rFonts w:ascii="Consolas" w:hAnsi="Consolas"/>
-          <w:color w:val="333333"/>
-          <w:spacing w:val="3"/>
-          <w:sz w:val="20"/>
-          <w:szCs w:val="20"/>
-        </w:rPr>
-        <w:t>Character.isLetter</w:t>
-      </w:r>
-      <w:proofErr w:type="spellEnd"/>
-      <w:r>
-        <w:rPr>
-          <w:rFonts w:ascii="Consolas" w:hAnsi="Consolas"/>
-          <w:color w:val="333333"/>
-          <w:spacing w:val="3"/>
-          <w:sz w:val="20"/>
-          <w:szCs w:val="20"/>
-        </w:rPr>
-        <w:t>(</w:t>
-      </w:r>
-      <w:proofErr w:type="spellStart"/>
-      <w:r>
-        <w:rPr>
-          <w:rFonts w:ascii="Consolas" w:hAnsi="Consolas"/>
-          <w:color w:val="333333"/>
-          <w:spacing w:val="3"/>
-          <w:sz w:val="20"/>
-          <w:szCs w:val="20"/>
-        </w:rPr>
-        <w:t>str.charAt</w:t>
-      </w:r>
-      <w:proofErr w:type="spellEnd"/>
-      <w:r>
-        <w:rPr>
-          <w:rFonts w:ascii="Consolas" w:hAnsi="Consolas"/>
-          <w:color w:val="333333"/>
-          <w:spacing w:val="3"/>
-          <w:sz w:val="20"/>
-          <w:szCs w:val="20"/>
-        </w:rPr>
-        <w:t>(</w:t>
-      </w:r>
-      <w:proofErr w:type="spellStart"/>
-      <w:r>
-        <w:rPr>
-          <w:rFonts w:ascii="Consolas" w:hAnsi="Consolas"/>
-          <w:color w:val="333333"/>
-          <w:spacing w:val="3"/>
-          <w:sz w:val="20"/>
-          <w:szCs w:val="20"/>
-        </w:rPr>
-        <w:t>i</w:t>
-      </w:r>
-      <w:proofErr w:type="spellEnd"/>
-      <w:r>
-        <w:rPr>
-          <w:rFonts w:ascii="Consolas" w:hAnsi="Consolas"/>
-          <w:color w:val="333333"/>
-          <w:spacing w:val="3"/>
-          <w:sz w:val="20"/>
-          <w:szCs w:val="20"/>
-        </w:rPr>
-        <w:t>))</w:t>
+        <w:t xml:space="preserve"> (!Character.isLetter(str.charAt(i))</w:t>
       </w:r>
     </w:p>
     <w:p>
@@ -7250,51 +7054,7 @@
           <w:sz w:val="20"/>
           <w:szCs w:val="20"/>
         </w:rPr>
-        <w:t xml:space="preserve">.    last = </w:t>
-      </w:r>
-      <w:proofErr w:type="spellStart"/>
-      <w:r>
-        <w:rPr>
-          <w:rFonts w:ascii="Consolas" w:hAnsi="Consolas"/>
-          <w:color w:val="333333"/>
-          <w:spacing w:val="3"/>
-          <w:sz w:val="20"/>
-          <w:szCs w:val="20"/>
-        </w:rPr>
-        <w:t>str.charAt</w:t>
-      </w:r>
-      <w:proofErr w:type="spellEnd"/>
-      <w:r>
-        <w:rPr>
-          <w:rFonts w:ascii="Consolas" w:hAnsi="Consolas"/>
-          <w:color w:val="333333"/>
-          <w:spacing w:val="3"/>
-          <w:sz w:val="20"/>
-          <w:szCs w:val="20"/>
-        </w:rPr>
-        <w:t>(</w:t>
-      </w:r>
-      <w:proofErr w:type="spellStart"/>
-      <w:r>
-        <w:rPr>
-          <w:rFonts w:ascii="Consolas" w:hAnsi="Consolas"/>
-          <w:color w:val="333333"/>
-          <w:spacing w:val="3"/>
-          <w:sz w:val="20"/>
-          <w:szCs w:val="20"/>
-        </w:rPr>
-        <w:t>i</w:t>
-      </w:r>
-      <w:proofErr w:type="spellEnd"/>
-      <w:r>
-        <w:rPr>
-          <w:rFonts w:ascii="Consolas" w:hAnsi="Consolas"/>
-          <w:color w:val="333333"/>
-          <w:spacing w:val="3"/>
-          <w:sz w:val="20"/>
-          <w:szCs w:val="20"/>
-        </w:rPr>
-        <w:t>);</w:t>
+        <w:t>.    last = str.charAt(i);</w:t>
       </w:r>
     </w:p>
     <w:p>
@@ -7801,6 +7561,7 @@
         <w:rPr>
           <w:rFonts w:hint="eastAsia"/>
         </w:rPr>
+        <w:lastRenderedPageBreak/>
         <w:t>L</w:t>
       </w:r>
       <w:r>
@@ -7942,14 +7703,7 @@
         <w:rPr>
           <w:rStyle w:val="ad"/>
         </w:rPr>
-        <w:t xml:space="preserve">conditions in the decisions and the </w:t>
-      </w:r>
-      <w:r>
-        <w:rPr>
-          <w:rStyle w:val="ad"/>
-        </w:rPr>
-        <w:lastRenderedPageBreak/>
-        <w:t xml:space="preserve">path? Please use the control flow graph (CFG) of the following program to illustrate your idea. Note that you should draw CFGs in two granularities: the </w:t>
+        <w:t xml:space="preserve">conditions in the decisions and the path? Please use the control flow graph (CFG) of the following program to illustrate your idea. Note that you should draw CFGs in two granularities: the </w:t>
       </w:r>
       <w:r>
         <w:rPr>
@@ -8324,33 +8078,7 @@
           <w:szCs w:val="20"/>
           <w:bdr w:val="none" w:sz="0" w:space="0" w:color="auto" w:frame="1"/>
         </w:rPr>
-        <w:t xml:space="preserve">    </w:t>
-      </w:r>
-      <w:proofErr w:type="spellStart"/>
-      <w:r>
-        <w:rPr>
-          <w:rFonts w:ascii="Consolas" w:hAnsi="Consolas" w:cs="宋体"/>
-          <w:color w:val="333333"/>
-          <w:spacing w:val="3"/>
-          <w:kern w:val="0"/>
-          <w:sz w:val="20"/>
-          <w:szCs w:val="20"/>
-          <w:bdr w:val="none" w:sz="0" w:space="0" w:color="auto" w:frame="1"/>
-        </w:rPr>
-        <w:t>System.out.println</w:t>
-      </w:r>
-      <w:proofErr w:type="spellEnd"/>
-      <w:r>
-        <w:rPr>
-          <w:rFonts w:ascii="Consolas" w:hAnsi="Consolas" w:cs="宋体"/>
-          <w:color w:val="333333"/>
-          <w:spacing w:val="3"/>
-          <w:kern w:val="0"/>
-          <w:sz w:val="20"/>
-          <w:szCs w:val="20"/>
-          <w:bdr w:val="none" w:sz="0" w:space="0" w:color="auto" w:frame="1"/>
-        </w:rPr>
-        <w:t>(</w:t>
+        <w:t xml:space="preserve">    System.out.println(</w:t>
       </w:r>
       <w:r>
         <w:rPr>
@@ -8496,33 +8224,7 @@
           <w:szCs w:val="20"/>
           <w:bdr w:val="none" w:sz="0" w:space="0" w:color="auto" w:frame="1"/>
         </w:rPr>
-        <w:t xml:space="preserve">    </w:t>
-      </w:r>
-      <w:proofErr w:type="spellStart"/>
-      <w:r>
-        <w:rPr>
-          <w:rFonts w:ascii="Consolas" w:hAnsi="Consolas" w:cs="宋体"/>
-          <w:color w:val="333333"/>
-          <w:spacing w:val="3"/>
-          <w:kern w:val="0"/>
-          <w:sz w:val="20"/>
-          <w:szCs w:val="20"/>
-          <w:bdr w:val="none" w:sz="0" w:space="0" w:color="auto" w:frame="1"/>
-        </w:rPr>
-        <w:t>System.out.println</w:t>
-      </w:r>
-      <w:proofErr w:type="spellEnd"/>
-      <w:r>
-        <w:rPr>
-          <w:rFonts w:ascii="Consolas" w:hAnsi="Consolas" w:cs="宋体"/>
-          <w:color w:val="333333"/>
-          <w:spacing w:val="3"/>
-          <w:kern w:val="0"/>
-          <w:sz w:val="20"/>
-          <w:szCs w:val="20"/>
-          <w:bdr w:val="none" w:sz="0" w:space="0" w:color="auto" w:frame="1"/>
-        </w:rPr>
-        <w:t>(</w:t>
+        <w:t xml:space="preserve">    System.out.println(</w:t>
       </w:r>
       <w:r>
         <w:rPr>
@@ -9502,7 +9204,6 @@
           <w:b/>
           <w:bCs/>
         </w:rPr>
-        <w:lastRenderedPageBreak/>
         <w:t>Y</w:t>
       </w:r>
       <w:r>
@@ -9537,6 +9238,9 @@
       <w:r>
         <w:t>-Based Testing</w:t>
       </w:r>
+      <w:r>
+        <w:t>: Decision Table</w:t>
+      </w:r>
     </w:p>
     <w:p>
       <w:r>
@@ -9548,7 +9252,7 @@
       <w:r>
         <w:t xml:space="preserve">ote: all of the following exercises can be found </w:t>
       </w:r>
-      <w:hyperlink r:id="rId23" w:anchor="exercises" w:history="1">
+      <w:hyperlink r:id="rId23" w:history="1">
         <w:r>
           <w:rPr>
             <w:rStyle w:val="a3"/>
@@ -9557,112 +9261,21 @@
         </w:r>
       </w:hyperlink>
       <w:r>
-        <w:t xml:space="preserve">. You just need to report your answer in the corresponding subsection. </w:t>
-      </w:r>
-      <w:r>
-        <w:rPr>
-          <w:rStyle w:val="ad"/>
-        </w:rPr>
-        <w:t>Please notice the exercise numbers are 0</w:t>
-      </w:r>
-      <w:r>
-        <w:rPr>
-          <w:rStyle w:val="ad"/>
-        </w:rPr>
-        <w:t>8</w:t>
-      </w:r>
-      <w:r>
-        <w:rPr>
-          <w:rStyle w:val="ad"/>
-        </w:rPr>
-        <w:t>, and 0</w:t>
-      </w:r>
-      <w:r>
-        <w:rPr>
-          <w:rStyle w:val="ad"/>
-        </w:rPr>
-        <w:t>9</w:t>
-      </w:r>
-      <w:r>
-        <w:rPr>
-          <w:rStyle w:val="ad"/>
-        </w:rPr>
-        <w:t>.</w:t>
-      </w:r>
-    </w:p>
-    <w:p>
-      <w:pPr>
-        <w:pStyle w:val="2"/>
-        <w:spacing w:before="93" w:after="93"/>
-        <w:rPr>
-          <w:rFonts w:eastAsia="微软雅黑"/>
-        </w:rPr>
-      </w:pPr>
-      <w:r>
-        <w:rPr>
-          <w:rFonts w:eastAsia="微软雅黑" w:hint="eastAsia"/>
-        </w:rPr>
-        <w:t>Exercise</w:t>
-      </w:r>
-      <w:r>
-        <w:rPr>
-          <w:rFonts w:eastAsia="微软雅黑"/>
-        </w:rPr>
-        <w:t xml:space="preserve"> 08</w:t>
-      </w:r>
-    </w:p>
-    <w:p/>
-    <w:p>
-      <w:pPr>
-        <w:pStyle w:val="2"/>
-        <w:spacing w:before="93" w:after="93"/>
-        <w:rPr>
-          <w:rFonts w:eastAsia="微软雅黑"/>
-        </w:rPr>
-      </w:pPr>
-      <w:r>
-        <w:rPr>
-          <w:rFonts w:eastAsia="微软雅黑" w:hint="eastAsia"/>
-        </w:rPr>
-        <w:t>Exercise</w:t>
-      </w:r>
-      <w:r>
-        <w:rPr>
-          <w:rFonts w:eastAsia="微软雅黑"/>
-        </w:rPr>
-        <w:t xml:space="preserve"> 09</w:t>
-      </w:r>
-    </w:p>
-    <w:p/>
-    <w:p>
-      <w:pPr>
-        <w:pStyle w:val="1"/>
-        <w:spacing w:before="156" w:after="156"/>
-      </w:pPr>
-      <w:r>
-        <w:rPr>
-          <w:rFonts w:hint="eastAsia"/>
-        </w:rPr>
-        <w:t>L</w:t>
-      </w:r>
-      <w:r>
-        <w:t>ab08:</w:t>
-      </w:r>
-      <w:r>
-        <w:t xml:space="preserve"> Design by Contracts</w:t>
-      </w:r>
-    </w:p>
-    <w:p>
-      <w:r>
-        <w:rPr>
-          <w:rFonts w:hint="eastAsia"/>
-        </w:rPr>
-        <w:t>N</w:t>
-      </w:r>
-      <w:r>
-        <w:t xml:space="preserve">ote: all of the following exercises can be found </w:t>
-      </w:r>
-      <w:hyperlink r:id="rId24" w:anchor="exercises" w:history="1">
+        <w:t xml:space="preserve">. </w:t>
+      </w:r>
+      <w:r>
+        <w:t xml:space="preserve">The </w:t>
+      </w:r>
+      <w:r>
+        <w:rPr>
+          <w:rFonts w:hint="eastAsia"/>
+        </w:rPr>
+        <w:t>reference</w:t>
+      </w:r>
+      <w:r>
+        <w:t xml:space="preserve"> answers can be found </w:t>
+      </w:r>
+      <w:hyperlink r:id="rId24" w:anchor="model-based-testing" w:history="1">
         <w:r>
           <w:rPr>
             <w:rStyle w:val="a3"/>
@@ -9671,37 +9284,150 @@
         </w:r>
       </w:hyperlink>
       <w:r>
-        <w:t xml:space="preserve">. You just need to report your answer in the corresponding subsection. </w:t>
-      </w:r>
-      <w:r>
-        <w:rPr>
-          <w:rStyle w:val="ad"/>
-        </w:rPr>
-        <w:t>Please notice the exercise numbers are 0</w:t>
-      </w:r>
-      <w:r>
-        <w:rPr>
-          <w:rStyle w:val="ad"/>
-        </w:rPr>
-        <w:t>1</w:t>
-      </w:r>
-      <w:r>
-        <w:rPr>
-          <w:rStyle w:val="ad"/>
-        </w:rPr>
-        <w:t>, and 0</w:t>
-      </w:r>
-      <w:r>
-        <w:rPr>
-          <w:rStyle w:val="ad"/>
-        </w:rPr>
-        <w:t>3</w:t>
-      </w:r>
-      <w:r>
-        <w:rPr>
-          <w:rStyle w:val="ad"/>
-        </w:rPr>
+        <w:t xml:space="preserve">. </w:t>
+      </w:r>
+      <w:r>
+        <w:t>Please</w:t>
+      </w:r>
+      <w:r>
+        <w:t xml:space="preserve"> first</w:t>
+      </w:r>
+      <w:r>
+        <w:t xml:space="preserve"> report your</w:t>
+      </w:r>
+      <w:r>
+        <w:t xml:space="preserve"> </w:t>
+      </w:r>
+      <w:r>
+        <w:rPr>
+          <w:rStyle w:val="ad"/>
+        </w:rPr>
+        <w:t>own</w:t>
+      </w:r>
+      <w:r>
+        <w:rPr>
+          <w:rStyle w:val="ad"/>
+        </w:rPr>
+        <w:t xml:space="preserve"> answer</w:t>
+      </w:r>
+      <w:r>
+        <w:rPr>
+          <w:rStyle w:val="ad"/>
+        </w:rPr>
+        <w:t>s</w:t>
+      </w:r>
+      <w:r>
+        <w:t xml:space="preserve"> in the corresponding subsection</w:t>
+      </w:r>
+      <w:r>
+        <w:t>s</w:t>
+      </w:r>
+      <w:r>
+        <w:t xml:space="preserve"> and then </w:t>
+      </w:r>
+      <w:r>
+        <w:rPr>
+          <w:rStyle w:val="ad"/>
+        </w:rPr>
+        <w:t>check with</w:t>
+      </w:r>
+      <w:r>
+        <w:t xml:space="preserve"> the </w:t>
+      </w:r>
+      <w:r>
+        <w:rPr>
+          <w:i/>
+          <w:iCs/>
+        </w:rPr>
+        <w:t>reference answers</w:t>
+      </w:r>
+      <w:r>
         <w:t>.</w:t>
+      </w:r>
+      <w:r>
+        <w:t xml:space="preserve"> </w:t>
+      </w:r>
+      <w:r>
+        <w:rPr>
+          <w:i/>
+          <w:iCs/>
+        </w:rPr>
+        <w:t>Also, a</w:t>
+      </w:r>
+      <w:r>
+        <w:rPr>
+          <w:rFonts w:hint="eastAsia"/>
+          <w:i/>
+          <w:iCs/>
+        </w:rPr>
+        <w:t>nalyze</w:t>
+      </w:r>
+      <w:r>
+        <w:rPr>
+          <w:i/>
+          <w:iCs/>
+        </w:rPr>
+        <w:t xml:space="preserve"> the differences between your own answers and the reference answers and point out how you learn from these differences.</w:t>
+      </w:r>
+    </w:p>
+    <w:p>
+      <w:r>
+        <w:rPr>
+          <w:rStyle w:val="ad"/>
+          <w:rFonts w:hint="eastAsia"/>
+        </w:rPr>
+        <w:t>N</w:t>
+      </w:r>
+      <w:r>
+        <w:rPr>
+          <w:rStyle w:val="ad"/>
+        </w:rPr>
+        <w:t>ote that the tasks prefixed with</w:t>
+      </w:r>
+      <w:r>
+        <w:t xml:space="preserve"> </w:t>
+      </w:r>
+      <w:r>
+        <w:rPr>
+          <w:rFonts w:eastAsia="微软雅黑"/>
+          <w:color w:val="FF0000"/>
+        </w:rPr>
+        <w:t>*</w:t>
+      </w:r>
+      <w:r>
+        <w:t xml:space="preserve"> (e.g., </w:t>
+      </w:r>
+      <w:r>
+        <w:rPr>
+          <w:rFonts w:eastAsia="微软雅黑"/>
+          <w:color w:val="FF0000"/>
+        </w:rPr>
+        <w:t>*</w:t>
+      </w:r>
+      <w:r>
+        <w:rPr>
+          <w:rFonts w:eastAsia="微软雅黑"/>
+          <w:color w:val="FF0000"/>
+        </w:rPr>
+        <w:t xml:space="preserve"> </w:t>
+      </w:r>
+      <w:r>
+        <w:t xml:space="preserve">Task 04) </w:t>
+      </w:r>
+      <w:r>
+        <w:rPr>
+          <w:rStyle w:val="ad"/>
+        </w:rPr>
+        <w:t>are</w:t>
+      </w:r>
+      <w:r>
+        <w:t xml:space="preserve"> </w:t>
+      </w:r>
+      <w:r>
+        <w:rPr>
+          <w:rStyle w:val="ad"/>
+        </w:rPr>
+        <w:t>Optional Tasks.</w:t>
       </w:r>
     </w:p>
     <w:p>
@@ -9714,6 +9440,69 @@
       </w:pPr>
       <w:r>
         <w:rPr>
+          <w:rFonts w:eastAsia="微软雅黑"/>
+        </w:rPr>
+        <w:t>Task 0</w:t>
+      </w:r>
+      <w:r>
+        <w:fldChar w:fldCharType="begin"/>
+      </w:r>
+      <w:r>
+        <w:instrText xml:space="preserve"> </w:instrText>
+      </w:r>
+      <w:r>
+        <w:rPr>
+          <w:rFonts w:hint="eastAsia"/>
+        </w:rPr>
+        <w:instrText>SEQ t</w:instrText>
+      </w:r>
+      <w:r>
+        <w:instrText>ask</w:instrText>
+      </w:r>
+      <w:r>
+        <w:rPr>
+          <w:rFonts w:hint="eastAsia"/>
+        </w:rPr>
+        <w:instrText xml:space="preserve"> \* ARABIC</w:instrText>
+      </w:r>
+      <w:r>
+        <w:instrText xml:space="preserve"> \</w:instrText>
+      </w:r>
+      <w:r>
+        <w:rPr>
+          <w:rFonts w:asciiTheme="minorEastAsia" w:eastAsiaTheme="minorEastAsia" w:hAnsiTheme="minorEastAsia" w:hint="eastAsia"/>
+        </w:rPr>
+        <w:instrText>s</w:instrText>
+      </w:r>
+      <w:r>
+        <w:instrText>1</w:instrText>
+      </w:r>
+      <w:r>
+        <w:fldChar w:fldCharType="separate"/>
+      </w:r>
+      <w:r>
+        <w:rPr>
+          <w:noProof/>
+        </w:rPr>
+        <w:t>1</w:t>
+      </w:r>
+      <w:r>
+        <w:fldChar w:fldCharType="end"/>
+      </w:r>
+      <w:r>
+        <w:rPr>
+          <w:rFonts w:eastAsia="宋体" w:hint="eastAsia"/>
+        </w:rPr>
+        <w:t>:</w:t>
+      </w:r>
+      <w:r>
+        <w:rPr>
+          <w:rFonts w:eastAsia="宋体"/>
+        </w:rPr>
+        <w:t xml:space="preserve"> </w:t>
+      </w:r>
+      <w:r>
+        <w:rPr>
           <w:rFonts w:eastAsia="微软雅黑" w:hint="eastAsia"/>
         </w:rPr>
         <w:t>Exercise</w:t>
@@ -9722,16 +9511,385 @@
         <w:rPr>
           <w:rFonts w:eastAsia="微软雅黑"/>
         </w:rPr>
-        <w:t xml:space="preserve"> 0</w:t>
-      </w:r>
-      <w:r>
-        <w:rPr>
-          <w:rFonts w:eastAsia="微软雅黑"/>
-        </w:rPr>
-        <w:t>1</w:t>
+        <w:t xml:space="preserve"> 08</w:t>
+      </w:r>
+    </w:p>
+    <w:p>
+      <w:pPr>
+        <w:pStyle w:val="3"/>
+        <w:spacing w:before="93" w:after="93"/>
+        <w:rPr>
+          <w:rStyle w:val="ad"/>
+        </w:rPr>
+      </w:pPr>
+      <w:r>
+        <w:rPr>
+          <w:rStyle w:val="ad"/>
+          <w:rFonts w:hint="eastAsia"/>
+        </w:rPr>
+        <w:t>Y</w:t>
+      </w:r>
+      <w:r>
+        <w:rPr>
+          <w:rStyle w:val="ad"/>
+        </w:rPr>
+        <w:t>our</w:t>
+      </w:r>
+      <w:r>
+        <w:rPr>
+          <w:rStyle w:val="ad"/>
+        </w:rPr>
+        <w:t xml:space="preserve"> Own</w:t>
+      </w:r>
+      <w:r>
+        <w:rPr>
+          <w:rStyle w:val="ad"/>
+        </w:rPr>
+        <w:t xml:space="preserve"> </w:t>
+      </w:r>
+      <w:r>
+        <w:rPr>
+          <w:rStyle w:val="ad"/>
+        </w:rPr>
+        <w:t>Answer</w:t>
       </w:r>
     </w:p>
     <w:p/>
+    <w:p>
+      <w:pPr>
+        <w:pStyle w:val="3"/>
+        <w:spacing w:before="93" w:after="93"/>
+        <w:rPr>
+          <w:rStyle w:val="ad"/>
+        </w:rPr>
+      </w:pPr>
+      <w:r>
+        <w:rPr>
+          <w:rStyle w:val="ad"/>
+        </w:rPr>
+        <w:t>The differences between</w:t>
+      </w:r>
+      <w:r>
+        <w:rPr>
+          <w:rStyle w:val="ad"/>
+        </w:rPr>
+        <w:t xml:space="preserve"> </w:t>
+      </w:r>
+      <w:r>
+        <w:rPr>
+          <w:rStyle w:val="ad"/>
+          <w:rFonts w:hint="eastAsia"/>
+        </w:rPr>
+        <w:t>your</w:t>
+      </w:r>
+      <w:r>
+        <w:rPr>
+          <w:rStyle w:val="ad"/>
+        </w:rPr>
+        <w:t xml:space="preserve"> </w:t>
+      </w:r>
+      <w:r>
+        <w:rPr>
+          <w:rStyle w:val="ad"/>
+        </w:rPr>
+        <w:t>Own Answer</w:t>
+      </w:r>
+      <w:r>
+        <w:rPr>
+          <w:rStyle w:val="ad"/>
+        </w:rPr>
+        <w:t xml:space="preserve"> and the Reference Answer</w:t>
+      </w:r>
+    </w:p>
+    <w:p>
+      <w:pPr>
+        <w:rPr>
+          <w:b/>
+          <w:bCs/>
+        </w:rPr>
+      </w:pPr>
+    </w:p>
+    <w:p>
+      <w:pPr>
+        <w:pStyle w:val="3"/>
+        <w:spacing w:before="93" w:after="93"/>
+        <w:rPr>
+          <w:rStyle w:val="ad"/>
+        </w:rPr>
+      </w:pPr>
+      <w:r>
+        <w:rPr>
+          <w:rStyle w:val="ad"/>
+          <w:rFonts w:hint="eastAsia"/>
+        </w:rPr>
+        <w:t>W</w:t>
+      </w:r>
+      <w:r>
+        <w:rPr>
+          <w:rStyle w:val="ad"/>
+        </w:rPr>
+        <w:t>hat do you learn from these differences?</w:t>
+      </w:r>
+    </w:p>
+    <w:p>
+      <w:pPr>
+        <w:rPr>
+          <w:rFonts w:hint="eastAsia"/>
+        </w:rPr>
+      </w:pPr>
+    </w:p>
+    <w:p>
+      <w:pPr>
+        <w:pStyle w:val="3"/>
+        <w:spacing w:before="93" w:after="93"/>
+        <w:rPr>
+          <w:rStyle w:val="ad"/>
+        </w:rPr>
+      </w:pPr>
+      <w:r>
+        <w:rPr>
+          <w:rStyle w:val="ad"/>
+          <w:rFonts w:hint="eastAsia"/>
+          <w:b/>
+          <w:color w:val="FF0000"/>
+        </w:rPr>
+        <w:t>*</w:t>
+      </w:r>
+      <w:r>
+        <w:rPr>
+          <w:rStyle w:val="ad"/>
+        </w:rPr>
+        <w:t>T</w:t>
+      </w:r>
+      <w:r>
+        <w:rPr>
+          <w:rStyle w:val="ad"/>
+        </w:rPr>
+        <w:t xml:space="preserve">ry to </w:t>
+      </w:r>
+      <w:r>
+        <w:rPr>
+          <w:rStyle w:val="ad"/>
+        </w:rPr>
+        <w:t>answer</w:t>
+      </w:r>
+      <w:r>
+        <w:rPr>
+          <w:rStyle w:val="ad"/>
+        </w:rPr>
+        <w:t xml:space="preserve"> the </w:t>
+      </w:r>
+      <w:r>
+        <w:rPr>
+          <w:rStyle w:val="ad"/>
+        </w:rPr>
+        <w:t>following question</w:t>
+      </w:r>
+    </w:p>
+    <w:p>
+      <w:pPr>
+        <w:rPr>
+          <w:rStyle w:val="ad"/>
+        </w:rPr>
+      </w:pPr>
+      <w:r>
+        <w:rPr>
+          <w:rStyle w:val="ad"/>
+          <w:color w:val="00B050"/>
+        </w:rPr>
+        <w:t>Mathematically speaking</w:t>
+      </w:r>
+      <w:r>
+        <w:rPr>
+          <w:rStyle w:val="ad"/>
+        </w:rPr>
+        <w:t xml:space="preserve">, </w:t>
+      </w:r>
+      <w:r>
+        <w:rPr>
+          <w:rStyle w:val="ad"/>
+          <w:color w:val="00B050"/>
+        </w:rPr>
+        <w:t>N+1</w:t>
+      </w:r>
+      <w:r>
+        <w:rPr>
+          <w:rStyle w:val="ad"/>
+        </w:rPr>
+        <w:t xml:space="preserve"> is the minimum number of tests required for MC/DC coverage and </w:t>
+      </w:r>
+      <w:r>
+        <w:rPr>
+          <w:rStyle w:val="ad"/>
+          <w:color w:val="00B050"/>
+        </w:rPr>
+        <w:t>2</w:t>
+      </w:r>
+      <w:r>
+        <w:rPr>
+          <w:rStyle w:val="ad"/>
+          <w:rFonts w:ascii="MS Gothic" w:eastAsia="MS Gothic" w:hAnsi="MS Gothic" w:cs="MS Gothic" w:hint="eastAsia"/>
+          <w:color w:val="00B050"/>
+        </w:rPr>
+        <w:t>∗</w:t>
+      </w:r>
+      <w:r>
+        <w:rPr>
+          <w:rStyle w:val="ad"/>
+          <w:color w:val="00B050"/>
+        </w:rPr>
+        <w:t>N</w:t>
+      </w:r>
+      <w:r>
+        <w:rPr>
+          <w:rStyle w:val="ad"/>
+        </w:rPr>
+        <w:t xml:space="preserve"> the theoretical upper bound. </w:t>
+      </w:r>
+      <w:r>
+        <w:rPr>
+          <w:rStyle w:val="ad"/>
+        </w:rPr>
+        <w:t>How many</w:t>
+      </w:r>
+      <w:r>
+        <w:rPr>
+          <w:rStyle w:val="ad"/>
+        </w:rPr>
+        <w:t xml:space="preserve"> tests</w:t>
+      </w:r>
+      <w:r>
+        <w:rPr>
+          <w:rStyle w:val="ad"/>
+        </w:rPr>
+        <w:t xml:space="preserve"> do we need</w:t>
+      </w:r>
+      <w:r>
+        <w:rPr>
+          <w:rStyle w:val="ad"/>
+        </w:rPr>
+        <w:t xml:space="preserve"> in Exercise 08</w:t>
+      </w:r>
+      <w:r>
+        <w:rPr>
+          <w:rStyle w:val="ad"/>
+        </w:rPr>
+        <w:t xml:space="preserve"> to achieve 100% MC/DC?</w:t>
+      </w:r>
+      <w:r>
+        <w:rPr>
+          <w:rStyle w:val="ad"/>
+        </w:rPr>
+        <w:t xml:space="preserve"> </w:t>
+      </w:r>
+      <w:r>
+        <w:rPr>
+          <w:rStyle w:val="ad"/>
+        </w:rPr>
+        <w:t xml:space="preserve">Please illustrate your answer by considering the </w:t>
+      </w:r>
+      <w:r>
+        <w:rPr>
+          <w:rStyle w:val="ad"/>
+        </w:rPr>
+        <w:t xml:space="preserve">following </w:t>
+      </w:r>
+      <w:r>
+        <w:rPr>
+          <w:rStyle w:val="ad"/>
+          <w:color w:val="00B050"/>
+        </w:rPr>
+        <w:t xml:space="preserve">three </w:t>
+      </w:r>
+      <w:r>
+        <w:rPr>
+          <w:rStyle w:val="ad"/>
+        </w:rPr>
+        <w:t>requirements of MC/DC:</w:t>
+      </w:r>
+    </w:p>
+    <w:p>
+      <w:pPr>
+        <w:numPr>
+          <w:ilvl w:val="0"/>
+          <w:numId w:val="23"/>
+        </w:numPr>
+        <w:rPr>
+          <w:rStyle w:val="ad"/>
+        </w:rPr>
+      </w:pPr>
+      <w:r>
+        <w:rPr>
+          <w:rStyle w:val="ad"/>
+        </w:rPr>
+        <w:t>Each condition is at least once true and once false in the test suite;</w:t>
+      </w:r>
+    </w:p>
+    <w:p>
+      <w:pPr>
+        <w:numPr>
+          <w:ilvl w:val="0"/>
+          <w:numId w:val="23"/>
+        </w:numPr>
+        <w:rPr>
+          <w:rStyle w:val="ad"/>
+        </w:rPr>
+      </w:pPr>
+      <w:r>
+        <w:rPr>
+          <w:rStyle w:val="ad"/>
+        </w:rPr>
+        <w:t>Each unique action should be tested at least once;</w:t>
+      </w:r>
+    </w:p>
+    <w:p>
+      <w:pPr>
+        <w:numPr>
+          <w:ilvl w:val="0"/>
+          <w:numId w:val="23"/>
+        </w:numPr>
+        <w:rPr>
+          <w:rStyle w:val="ad"/>
+        </w:rPr>
+      </w:pPr>
+      <w:r>
+        <w:rPr>
+          <w:rStyle w:val="ad"/>
+        </w:rPr>
+        <w:t>Each condition should individually determine the action or outcome.</w:t>
+      </w:r>
+    </w:p>
+    <w:p>
+      <w:pPr>
+        <w:rPr>
+          <w:b/>
+          <w:bCs/>
+        </w:rPr>
+      </w:pPr>
+      <w:r>
+        <w:rPr>
+          <w:rFonts w:hint="eastAsia"/>
+          <w:b/>
+          <w:bCs/>
+        </w:rPr>
+        <w:t>Y</w:t>
+      </w:r>
+      <w:r>
+        <w:rPr>
+          <w:b/>
+          <w:bCs/>
+        </w:rPr>
+        <w:t>our Response:</w:t>
+      </w:r>
+    </w:p>
+    <w:p>
+      <w:pPr>
+        <w:rPr>
+          <w:b/>
+          <w:bCs/>
+        </w:rPr>
+      </w:pPr>
+    </w:p>
     <w:p>
       <w:pPr>
         <w:pStyle w:val="2"/>
@@ -9742,6 +9900,76 @@
       </w:pPr>
       <w:r>
         <w:rPr>
+          <w:rFonts w:eastAsia="微软雅黑"/>
+          <w:color w:val="FF0000"/>
+        </w:rPr>
+        <w:t>*</w:t>
+      </w:r>
+      <w:r>
+        <w:rPr>
+          <w:rFonts w:eastAsia="微软雅黑"/>
+        </w:rPr>
+        <w:t>Task 0</w:t>
+      </w:r>
+      <w:r>
+        <w:fldChar w:fldCharType="begin"/>
+      </w:r>
+      <w:r>
+        <w:instrText xml:space="preserve"> </w:instrText>
+      </w:r>
+      <w:r>
+        <w:rPr>
+          <w:rFonts w:hint="eastAsia"/>
+        </w:rPr>
+        <w:instrText>SEQ t</w:instrText>
+      </w:r>
+      <w:r>
+        <w:instrText>ask</w:instrText>
+      </w:r>
+      <w:r>
+        <w:rPr>
+          <w:rFonts w:hint="eastAsia"/>
+        </w:rPr>
+        <w:instrText xml:space="preserve"> \* ARABIC</w:instrText>
+      </w:r>
+      <w:r>
+        <w:instrText xml:space="preserve"> \</w:instrText>
+      </w:r>
+      <w:r>
+        <w:rPr>
+          <w:rFonts w:asciiTheme="minorEastAsia" w:eastAsiaTheme="minorEastAsia" w:hAnsiTheme="minorEastAsia" w:hint="eastAsia"/>
+        </w:rPr>
+        <w:instrText>s</w:instrText>
+      </w:r>
+      <w:r>
+        <w:instrText>1</w:instrText>
+      </w:r>
+      <w:r>
+        <w:fldChar w:fldCharType="separate"/>
+      </w:r>
+      <w:r>
+        <w:rPr>
+          <w:noProof/>
+        </w:rPr>
+        <w:t>2</w:t>
+      </w:r>
+      <w:r>
+        <w:fldChar w:fldCharType="end"/>
+      </w:r>
+      <w:r>
+        <w:rPr>
+          <w:rFonts w:eastAsia="宋体" w:hint="eastAsia"/>
+        </w:rPr>
+        <w:t>:</w:t>
+      </w:r>
+      <w:r>
+        <w:rPr>
+          <w:rFonts w:eastAsia="宋体"/>
+        </w:rPr>
+        <w:t xml:space="preserve"> </w:t>
+      </w:r>
+      <w:r>
+        <w:rPr>
           <w:rFonts w:eastAsia="微软雅黑" w:hint="eastAsia"/>
         </w:rPr>
         <w:t>Exercise</w:t>
@@ -9750,13 +9978,278 @@
         <w:rPr>
           <w:rFonts w:eastAsia="微软雅黑"/>
         </w:rPr>
-        <w:t xml:space="preserve"> 0</w:t>
+        <w:t xml:space="preserve"> 1</w:t>
       </w:r>
       <w:r>
         <w:rPr>
           <w:rFonts w:eastAsia="微软雅黑"/>
         </w:rPr>
+        <w:t>4</w:t>
+      </w:r>
+    </w:p>
+    <w:p>
+      <w:pPr>
+        <w:pStyle w:val="3"/>
+        <w:spacing w:before="93" w:after="93"/>
+        <w:rPr>
+          <w:rStyle w:val="ad"/>
+        </w:rPr>
+      </w:pPr>
+      <w:r>
+        <w:rPr>
+          <w:rStyle w:val="ad"/>
+          <w:rFonts w:hint="eastAsia"/>
+        </w:rPr>
+        <w:t>Y</w:t>
+      </w:r>
+      <w:r>
+        <w:rPr>
+          <w:rStyle w:val="ad"/>
+        </w:rPr>
+        <w:t>our Own Answer</w:t>
+      </w:r>
+    </w:p>
+    <w:p/>
+    <w:p>
+      <w:pPr>
+        <w:pStyle w:val="3"/>
+        <w:spacing w:before="93" w:after="93"/>
+        <w:rPr>
+          <w:rStyle w:val="ad"/>
+        </w:rPr>
+      </w:pPr>
+      <w:r>
+        <w:rPr>
+          <w:rStyle w:val="ad"/>
+        </w:rPr>
+        <w:t>The differences between</w:t>
+      </w:r>
+      <w:r>
+        <w:rPr>
+          <w:rStyle w:val="ad"/>
+        </w:rPr>
+        <w:t xml:space="preserve"> </w:t>
+      </w:r>
+      <w:r>
+        <w:rPr>
+          <w:rStyle w:val="ad"/>
+          <w:rFonts w:hint="eastAsia"/>
+        </w:rPr>
+        <w:t>your</w:t>
+      </w:r>
+      <w:r>
+        <w:rPr>
+          <w:rStyle w:val="ad"/>
+        </w:rPr>
+        <w:t xml:space="preserve"> Own Answer and the Reference Answer</w:t>
+      </w:r>
+    </w:p>
+    <w:p>
+      <w:pPr>
+        <w:rPr>
+          <w:b/>
+          <w:bCs/>
+        </w:rPr>
+      </w:pPr>
+    </w:p>
+    <w:p>
+      <w:pPr>
+        <w:pStyle w:val="3"/>
+        <w:spacing w:before="93" w:after="93"/>
+        <w:rPr>
+          <w:rStyle w:val="ad"/>
+        </w:rPr>
+      </w:pPr>
+      <w:r>
+        <w:rPr>
+          <w:rStyle w:val="ad"/>
+          <w:rFonts w:hint="eastAsia"/>
+        </w:rPr>
+        <w:t>W</w:t>
+      </w:r>
+      <w:r>
+        <w:rPr>
+          <w:rStyle w:val="ad"/>
+        </w:rPr>
+        <w:t>hat do you learn from these differences?</w:t>
+      </w:r>
+    </w:p>
+    <w:p/>
+    <w:p>
+      <w:pPr>
+        <w:pStyle w:val="2"/>
+        <w:spacing w:before="93" w:after="93"/>
+        <w:rPr>
+          <w:rFonts w:eastAsia="微软雅黑"/>
+        </w:rPr>
+      </w:pPr>
+      <w:r>
+        <w:rPr>
+          <w:rFonts w:eastAsia="微软雅黑"/>
+        </w:rPr>
+        <w:t>Task 0</w:t>
+      </w:r>
+      <w:r>
+        <w:fldChar w:fldCharType="begin"/>
+      </w:r>
+      <w:r>
+        <w:instrText xml:space="preserve"> </w:instrText>
+      </w:r>
+      <w:r>
+        <w:rPr>
+          <w:rFonts w:hint="eastAsia"/>
+        </w:rPr>
+        <w:instrText>SEQ t</w:instrText>
+      </w:r>
+      <w:r>
+        <w:instrText>ask</w:instrText>
+      </w:r>
+      <w:r>
+        <w:rPr>
+          <w:rFonts w:hint="eastAsia"/>
+        </w:rPr>
+        <w:instrText xml:space="preserve"> \* ARABIC</w:instrText>
+      </w:r>
+      <w:r>
+        <w:instrText xml:space="preserve"> \</w:instrText>
+      </w:r>
+      <w:r>
+        <w:rPr>
+          <w:rFonts w:asciiTheme="minorEastAsia" w:eastAsiaTheme="minorEastAsia" w:hAnsiTheme="minorEastAsia" w:hint="eastAsia"/>
+        </w:rPr>
+        <w:instrText>s</w:instrText>
+      </w:r>
+      <w:r>
+        <w:instrText>1</w:instrText>
+      </w:r>
+      <w:r>
+        <w:fldChar w:fldCharType="separate"/>
+      </w:r>
+      <w:r>
+        <w:rPr>
+          <w:noProof/>
+        </w:rPr>
         <w:t>3</w:t>
+      </w:r>
+      <w:r>
+        <w:fldChar w:fldCharType="end"/>
+      </w:r>
+      <w:r>
+        <w:rPr>
+          <w:rFonts w:eastAsia="宋体" w:hint="eastAsia"/>
+        </w:rPr>
+        <w:t>:</w:t>
+      </w:r>
+      <w:r>
+        <w:rPr>
+          <w:rFonts w:eastAsia="宋体"/>
+        </w:rPr>
+        <w:t xml:space="preserve"> </w:t>
+      </w:r>
+      <w:r>
+        <w:rPr>
+          <w:rFonts w:eastAsia="微软雅黑" w:hint="eastAsia"/>
+        </w:rPr>
+        <w:t>Exercise</w:t>
+      </w:r>
+      <w:r>
+        <w:rPr>
+          <w:rFonts w:eastAsia="微软雅黑"/>
+        </w:rPr>
+        <w:t xml:space="preserve"> </w:t>
+      </w:r>
+      <w:r>
+        <w:rPr>
+          <w:rFonts w:eastAsia="微软雅黑"/>
+        </w:rPr>
+        <w:t>15</w:t>
+      </w:r>
+    </w:p>
+    <w:p>
+      <w:pPr>
+        <w:pStyle w:val="3"/>
+        <w:spacing w:before="93" w:after="93"/>
+        <w:rPr>
+          <w:rStyle w:val="ad"/>
+        </w:rPr>
+      </w:pPr>
+      <w:r>
+        <w:rPr>
+          <w:rStyle w:val="ad"/>
+          <w:rFonts w:hint="eastAsia"/>
+        </w:rPr>
+        <w:t>Y</w:t>
+      </w:r>
+      <w:r>
+        <w:rPr>
+          <w:rStyle w:val="ad"/>
+        </w:rPr>
+        <w:t>our Own Answer</w:t>
+      </w:r>
+    </w:p>
+    <w:p/>
+    <w:p>
+      <w:pPr>
+        <w:pStyle w:val="3"/>
+        <w:spacing w:before="93" w:after="93"/>
+        <w:rPr>
+          <w:rStyle w:val="ad"/>
+        </w:rPr>
+      </w:pPr>
+      <w:r>
+        <w:rPr>
+          <w:rStyle w:val="ad"/>
+        </w:rPr>
+        <w:t>The differences between</w:t>
+      </w:r>
+      <w:r>
+        <w:rPr>
+          <w:rStyle w:val="ad"/>
+        </w:rPr>
+        <w:t xml:space="preserve"> </w:t>
+      </w:r>
+      <w:r>
+        <w:rPr>
+          <w:rStyle w:val="ad"/>
+          <w:rFonts w:hint="eastAsia"/>
+        </w:rPr>
+        <w:t>your</w:t>
+      </w:r>
+      <w:r>
+        <w:rPr>
+          <w:rStyle w:val="ad"/>
+        </w:rPr>
+        <w:t xml:space="preserve"> Own Answer and the Reference Answer</w:t>
+      </w:r>
+    </w:p>
+    <w:p>
+      <w:pPr>
+        <w:rPr>
+          <w:b/>
+          <w:bCs/>
+        </w:rPr>
+      </w:pPr>
+    </w:p>
+    <w:p>
+      <w:pPr>
+        <w:pStyle w:val="3"/>
+        <w:spacing w:before="93" w:after="93"/>
+        <w:rPr>
+          <w:rStyle w:val="ad"/>
+        </w:rPr>
+      </w:pPr>
+      <w:r>
+        <w:rPr>
+          <w:rStyle w:val="ad"/>
+          <w:rFonts w:hint="eastAsia"/>
+        </w:rPr>
+        <w:t>W</w:t>
+      </w:r>
+      <w:r>
+        <w:rPr>
+          <w:rStyle w:val="ad"/>
+        </w:rPr>
+        <w:t>hat do you learn from these differences?</w:t>
       </w:r>
     </w:p>
     <w:p/>
@@ -9772,13 +10265,37 @@
         <w:t>L</w:t>
       </w:r>
       <w:r>
-        <w:t>ab09:</w:t>
-      </w:r>
-      <w:r>
-        <w:t xml:space="preserve"> </w:t>
-      </w:r>
-      <w:r>
-        <w:t>Testing Pyramid</w:t>
+        <w:t>ab0</w:t>
+      </w:r>
+      <w:r>
+        <w:t>8</w:t>
+      </w:r>
+      <w:r>
+        <w:t xml:space="preserve">: </w:t>
+      </w:r>
+      <w:r>
+        <w:rPr>
+          <w:rFonts w:hint="eastAsia"/>
+        </w:rPr>
+        <w:t>Model</w:t>
+      </w:r>
+      <w:r>
+        <w:t>-Based Testing</w:t>
+      </w:r>
+      <w:r>
+        <w:t xml:space="preserve">: </w:t>
+      </w:r>
+      <w:r>
+        <w:t>S</w:t>
+      </w:r>
+      <w:r>
+        <w:rPr>
+          <w:rFonts w:hint="eastAsia"/>
+        </w:rPr>
+        <w:t>tate</w:t>
+      </w:r>
+      <w:r>
+        <w:t xml:space="preserve"> Machine</w:t>
       </w:r>
     </w:p>
     <w:p>
@@ -9791,7 +10308,7 @@
       <w:r>
         <w:t xml:space="preserve">ote: all of the following exercises can be found </w:t>
       </w:r>
-      <w:hyperlink r:id="rId25" w:anchor="exercises" w:history="1">
+      <w:hyperlink r:id="rId25" w:history="1">
         <w:r>
           <w:rPr>
             <w:rStyle w:val="a3"/>
@@ -9800,112 +10317,18 @@
         </w:r>
       </w:hyperlink>
       <w:r>
-        <w:t xml:space="preserve">. You just need to report your answer in the corresponding subsection. </w:t>
-      </w:r>
-      <w:r>
-        <w:rPr>
-          <w:rStyle w:val="ad"/>
-        </w:rPr>
-        <w:t>Please notice the exercise numbers are 0</w:t>
-      </w:r>
-      <w:r>
-        <w:rPr>
-          <w:rStyle w:val="ad"/>
-        </w:rPr>
-        <w:t>1</w:t>
-      </w:r>
-      <w:r>
-        <w:rPr>
-          <w:rStyle w:val="ad"/>
-        </w:rPr>
-        <w:t>, and 0</w:t>
-      </w:r>
-      <w:r>
-        <w:rPr>
-          <w:rStyle w:val="ad"/>
-        </w:rPr>
-        <w:t>2</w:t>
-      </w:r>
-      <w:r>
-        <w:rPr>
-          <w:rStyle w:val="ad"/>
-        </w:rPr>
-        <w:t>.</w:t>
-      </w:r>
-    </w:p>
-    <w:p>
-      <w:pPr>
-        <w:pStyle w:val="2"/>
-        <w:spacing w:before="93" w:after="93"/>
-        <w:rPr>
-          <w:rFonts w:eastAsia="微软雅黑"/>
-        </w:rPr>
-      </w:pPr>
-      <w:r>
-        <w:rPr>
-          <w:rFonts w:eastAsia="微软雅黑" w:hint="eastAsia"/>
-        </w:rPr>
-        <w:t>Exercise</w:t>
-      </w:r>
-      <w:r>
-        <w:rPr>
-          <w:rFonts w:eastAsia="微软雅黑"/>
-        </w:rPr>
-        <w:t xml:space="preserve"> 01</w:t>
-      </w:r>
-    </w:p>
-    <w:p/>
-    <w:p>
-      <w:pPr>
-        <w:pStyle w:val="2"/>
-        <w:spacing w:before="93" w:after="93"/>
-        <w:rPr>
-          <w:rFonts w:eastAsia="微软雅黑"/>
-        </w:rPr>
-      </w:pPr>
-      <w:r>
-        <w:rPr>
-          <w:rFonts w:eastAsia="微软雅黑" w:hint="eastAsia"/>
-        </w:rPr>
-        <w:t>Exercise</w:t>
-      </w:r>
-      <w:r>
-        <w:rPr>
-          <w:rFonts w:eastAsia="微软雅黑"/>
-        </w:rPr>
-        <w:t xml:space="preserve"> 02</w:t>
-      </w:r>
-    </w:p>
-    <w:p/>
-    <w:p>
-      <w:pPr>
-        <w:pStyle w:val="1"/>
-        <w:spacing w:before="156" w:after="156"/>
-      </w:pPr>
-      <w:r>
-        <w:rPr>
-          <w:rFonts w:hint="eastAsia"/>
-        </w:rPr>
-        <w:t>L</w:t>
-      </w:r>
-      <w:r>
-        <w:t xml:space="preserve">ab10: </w:t>
-      </w:r>
-      <w:r>
-        <w:t>Mock Objects</w:t>
-      </w:r>
-    </w:p>
-    <w:p>
-      <w:r>
-        <w:rPr>
-          <w:rFonts w:hint="eastAsia"/>
-        </w:rPr>
-        <w:t>N</w:t>
-      </w:r>
-      <w:r>
-        <w:t xml:space="preserve">ote: all of the following exercises can be found </w:t>
-      </w:r>
-      <w:hyperlink r:id="rId26" w:anchor="exercises" w:history="1">
+        <w:t xml:space="preserve">. Their </w:t>
+      </w:r>
+      <w:r>
+        <w:rPr>
+          <w:rFonts w:hint="eastAsia"/>
+        </w:rPr>
+        <w:t>reference</w:t>
+      </w:r>
+      <w:r>
+        <w:t xml:space="preserve"> answers can be found </w:t>
+      </w:r>
+      <w:hyperlink r:id="rId26" w:anchor="model-based-testing" w:history="1">
         <w:r>
           <w:rPr>
             <w:rStyle w:val="a3"/>
@@ -9914,44 +10337,120 @@
         </w:r>
       </w:hyperlink>
       <w:r>
-        <w:t xml:space="preserve">. You just need to report your answer in the corresponding subsection. </w:t>
-      </w:r>
-      <w:r>
-        <w:rPr>
-          <w:rStyle w:val="ad"/>
-        </w:rPr>
-        <w:t xml:space="preserve">Please notice the </w:t>
-      </w:r>
-      <w:r>
-        <w:rPr>
-          <w:rStyle w:val="ad"/>
-        </w:rPr>
-        <w:lastRenderedPageBreak/>
-        <w:t>exercise numbers are 0</w:t>
-      </w:r>
-      <w:r>
-        <w:rPr>
-          <w:rStyle w:val="ad"/>
-        </w:rPr>
-        <w:t>2</w:t>
-      </w:r>
-      <w:r>
-        <w:rPr>
-          <w:rStyle w:val="ad"/>
-        </w:rPr>
-        <w:t>, and 0</w:t>
-      </w:r>
-      <w:r>
-        <w:rPr>
-          <w:rStyle w:val="ad"/>
-        </w:rPr>
-        <w:t>4</w:t>
-      </w:r>
-      <w:r>
-        <w:rPr>
-          <w:rStyle w:val="ad"/>
-        </w:rPr>
-        <w:t>.</w:t>
+        <w:t xml:space="preserve">. </w:t>
+      </w:r>
+      <w:r>
+        <w:t xml:space="preserve">Please first report your </w:t>
+      </w:r>
+      <w:r>
+        <w:rPr>
+          <w:rStyle w:val="ad"/>
+        </w:rPr>
+        <w:t>own answers</w:t>
+      </w:r>
+      <w:r>
+        <w:t xml:space="preserve"> in the corresponding subsections and then </w:t>
+      </w:r>
+      <w:r>
+        <w:rPr>
+          <w:rStyle w:val="ad"/>
+        </w:rPr>
+        <w:t>check with</w:t>
+      </w:r>
+      <w:r>
+        <w:t xml:space="preserve"> the </w:t>
+      </w:r>
+      <w:r>
+        <w:rPr>
+          <w:i/>
+          <w:iCs/>
+        </w:rPr>
+        <w:t>reference answers</w:t>
+      </w:r>
+      <w:r>
+        <w:t xml:space="preserve">. </w:t>
+      </w:r>
+      <w:r>
+        <w:rPr>
+          <w:i/>
+          <w:iCs/>
+        </w:rPr>
+        <w:t>Also, a</w:t>
+      </w:r>
+      <w:r>
+        <w:rPr>
+          <w:rFonts w:hint="eastAsia"/>
+          <w:i/>
+          <w:iCs/>
+        </w:rPr>
+        <w:t>nalyze</w:t>
+      </w:r>
+      <w:r>
+        <w:rPr>
+          <w:i/>
+          <w:iCs/>
+        </w:rPr>
+        <w:t xml:space="preserve"> the differences between your own answers and the reference answers and point out how you learn from these differences.</w:t>
+      </w:r>
+    </w:p>
+    <w:p>
+      <w:r>
+        <w:rPr>
+          <w:rStyle w:val="ad"/>
+          <w:rFonts w:hint="eastAsia"/>
+        </w:rPr>
+        <w:t>N</w:t>
+      </w:r>
+      <w:r>
+        <w:rPr>
+          <w:rStyle w:val="ad"/>
+        </w:rPr>
+        <w:t>ote that the tasks prefixed with</w:t>
+      </w:r>
+      <w:r>
+        <w:t xml:space="preserve"> </w:t>
+      </w:r>
+      <w:r>
+        <w:rPr>
+          <w:rFonts w:eastAsia="微软雅黑"/>
+          <w:color w:val="FF0000"/>
+        </w:rPr>
+        <w:t>*</w:t>
+      </w:r>
+      <w:r>
+        <w:t xml:space="preserve"> (e.g., </w:t>
+      </w:r>
+      <w:r>
+        <w:rPr>
+          <w:rFonts w:eastAsia="微软雅黑"/>
+          <w:color w:val="FF0000"/>
+        </w:rPr>
+        <w:t>*</w:t>
+      </w:r>
+      <w:r>
+        <w:rPr>
+          <w:rFonts w:eastAsia="微软雅黑"/>
+          <w:color w:val="FF0000"/>
+        </w:rPr>
+        <w:t xml:space="preserve"> </w:t>
+      </w:r>
+      <w:r>
+        <w:t xml:space="preserve">Task 04) </w:t>
+      </w:r>
+      <w:r>
+        <w:rPr>
+          <w:rStyle w:val="ad"/>
+        </w:rPr>
+        <w:t>are</w:t>
+      </w:r>
+      <w:r>
+        <w:t xml:space="preserve"> </w:t>
+      </w:r>
+      <w:r>
+        <w:rPr>
+          <w:rStyle w:val="ad"/>
+        </w:rPr>
+        <w:t>Optional Tasks.</w:t>
       </w:r>
     </w:p>
     <w:p>
@@ -9964,6 +10463,69 @@
       </w:pPr>
       <w:r>
         <w:rPr>
+          <w:rFonts w:eastAsia="微软雅黑"/>
+        </w:rPr>
+        <w:t>Task 0</w:t>
+      </w:r>
+      <w:r>
+        <w:fldChar w:fldCharType="begin"/>
+      </w:r>
+      <w:r>
+        <w:instrText xml:space="preserve"> </w:instrText>
+      </w:r>
+      <w:r>
+        <w:rPr>
+          <w:rFonts w:hint="eastAsia"/>
+        </w:rPr>
+        <w:instrText>SEQ t</w:instrText>
+      </w:r>
+      <w:r>
+        <w:instrText>ask</w:instrText>
+      </w:r>
+      <w:r>
+        <w:rPr>
+          <w:rFonts w:hint="eastAsia"/>
+        </w:rPr>
+        <w:instrText xml:space="preserve"> \* ARABIC</w:instrText>
+      </w:r>
+      <w:r>
+        <w:instrText xml:space="preserve"> \</w:instrText>
+      </w:r>
+      <w:r>
+        <w:rPr>
+          <w:rFonts w:asciiTheme="minorEastAsia" w:eastAsiaTheme="minorEastAsia" w:hAnsiTheme="minorEastAsia" w:hint="eastAsia"/>
+        </w:rPr>
+        <w:instrText>s</w:instrText>
+      </w:r>
+      <w:r>
+        <w:instrText>1</w:instrText>
+      </w:r>
+      <w:r>
+        <w:fldChar w:fldCharType="separate"/>
+      </w:r>
+      <w:r>
+        <w:rPr>
+          <w:noProof/>
+        </w:rPr>
+        <w:t>1</w:t>
+      </w:r>
+      <w:r>
+        <w:fldChar w:fldCharType="end"/>
+      </w:r>
+      <w:r>
+        <w:rPr>
+          <w:rFonts w:eastAsia="宋体" w:hint="eastAsia"/>
+        </w:rPr>
+        <w:t>:</w:t>
+      </w:r>
+      <w:r>
+        <w:rPr>
+          <w:rFonts w:eastAsia="宋体"/>
+        </w:rPr>
+        <w:t xml:space="preserve"> </w:t>
+      </w:r>
+      <w:r>
+        <w:rPr>
           <w:rFonts w:eastAsia="微软雅黑" w:hint="eastAsia"/>
         </w:rPr>
         <w:t>Exercise</w:t>
@@ -9972,10 +10534,111 @@
         <w:rPr>
           <w:rFonts w:eastAsia="微软雅黑"/>
         </w:rPr>
-        <w:t xml:space="preserve"> 02</w:t>
+        <w:t xml:space="preserve"> 0</w:t>
+      </w:r>
+      <w:r>
+        <w:rPr>
+          <w:rFonts w:eastAsia="微软雅黑"/>
+        </w:rPr>
+        <w:t>9</w:t>
+      </w:r>
+    </w:p>
+    <w:p>
+      <w:pPr>
+        <w:pStyle w:val="3"/>
+        <w:spacing w:before="93" w:after="93"/>
+        <w:rPr>
+          <w:rStyle w:val="ad"/>
+        </w:rPr>
+      </w:pPr>
+      <w:r>
+        <w:rPr>
+          <w:rStyle w:val="ad"/>
+          <w:rFonts w:hint="eastAsia"/>
+        </w:rPr>
+        <w:t>Y</w:t>
+      </w:r>
+      <w:r>
+        <w:rPr>
+          <w:rStyle w:val="ad"/>
+        </w:rPr>
+        <w:t>our Own Answer</w:t>
       </w:r>
     </w:p>
     <w:p/>
+    <w:p>
+      <w:pPr>
+        <w:pStyle w:val="3"/>
+        <w:spacing w:before="93" w:after="93"/>
+        <w:rPr>
+          <w:rStyle w:val="ad"/>
+        </w:rPr>
+      </w:pPr>
+      <w:r>
+        <w:rPr>
+          <w:rStyle w:val="ad"/>
+        </w:rPr>
+        <w:t>The differences between</w:t>
+      </w:r>
+      <w:r>
+        <w:rPr>
+          <w:rStyle w:val="ad"/>
+        </w:rPr>
+        <w:t xml:space="preserve"> </w:t>
+      </w:r>
+      <w:r>
+        <w:rPr>
+          <w:rStyle w:val="ad"/>
+          <w:rFonts w:hint="eastAsia"/>
+        </w:rPr>
+        <w:t>your</w:t>
+      </w:r>
+      <w:r>
+        <w:rPr>
+          <w:rStyle w:val="ad"/>
+        </w:rPr>
+        <w:t xml:space="preserve"> Own Answer and the Reference Answer</w:t>
+      </w:r>
+    </w:p>
+    <w:p>
+      <w:pPr>
+        <w:rPr>
+          <w:b/>
+          <w:bCs/>
+        </w:rPr>
+      </w:pPr>
+    </w:p>
+    <w:p>
+      <w:pPr>
+        <w:pStyle w:val="3"/>
+        <w:spacing w:before="93" w:after="93"/>
+        <w:rPr>
+          <w:rStyle w:val="ad"/>
+        </w:rPr>
+      </w:pPr>
+      <w:r>
+        <w:rPr>
+          <w:rStyle w:val="ad"/>
+          <w:rFonts w:hint="eastAsia"/>
+        </w:rPr>
+        <w:lastRenderedPageBreak/>
+        <w:t>W</w:t>
+      </w:r>
+      <w:r>
+        <w:rPr>
+          <w:rStyle w:val="ad"/>
+        </w:rPr>
+        <w:t>hat do you learn from these differences?</w:t>
+      </w:r>
+    </w:p>
+    <w:p>
+      <w:pPr>
+        <w:rPr>
+          <w:b/>
+          <w:bCs/>
+        </w:rPr>
+      </w:pPr>
+    </w:p>
     <w:p>
       <w:pPr>
         <w:pStyle w:val="2"/>
@@ -9986,6 +10649,76 @@
       </w:pPr>
       <w:r>
         <w:rPr>
+          <w:rFonts w:eastAsia="微软雅黑"/>
+          <w:color w:val="FF0000"/>
+        </w:rPr>
+        <w:t>*</w:t>
+      </w:r>
+      <w:r>
+        <w:rPr>
+          <w:rFonts w:eastAsia="微软雅黑"/>
+        </w:rPr>
+        <w:t>Task 0</w:t>
+      </w:r>
+      <w:r>
+        <w:fldChar w:fldCharType="begin"/>
+      </w:r>
+      <w:r>
+        <w:instrText xml:space="preserve"> </w:instrText>
+      </w:r>
+      <w:r>
+        <w:rPr>
+          <w:rFonts w:hint="eastAsia"/>
+        </w:rPr>
+        <w:instrText>SEQ t</w:instrText>
+      </w:r>
+      <w:r>
+        <w:instrText>ask</w:instrText>
+      </w:r>
+      <w:r>
+        <w:rPr>
+          <w:rFonts w:hint="eastAsia"/>
+        </w:rPr>
+        <w:instrText xml:space="preserve"> \* ARABIC</w:instrText>
+      </w:r>
+      <w:r>
+        <w:instrText xml:space="preserve"> \</w:instrText>
+      </w:r>
+      <w:r>
+        <w:rPr>
+          <w:rFonts w:asciiTheme="minorEastAsia" w:eastAsiaTheme="minorEastAsia" w:hAnsiTheme="minorEastAsia" w:hint="eastAsia"/>
+        </w:rPr>
+        <w:instrText>s</w:instrText>
+      </w:r>
+      <w:r>
+        <w:instrText>1</w:instrText>
+      </w:r>
+      <w:r>
+        <w:fldChar w:fldCharType="separate"/>
+      </w:r>
+      <w:r>
+        <w:rPr>
+          <w:noProof/>
+        </w:rPr>
+        <w:t>2</w:t>
+      </w:r>
+      <w:r>
+        <w:fldChar w:fldCharType="end"/>
+      </w:r>
+      <w:r>
+        <w:rPr>
+          <w:rFonts w:eastAsia="宋体" w:hint="eastAsia"/>
+        </w:rPr>
+        <w:t>:</w:t>
+      </w:r>
+      <w:r>
+        <w:rPr>
+          <w:rFonts w:eastAsia="宋体"/>
+        </w:rPr>
+        <w:t xml:space="preserve"> </w:t>
+      </w:r>
+      <w:r>
+        <w:rPr>
           <w:rFonts w:eastAsia="微软雅黑" w:hint="eastAsia"/>
         </w:rPr>
         <w:t>Exercise</w:t>
@@ -9994,76 +10727,560 @@
         <w:rPr>
           <w:rFonts w:eastAsia="微软雅黑"/>
         </w:rPr>
-        <w:t xml:space="preserve"> 04</w:t>
+        <w:t xml:space="preserve"> 1</w:t>
+      </w:r>
+      <w:r>
+        <w:rPr>
+          <w:rFonts w:eastAsia="微软雅黑"/>
+        </w:rPr>
+        <w:t>0</w:t>
+      </w:r>
+    </w:p>
+    <w:p>
+      <w:pPr>
+        <w:pStyle w:val="3"/>
+        <w:spacing w:before="93" w:after="93"/>
+        <w:rPr>
+          <w:rStyle w:val="ad"/>
+        </w:rPr>
+      </w:pPr>
+      <w:r>
+        <w:rPr>
+          <w:rStyle w:val="ad"/>
+          <w:rFonts w:hint="eastAsia"/>
+        </w:rPr>
+        <w:t>Y</w:t>
+      </w:r>
+      <w:r>
+        <w:rPr>
+          <w:rStyle w:val="ad"/>
+        </w:rPr>
+        <w:t>our Own Answer</w:t>
       </w:r>
     </w:p>
     <w:p/>
+    <w:p>
+      <w:pPr>
+        <w:pStyle w:val="3"/>
+        <w:spacing w:before="93" w:after="93"/>
+        <w:rPr>
+          <w:rStyle w:val="ad"/>
+        </w:rPr>
+      </w:pPr>
+      <w:r>
+        <w:rPr>
+          <w:rStyle w:val="ad"/>
+        </w:rPr>
+        <w:t>The differences between</w:t>
+      </w:r>
+      <w:r>
+        <w:rPr>
+          <w:rStyle w:val="ad"/>
+        </w:rPr>
+        <w:t xml:space="preserve"> </w:t>
+      </w:r>
+      <w:r>
+        <w:rPr>
+          <w:rStyle w:val="ad"/>
+          <w:rFonts w:hint="eastAsia"/>
+        </w:rPr>
+        <w:t>your</w:t>
+      </w:r>
+      <w:r>
+        <w:rPr>
+          <w:rStyle w:val="ad"/>
+        </w:rPr>
+        <w:t xml:space="preserve"> Own Answer and the Reference Answer</w:t>
+      </w:r>
+    </w:p>
+    <w:p>
+      <w:pPr>
+        <w:rPr>
+          <w:b/>
+          <w:bCs/>
+        </w:rPr>
+      </w:pPr>
+    </w:p>
+    <w:p>
+      <w:pPr>
+        <w:pStyle w:val="3"/>
+        <w:spacing w:before="93" w:after="93"/>
+        <w:rPr>
+          <w:rStyle w:val="ad"/>
+        </w:rPr>
+      </w:pPr>
+      <w:r>
+        <w:rPr>
+          <w:rStyle w:val="ad"/>
+          <w:rFonts w:hint="eastAsia"/>
+        </w:rPr>
+        <w:t>W</w:t>
+      </w:r>
+      <w:r>
+        <w:rPr>
+          <w:rStyle w:val="ad"/>
+        </w:rPr>
+        <w:t>hat do you learn from these differences?</w:t>
+      </w:r>
+    </w:p>
+    <w:p/>
+    <w:p>
+      <w:pPr>
+        <w:pStyle w:val="2"/>
+        <w:spacing w:before="93" w:after="93"/>
+        <w:rPr>
+          <w:rFonts w:eastAsia="微软雅黑"/>
+        </w:rPr>
+      </w:pPr>
+      <w:r>
+        <w:rPr>
+          <w:rFonts w:eastAsia="微软雅黑"/>
+        </w:rPr>
+        <w:t>Task 0</w:t>
+      </w:r>
+      <w:r>
+        <w:fldChar w:fldCharType="begin"/>
+      </w:r>
+      <w:r>
+        <w:instrText xml:space="preserve"> </w:instrText>
+      </w:r>
+      <w:r>
+        <w:rPr>
+          <w:rFonts w:hint="eastAsia"/>
+        </w:rPr>
+        <w:instrText>SEQ t</w:instrText>
+      </w:r>
+      <w:r>
+        <w:instrText>ask</w:instrText>
+      </w:r>
+      <w:r>
+        <w:rPr>
+          <w:rFonts w:hint="eastAsia"/>
+        </w:rPr>
+        <w:instrText xml:space="preserve"> \* ARABIC</w:instrText>
+      </w:r>
+      <w:r>
+        <w:instrText xml:space="preserve"> \</w:instrText>
+      </w:r>
+      <w:r>
+        <w:rPr>
+          <w:rFonts w:asciiTheme="minorEastAsia" w:eastAsiaTheme="minorEastAsia" w:hAnsiTheme="minorEastAsia" w:hint="eastAsia"/>
+        </w:rPr>
+        <w:instrText>s</w:instrText>
+      </w:r>
+      <w:r>
+        <w:instrText>1</w:instrText>
+      </w:r>
+      <w:r>
+        <w:fldChar w:fldCharType="separate"/>
+      </w:r>
+      <w:r>
+        <w:rPr>
+          <w:noProof/>
+        </w:rPr>
+        <w:t>3</w:t>
+      </w:r>
+      <w:r>
+        <w:fldChar w:fldCharType="end"/>
+      </w:r>
+      <w:r>
+        <w:rPr>
+          <w:rFonts w:eastAsia="宋体" w:hint="eastAsia"/>
+        </w:rPr>
+        <w:t>:</w:t>
+      </w:r>
+      <w:r>
+        <w:rPr>
+          <w:rFonts w:eastAsia="宋体"/>
+        </w:rPr>
+        <w:t xml:space="preserve"> </w:t>
+      </w:r>
+      <w:r>
+        <w:rPr>
+          <w:rFonts w:eastAsia="微软雅黑" w:hint="eastAsia"/>
+        </w:rPr>
+        <w:t>Exercise</w:t>
+      </w:r>
+      <w:r>
+        <w:rPr>
+          <w:rFonts w:eastAsia="微软雅黑"/>
+        </w:rPr>
+        <w:t xml:space="preserve"> 1</w:t>
+      </w:r>
+      <w:r>
+        <w:rPr>
+          <w:rFonts w:eastAsia="微软雅黑"/>
+        </w:rPr>
+        <w:t>1</w:t>
+      </w:r>
+    </w:p>
+    <w:p>
+      <w:pPr>
+        <w:pStyle w:val="3"/>
+        <w:spacing w:before="93" w:after="93"/>
+        <w:rPr>
+          <w:rStyle w:val="ad"/>
+        </w:rPr>
+      </w:pPr>
+      <w:r>
+        <w:rPr>
+          <w:rStyle w:val="ad"/>
+          <w:rFonts w:hint="eastAsia"/>
+        </w:rPr>
+        <w:t>Y</w:t>
+      </w:r>
+      <w:r>
+        <w:rPr>
+          <w:rStyle w:val="ad"/>
+        </w:rPr>
+        <w:t>our Own Answer</w:t>
+      </w:r>
+    </w:p>
+    <w:p/>
+    <w:p>
+      <w:pPr>
+        <w:pStyle w:val="3"/>
+        <w:spacing w:before="93" w:after="93"/>
+        <w:rPr>
+          <w:rStyle w:val="ad"/>
+        </w:rPr>
+      </w:pPr>
+      <w:r>
+        <w:rPr>
+          <w:rStyle w:val="ad"/>
+        </w:rPr>
+        <w:t>The differences between</w:t>
+      </w:r>
+      <w:r>
+        <w:rPr>
+          <w:rStyle w:val="ad"/>
+        </w:rPr>
+        <w:t xml:space="preserve"> </w:t>
+      </w:r>
+      <w:r>
+        <w:rPr>
+          <w:rStyle w:val="ad"/>
+          <w:rFonts w:hint="eastAsia"/>
+        </w:rPr>
+        <w:t>your</w:t>
+      </w:r>
+      <w:r>
+        <w:rPr>
+          <w:rStyle w:val="ad"/>
+        </w:rPr>
+        <w:t xml:space="preserve"> Own Answer and the Reference Answer</w:t>
+      </w:r>
+    </w:p>
+    <w:p>
+      <w:pPr>
+        <w:rPr>
+          <w:b/>
+          <w:bCs/>
+        </w:rPr>
+      </w:pPr>
+    </w:p>
+    <w:p>
+      <w:pPr>
+        <w:pStyle w:val="3"/>
+        <w:spacing w:before="93" w:after="93"/>
+        <w:rPr>
+          <w:rStyle w:val="ad"/>
+        </w:rPr>
+      </w:pPr>
+      <w:r>
+        <w:rPr>
+          <w:rStyle w:val="ad"/>
+          <w:rFonts w:hint="eastAsia"/>
+        </w:rPr>
+        <w:t>W</w:t>
+      </w:r>
+      <w:r>
+        <w:rPr>
+          <w:rStyle w:val="ad"/>
+        </w:rPr>
+        <w:t>hat do you learn from these differences?</w:t>
+      </w:r>
+    </w:p>
+    <w:p>
+      <w:pPr>
+        <w:rPr>
+          <w:b/>
+          <w:bCs/>
+        </w:rPr>
+      </w:pPr>
+    </w:p>
+    <w:p>
+      <w:pPr>
+        <w:pStyle w:val="2"/>
+        <w:spacing w:before="93" w:after="93"/>
+        <w:rPr>
+          <w:rFonts w:eastAsia="微软雅黑"/>
+        </w:rPr>
+      </w:pPr>
+      <w:r>
+        <w:rPr>
+          <w:rFonts w:eastAsia="微软雅黑"/>
+        </w:rPr>
+        <w:t>Task 0</w:t>
+      </w:r>
+      <w:r>
+        <w:fldChar w:fldCharType="begin"/>
+      </w:r>
+      <w:r>
+        <w:instrText xml:space="preserve"> </w:instrText>
+      </w:r>
+      <w:r>
+        <w:rPr>
+          <w:rFonts w:hint="eastAsia"/>
+        </w:rPr>
+        <w:instrText>SEQ t</w:instrText>
+      </w:r>
+      <w:r>
+        <w:instrText>ask</w:instrText>
+      </w:r>
+      <w:r>
+        <w:rPr>
+          <w:rFonts w:hint="eastAsia"/>
+        </w:rPr>
+        <w:instrText xml:space="preserve"> \* ARABIC</w:instrText>
+      </w:r>
+      <w:r>
+        <w:instrText xml:space="preserve"> \</w:instrText>
+      </w:r>
+      <w:r>
+        <w:rPr>
+          <w:rFonts w:asciiTheme="minorEastAsia" w:eastAsiaTheme="minorEastAsia" w:hAnsiTheme="minorEastAsia" w:hint="eastAsia"/>
+        </w:rPr>
+        <w:instrText>s</w:instrText>
+      </w:r>
+      <w:r>
+        <w:instrText>1</w:instrText>
+      </w:r>
+      <w:r>
+        <w:fldChar w:fldCharType="separate"/>
+      </w:r>
+      <w:r>
+        <w:rPr>
+          <w:noProof/>
+        </w:rPr>
+        <w:t>4</w:t>
+      </w:r>
+      <w:r>
+        <w:fldChar w:fldCharType="end"/>
+      </w:r>
+      <w:r>
+        <w:rPr>
+          <w:rFonts w:eastAsia="宋体" w:hint="eastAsia"/>
+        </w:rPr>
+        <w:t>:</w:t>
+      </w:r>
+      <w:r>
+        <w:rPr>
+          <w:rFonts w:eastAsia="宋体"/>
+        </w:rPr>
+        <w:t xml:space="preserve"> </w:t>
+      </w:r>
+      <w:r>
+        <w:rPr>
+          <w:rFonts w:eastAsia="微软雅黑" w:hint="eastAsia"/>
+        </w:rPr>
+        <w:t>Exercise</w:t>
+      </w:r>
+      <w:r>
+        <w:rPr>
+          <w:rFonts w:eastAsia="微软雅黑"/>
+        </w:rPr>
+        <w:t xml:space="preserve"> 1</w:t>
+      </w:r>
+      <w:r>
+        <w:rPr>
+          <w:rFonts w:eastAsia="微软雅黑"/>
+        </w:rPr>
+        <w:t>3</w:t>
+      </w:r>
+    </w:p>
+    <w:p>
+      <w:pPr>
+        <w:pStyle w:val="3"/>
+        <w:spacing w:before="93" w:after="93"/>
+        <w:rPr>
+          <w:rStyle w:val="ad"/>
+        </w:rPr>
+      </w:pPr>
+      <w:r>
+        <w:rPr>
+          <w:rStyle w:val="ad"/>
+          <w:rFonts w:hint="eastAsia"/>
+        </w:rPr>
+        <w:t>Y</w:t>
+      </w:r>
+      <w:r>
+        <w:rPr>
+          <w:rStyle w:val="ad"/>
+        </w:rPr>
+        <w:t>our Own Answer</w:t>
+      </w:r>
+    </w:p>
+    <w:p/>
+    <w:p>
+      <w:pPr>
+        <w:pStyle w:val="3"/>
+        <w:spacing w:before="93" w:after="93"/>
+        <w:rPr>
+          <w:rStyle w:val="ad"/>
+        </w:rPr>
+      </w:pPr>
+      <w:r>
+        <w:rPr>
+          <w:rStyle w:val="ad"/>
+        </w:rPr>
+        <w:t>The differences between</w:t>
+      </w:r>
+      <w:r>
+        <w:rPr>
+          <w:rStyle w:val="ad"/>
+        </w:rPr>
+        <w:t xml:space="preserve"> </w:t>
+      </w:r>
+      <w:r>
+        <w:rPr>
+          <w:rStyle w:val="ad"/>
+          <w:rFonts w:hint="eastAsia"/>
+        </w:rPr>
+        <w:t>your</w:t>
+      </w:r>
+      <w:r>
+        <w:rPr>
+          <w:rStyle w:val="ad"/>
+        </w:rPr>
+        <w:t xml:space="preserve"> Own Answer and the Reference Answer</w:t>
+      </w:r>
+    </w:p>
+    <w:p>
+      <w:pPr>
+        <w:rPr>
+          <w:b/>
+          <w:bCs/>
+        </w:rPr>
+      </w:pPr>
+    </w:p>
+    <w:p>
+      <w:pPr>
+        <w:pStyle w:val="3"/>
+        <w:spacing w:before="93" w:after="93"/>
+        <w:rPr>
+          <w:rStyle w:val="ad"/>
+        </w:rPr>
+      </w:pPr>
+      <w:r>
+        <w:rPr>
+          <w:rStyle w:val="ad"/>
+          <w:rFonts w:hint="eastAsia"/>
+        </w:rPr>
+        <w:t>W</w:t>
+      </w:r>
+      <w:r>
+        <w:rPr>
+          <w:rStyle w:val="ad"/>
+        </w:rPr>
+        <w:t>hat do you learn from these differences?</w:t>
+      </w:r>
+    </w:p>
+    <w:p>
+      <w:pPr>
+        <w:rPr>
+          <w:rFonts w:hint="eastAsia"/>
+        </w:rPr>
+      </w:pPr>
+    </w:p>
     <w:p>
       <w:pPr>
         <w:pStyle w:val="1"/>
         <w:spacing w:before="156" w:after="156"/>
-      </w:pPr>
-      <w:r>
-        <w:rPr>
-          <w:rFonts w:hint="eastAsia"/>
+        <w:rPr>
+          <w:strike/>
+        </w:rPr>
+      </w:pPr>
+      <w:r>
+        <w:rPr>
+          <w:rFonts w:hint="eastAsia"/>
+          <w:strike/>
         </w:rPr>
         <w:t>L</w:t>
       </w:r>
       <w:r>
-        <w:t>ab11:</w:t>
-      </w:r>
-      <w:r>
-        <w:t xml:space="preserve"> Design for Testability</w:t>
-      </w:r>
-    </w:p>
-    <w:p>
-      <w:r>
-        <w:rPr>
-          <w:rFonts w:hint="eastAsia"/>
+        <w:rPr>
+          <w:strike/>
+        </w:rPr>
+        <w:t>ab08: Design by Contracts</w:t>
+      </w:r>
+    </w:p>
+    <w:p>
+      <w:pPr>
+        <w:rPr>
+          <w:strike/>
+        </w:rPr>
+      </w:pPr>
+      <w:r>
+        <w:rPr>
+          <w:rFonts w:hint="eastAsia"/>
+          <w:strike/>
         </w:rPr>
         <w:t>N</w:t>
       </w:r>
       <w:r>
+        <w:rPr>
+          <w:strike/>
+        </w:rPr>
         <w:t xml:space="preserve">ote: all of the following exercises can be found </w:t>
       </w:r>
       <w:hyperlink r:id="rId27" w:anchor="exercises" w:history="1">
         <w:r>
           <w:rPr>
             <w:rStyle w:val="a3"/>
+            <w:strike/>
           </w:rPr>
           <w:t>here</w:t>
         </w:r>
       </w:hyperlink>
       <w:r>
+        <w:rPr>
+          <w:strike/>
+        </w:rPr>
         <w:t xml:space="preserve">. You just need to report your answer in the corresponding subsection. </w:t>
       </w:r>
       <w:r>
         <w:rPr>
           <w:rStyle w:val="ad"/>
-        </w:rPr>
-        <w:t xml:space="preserve">Please notice the exercise number </w:t>
-      </w:r>
-      <w:r>
-        <w:rPr>
-          <w:rStyle w:val="ad"/>
-        </w:rPr>
-        <w:t>is only</w:t>
-      </w:r>
-      <w:r>
-        <w:rPr>
-          <w:rStyle w:val="ad"/>
-        </w:rPr>
-        <w:t xml:space="preserve"> 0</w:t>
-      </w:r>
-      <w:r>
-        <w:rPr>
-          <w:rStyle w:val="ad"/>
+          <w:strike/>
+        </w:rPr>
+        <w:t>Please notice the exercise numbers are 0</w:t>
+      </w:r>
+      <w:r>
+        <w:rPr>
+          <w:rStyle w:val="ad"/>
+          <w:strike/>
         </w:rPr>
         <w:t>1</w:t>
       </w:r>
       <w:r>
         <w:rPr>
           <w:rStyle w:val="ad"/>
+          <w:strike/>
+        </w:rPr>
+        <w:t>, and 0</w:t>
+      </w:r>
+      <w:r>
+        <w:rPr>
+          <w:rStyle w:val="ad"/>
+          <w:strike/>
+        </w:rPr>
+        <w:t>3</w:t>
+      </w:r>
+      <w:r>
+        <w:rPr>
+          <w:rStyle w:val="ad"/>
+          <w:strike/>
         </w:rPr>
         <w:t>.</w:t>
       </w:r>
@@ -10074,109 +11291,139 @@
         <w:spacing w:before="93" w:after="93"/>
         <w:rPr>
           <w:rFonts w:eastAsia="微软雅黑"/>
+          <w:strike/>
         </w:rPr>
       </w:pPr>
       <w:r>
         <w:rPr>
           <w:rFonts w:eastAsia="微软雅黑" w:hint="eastAsia"/>
-        </w:rPr>
+          <w:strike/>
+        </w:rPr>
+        <w:lastRenderedPageBreak/>
         <w:t>Exercise</w:t>
       </w:r>
       <w:r>
         <w:rPr>
           <w:rFonts w:eastAsia="微软雅黑"/>
-        </w:rPr>
-        <w:t xml:space="preserve"> 01</w:t>
-      </w:r>
-    </w:p>
-    <w:p/>
+          <w:strike/>
+        </w:rPr>
+        <w:t xml:space="preserve"> 0</w:t>
+      </w:r>
+      <w:r>
+        <w:rPr>
+          <w:rFonts w:eastAsia="微软雅黑"/>
+          <w:strike/>
+        </w:rPr>
+        <w:t>1</w:t>
+      </w:r>
+    </w:p>
+    <w:p>
+      <w:pPr>
+        <w:rPr>
+          <w:strike/>
+        </w:rPr>
+      </w:pPr>
+    </w:p>
+    <w:p>
+      <w:pPr>
+        <w:pStyle w:val="2"/>
+        <w:spacing w:before="93" w:after="93"/>
+        <w:rPr>
+          <w:rFonts w:eastAsia="微软雅黑"/>
+          <w:strike/>
+        </w:rPr>
+      </w:pPr>
+      <w:r>
+        <w:rPr>
+          <w:rFonts w:eastAsia="微软雅黑" w:hint="eastAsia"/>
+          <w:strike/>
+        </w:rPr>
+        <w:t>Exercise</w:t>
+      </w:r>
+      <w:r>
+        <w:rPr>
+          <w:rFonts w:eastAsia="微软雅黑"/>
+          <w:strike/>
+        </w:rPr>
+        <w:t xml:space="preserve"> 0</w:t>
+      </w:r>
+      <w:r>
+        <w:rPr>
+          <w:rFonts w:eastAsia="微软雅黑"/>
+          <w:strike/>
+        </w:rPr>
+        <w:t>3</w:t>
+      </w:r>
+    </w:p>
+    <w:p>
+      <w:pPr>
+        <w:rPr>
+          <w:strike/>
+        </w:rPr>
+      </w:pPr>
+    </w:p>
     <w:p>
       <w:pPr>
         <w:pStyle w:val="1"/>
         <w:spacing w:before="156" w:after="156"/>
-      </w:pPr>
-      <w:r>
-        <w:rPr>
-          <w:rFonts w:hint="eastAsia"/>
+        <w:rPr>
+          <w:strike/>
+        </w:rPr>
+      </w:pPr>
+      <w:r>
+        <w:rPr>
+          <w:rFonts w:hint="eastAsia"/>
+          <w:strike/>
         </w:rPr>
         <w:t>L</w:t>
       </w:r>
       <w:r>
-        <w:t>ab12:</w:t>
-      </w:r>
-      <w:r>
-        <w:t xml:space="preserve"> Test-Driven Development</w:t>
-      </w:r>
-    </w:p>
-    <w:p>
-      <w:r>
-        <w:rPr>
-          <w:rFonts w:hint="eastAsia"/>
+        <w:rPr>
+          <w:strike/>
+        </w:rPr>
+        <w:t>ab09: Testing Pyramid</w:t>
+      </w:r>
+    </w:p>
+    <w:p>
+      <w:pPr>
+        <w:rPr>
+          <w:strike/>
+        </w:rPr>
+      </w:pPr>
+      <w:r>
+        <w:rPr>
+          <w:rFonts w:hint="eastAsia"/>
+          <w:strike/>
         </w:rPr>
         <w:t>N</w:t>
       </w:r>
       <w:r>
+        <w:rPr>
+          <w:strike/>
+        </w:rPr>
         <w:t xml:space="preserve">ote: all of the following exercises can be found </w:t>
       </w:r>
       <w:hyperlink r:id="rId28" w:anchor="exercises" w:history="1">
         <w:r>
           <w:rPr>
             <w:rStyle w:val="a3"/>
+            <w:strike/>
           </w:rPr>
           <w:t>here</w:t>
         </w:r>
       </w:hyperlink>
       <w:r>
+        <w:rPr>
+          <w:strike/>
+        </w:rPr>
         <w:t xml:space="preserve">. You just need to report your answer in the corresponding subsection. </w:t>
       </w:r>
       <w:r>
         <w:rPr>
           <w:rStyle w:val="ad"/>
-        </w:rPr>
-        <w:t>Please notice the exercise number</w:t>
-      </w:r>
-      <w:r>
-        <w:rPr>
-          <w:rStyle w:val="ad"/>
-        </w:rPr>
-        <w:t>s</w:t>
-      </w:r>
-      <w:r>
-        <w:rPr>
-          <w:rStyle w:val="ad"/>
-        </w:rPr>
-        <w:t xml:space="preserve"> </w:t>
-      </w:r>
-      <w:r>
-        <w:rPr>
-          <w:rStyle w:val="ad"/>
-          <w:rFonts w:hint="eastAsia"/>
-        </w:rPr>
-        <w:t>are</w:t>
-      </w:r>
-      <w:r>
-        <w:rPr>
-          <w:rStyle w:val="ad"/>
-        </w:rPr>
-        <w:t xml:space="preserve"> only</w:t>
-      </w:r>
-      <w:r>
-        <w:rPr>
-          <w:rStyle w:val="ad"/>
-        </w:rPr>
-        <w:t xml:space="preserve"> 0</w:t>
-      </w:r>
-      <w:r>
-        <w:rPr>
-          <w:rStyle w:val="ad"/>
-        </w:rPr>
-        <w:t>1 and 04</w:t>
-      </w:r>
-      <w:r>
-        <w:rPr>
-          <w:rStyle w:val="ad"/>
-        </w:rPr>
-        <w:t>.</w:t>
+          <w:strike/>
+        </w:rPr>
+        <w:t>Please notice the exercise numbers are 01, and 02.</w:t>
       </w:r>
     </w:p>
     <w:p>
@@ -10185,146 +11432,124 @@
         <w:spacing w:before="93" w:after="93"/>
         <w:rPr>
           <w:rFonts w:eastAsia="微软雅黑"/>
+          <w:strike/>
         </w:rPr>
       </w:pPr>
       <w:r>
         <w:rPr>
           <w:rFonts w:eastAsia="微软雅黑" w:hint="eastAsia"/>
+          <w:strike/>
         </w:rPr>
         <w:t>Exercise</w:t>
       </w:r>
       <w:r>
         <w:rPr>
           <w:rFonts w:eastAsia="微软雅黑"/>
+          <w:strike/>
         </w:rPr>
         <w:t xml:space="preserve"> 01</w:t>
       </w:r>
     </w:p>
-    <w:p/>
+    <w:p>
+      <w:pPr>
+        <w:rPr>
+          <w:strike/>
+        </w:rPr>
+      </w:pPr>
+    </w:p>
     <w:p>
       <w:pPr>
         <w:pStyle w:val="2"/>
         <w:spacing w:before="93" w:after="93"/>
         <w:rPr>
           <w:rFonts w:eastAsia="微软雅黑"/>
+          <w:strike/>
         </w:rPr>
       </w:pPr>
       <w:r>
         <w:rPr>
           <w:rFonts w:eastAsia="微软雅黑" w:hint="eastAsia"/>
+          <w:strike/>
         </w:rPr>
         <w:t>Exercise</w:t>
       </w:r>
       <w:r>
         <w:rPr>
           <w:rFonts w:eastAsia="微软雅黑"/>
-        </w:rPr>
-        <w:t xml:space="preserve"> 04</w:t>
-      </w:r>
-    </w:p>
-    <w:p/>
+          <w:strike/>
+        </w:rPr>
+        <w:t xml:space="preserve"> 02</w:t>
+      </w:r>
+    </w:p>
+    <w:p>
+      <w:pPr>
+        <w:rPr>
+          <w:strike/>
+        </w:rPr>
+      </w:pPr>
+    </w:p>
     <w:p>
       <w:pPr>
         <w:pStyle w:val="1"/>
         <w:spacing w:before="156" w:after="156"/>
-      </w:pPr>
-      <w:r>
-        <w:rPr>
-          <w:rFonts w:hint="eastAsia"/>
+        <w:rPr>
+          <w:strike/>
+        </w:rPr>
+      </w:pPr>
+      <w:r>
+        <w:rPr>
+          <w:rFonts w:hint="eastAsia"/>
+          <w:strike/>
         </w:rPr>
         <w:t>L</w:t>
       </w:r>
       <w:r>
-        <w:t>ab13:</w:t>
-      </w:r>
-      <w:r>
-        <w:t xml:space="preserve"> </w:t>
-      </w:r>
-      <w:r>
-        <w:t xml:space="preserve">Test Code Quality </w:t>
-      </w:r>
-      <w:r>
-        <w:t>a</w:t>
-      </w:r>
-      <w:r>
-        <w:t>nd Engineering</w:t>
-      </w:r>
-    </w:p>
-    <w:p>
-      <w:r>
-        <w:rPr>
-          <w:rFonts w:hint="eastAsia"/>
+        <w:rPr>
+          <w:strike/>
+        </w:rPr>
+        <w:t>ab10: Mock Objects</w:t>
+      </w:r>
+    </w:p>
+    <w:p>
+      <w:pPr>
+        <w:rPr>
+          <w:strike/>
+        </w:rPr>
+      </w:pPr>
+      <w:r>
+        <w:rPr>
+          <w:rFonts w:hint="eastAsia"/>
+          <w:strike/>
         </w:rPr>
         <w:t>N</w:t>
       </w:r>
       <w:r>
+        <w:rPr>
+          <w:strike/>
+        </w:rPr>
         <w:t xml:space="preserve">ote: all of the following exercises can be found </w:t>
       </w:r>
       <w:hyperlink r:id="rId29" w:anchor="exercises" w:history="1">
         <w:r>
           <w:rPr>
             <w:rStyle w:val="a3"/>
+            <w:strike/>
           </w:rPr>
           <w:t>here</w:t>
         </w:r>
       </w:hyperlink>
       <w:r>
+        <w:rPr>
+          <w:strike/>
+        </w:rPr>
         <w:t xml:space="preserve">. You just need to report your answer in the corresponding subsection. </w:t>
       </w:r>
       <w:r>
         <w:rPr>
           <w:rStyle w:val="ad"/>
-        </w:rPr>
-        <w:t>Please notice the exercise number</w:t>
-      </w:r>
-      <w:r>
-        <w:rPr>
-          <w:rStyle w:val="ad"/>
-        </w:rPr>
-        <w:t>s</w:t>
-      </w:r>
-      <w:r>
-        <w:rPr>
-          <w:rStyle w:val="ad"/>
-        </w:rPr>
-        <w:t xml:space="preserve"> </w:t>
-      </w:r>
-      <w:r>
-        <w:rPr>
-          <w:rStyle w:val="ad"/>
-          <w:rFonts w:hint="eastAsia"/>
-        </w:rPr>
-        <w:t>are</w:t>
-      </w:r>
-      <w:r>
-        <w:rPr>
-          <w:rStyle w:val="ad"/>
-        </w:rPr>
-        <w:t xml:space="preserve"> only</w:t>
-      </w:r>
-      <w:r>
-        <w:rPr>
-          <w:rStyle w:val="ad"/>
-        </w:rPr>
-        <w:t xml:space="preserve"> 0</w:t>
-      </w:r>
-      <w:r>
-        <w:rPr>
-          <w:rStyle w:val="ad"/>
-        </w:rPr>
-        <w:t>1 and 0</w:t>
-      </w:r>
-      <w:r>
-        <w:rPr>
-          <w:rStyle w:val="ad"/>
-        </w:rPr>
-        <w:t>5</w:t>
-      </w:r>
-      <w:r>
-        <w:rPr>
-          <w:rStyle w:val="ad"/>
-        </w:rPr>
-        <w:t>.</w:t>
+          <w:strike/>
+        </w:rPr>
+        <w:t>Please notice the exercise numbers are 02, and 04.</w:t>
       </w:r>
     </w:p>
     <w:p>
@@ -10333,134 +11558,124 @@
         <w:spacing w:before="93" w:after="93"/>
         <w:rPr>
           <w:rFonts w:eastAsia="微软雅黑"/>
+          <w:strike/>
         </w:rPr>
       </w:pPr>
       <w:r>
         <w:rPr>
           <w:rFonts w:eastAsia="微软雅黑" w:hint="eastAsia"/>
+          <w:strike/>
         </w:rPr>
         <w:t>Exercise</w:t>
       </w:r>
       <w:r>
         <w:rPr>
           <w:rFonts w:eastAsia="微软雅黑"/>
-        </w:rPr>
-        <w:t xml:space="preserve"> 01</w:t>
-      </w:r>
-    </w:p>
-    <w:p/>
+          <w:strike/>
+        </w:rPr>
+        <w:t xml:space="preserve"> 02</w:t>
+      </w:r>
+    </w:p>
+    <w:p>
+      <w:pPr>
+        <w:rPr>
+          <w:strike/>
+        </w:rPr>
+      </w:pPr>
+    </w:p>
     <w:p>
       <w:pPr>
         <w:pStyle w:val="2"/>
         <w:spacing w:before="93" w:after="93"/>
         <w:rPr>
           <w:rFonts w:eastAsia="微软雅黑"/>
+          <w:strike/>
         </w:rPr>
       </w:pPr>
       <w:r>
         <w:rPr>
           <w:rFonts w:eastAsia="微软雅黑" w:hint="eastAsia"/>
+          <w:strike/>
         </w:rPr>
         <w:t>Exercise</w:t>
       </w:r>
       <w:r>
         <w:rPr>
           <w:rFonts w:eastAsia="微软雅黑"/>
-        </w:rPr>
-        <w:t xml:space="preserve"> 0</w:t>
-      </w:r>
-      <w:r>
-        <w:rPr>
-          <w:rFonts w:eastAsia="微软雅黑"/>
-        </w:rPr>
-        <w:t>5</w:t>
-      </w:r>
-    </w:p>
-    <w:p/>
+          <w:strike/>
+        </w:rPr>
+        <w:t xml:space="preserve"> 04</w:t>
+      </w:r>
+    </w:p>
+    <w:p>
+      <w:pPr>
+        <w:rPr>
+          <w:strike/>
+        </w:rPr>
+      </w:pPr>
+    </w:p>
     <w:p>
       <w:pPr>
         <w:pStyle w:val="1"/>
         <w:spacing w:before="156" w:after="156"/>
-      </w:pPr>
-      <w:r>
-        <w:rPr>
-          <w:rFonts w:hint="eastAsia"/>
-        </w:rPr>
-        <w:lastRenderedPageBreak/>
+        <w:rPr>
+          <w:strike/>
+        </w:rPr>
+      </w:pPr>
+      <w:r>
+        <w:rPr>
+          <w:rFonts w:hint="eastAsia"/>
+          <w:strike/>
+        </w:rPr>
         <w:t>L</w:t>
       </w:r>
       <w:r>
-        <w:t>ab14:</w:t>
-      </w:r>
-      <w:r>
-        <w:t xml:space="preserve"> </w:t>
-      </w:r>
-      <w:r>
-        <w:t xml:space="preserve">Mutation </w:t>
-      </w:r>
-      <w:r>
-        <w:t>T</w:t>
-      </w:r>
-      <w:r>
-        <w:t>esting</w:t>
-      </w:r>
-    </w:p>
-    <w:p>
-      <w:r>
-        <w:rPr>
-          <w:rFonts w:hint="eastAsia"/>
+        <w:rPr>
+          <w:strike/>
+        </w:rPr>
+        <w:t>ab11: Design for Testability</w:t>
+      </w:r>
+    </w:p>
+    <w:p>
+      <w:pPr>
+        <w:rPr>
+          <w:strike/>
+        </w:rPr>
+      </w:pPr>
+      <w:r>
+        <w:rPr>
+          <w:rFonts w:hint="eastAsia"/>
+          <w:strike/>
         </w:rPr>
         <w:t>N</w:t>
       </w:r>
       <w:r>
+        <w:rPr>
+          <w:strike/>
+        </w:rPr>
         <w:t xml:space="preserve">ote: all of the following exercises can be found </w:t>
       </w:r>
       <w:hyperlink r:id="rId30" w:anchor="exercises" w:history="1">
         <w:r>
           <w:rPr>
             <w:rStyle w:val="a3"/>
+            <w:strike/>
           </w:rPr>
           <w:t>here</w:t>
         </w:r>
       </w:hyperlink>
       <w:r>
+        <w:rPr>
+          <w:strike/>
+        </w:rPr>
         <w:t xml:space="preserve">. You just need to report your answer in the corresponding subsection. </w:t>
       </w:r>
       <w:r>
         <w:rPr>
           <w:rStyle w:val="ad"/>
-        </w:rPr>
-        <w:t xml:space="preserve">Please notice the exercise number </w:t>
-      </w:r>
-      <w:r>
-        <w:rPr>
-          <w:rStyle w:val="ad"/>
-        </w:rPr>
-        <w:t>is</w:t>
-      </w:r>
-      <w:r>
-        <w:rPr>
-          <w:rStyle w:val="ad"/>
-        </w:rPr>
-        <w:t xml:space="preserve"> only</w:t>
-      </w:r>
-      <w:r>
-        <w:rPr>
-          <w:rStyle w:val="ad"/>
-        </w:rPr>
-        <w:t xml:space="preserve"> 0</w:t>
-      </w:r>
-      <w:r>
-        <w:rPr>
-          <w:rStyle w:val="ad"/>
-        </w:rPr>
-        <w:t>1</w:t>
-      </w:r>
-      <w:r>
-        <w:rPr>
-          <w:rStyle w:val="ad"/>
-        </w:rPr>
-        <w:t>.</w:t>
+          <w:strike/>
+        </w:rPr>
+        <w:t>Please notice the exercise number is only 01.</w:t>
       </w:r>
     </w:p>
     <w:p>
@@ -10469,17 +11684,479 @@
         <w:spacing w:before="93" w:after="93"/>
         <w:rPr>
           <w:rFonts w:eastAsia="微软雅黑"/>
+          <w:strike/>
         </w:rPr>
       </w:pPr>
       <w:r>
         <w:rPr>
           <w:rFonts w:eastAsia="微软雅黑" w:hint="eastAsia"/>
+          <w:strike/>
         </w:rPr>
         <w:t>Exercise</w:t>
       </w:r>
       <w:r>
         <w:rPr>
           <w:rFonts w:eastAsia="微软雅黑"/>
+          <w:strike/>
+        </w:rPr>
+        <w:t xml:space="preserve"> 01</w:t>
+      </w:r>
+    </w:p>
+    <w:p>
+      <w:pPr>
+        <w:rPr>
+          <w:strike/>
+        </w:rPr>
+      </w:pPr>
+    </w:p>
+    <w:p>
+      <w:pPr>
+        <w:pStyle w:val="1"/>
+        <w:spacing w:before="156" w:after="156"/>
+        <w:rPr>
+          <w:strike/>
+        </w:rPr>
+      </w:pPr>
+      <w:r>
+        <w:rPr>
+          <w:rFonts w:hint="eastAsia"/>
+          <w:strike/>
+        </w:rPr>
+        <w:t>L</w:t>
+      </w:r>
+      <w:r>
+        <w:rPr>
+          <w:strike/>
+        </w:rPr>
+        <w:t>ab12: Test-Driven Development</w:t>
+      </w:r>
+    </w:p>
+    <w:p>
+      <w:pPr>
+        <w:rPr>
+          <w:strike/>
+        </w:rPr>
+      </w:pPr>
+      <w:r>
+        <w:rPr>
+          <w:rFonts w:hint="eastAsia"/>
+          <w:strike/>
+        </w:rPr>
+        <w:t>N</w:t>
+      </w:r>
+      <w:r>
+        <w:rPr>
+          <w:strike/>
+        </w:rPr>
+        <w:t xml:space="preserve">ote: all of the following exercises can be found </w:t>
+      </w:r>
+      <w:hyperlink r:id="rId31" w:anchor="exercises" w:history="1">
+        <w:r>
+          <w:rPr>
+            <w:rStyle w:val="a3"/>
+            <w:strike/>
+          </w:rPr>
+          <w:t>here</w:t>
+        </w:r>
+      </w:hyperlink>
+      <w:r>
+        <w:rPr>
+          <w:strike/>
+        </w:rPr>
+        <w:t xml:space="preserve">. You just need to </w:t>
+      </w:r>
+      <w:r>
+        <w:rPr>
+          <w:strike/>
+        </w:rPr>
+        <w:lastRenderedPageBreak/>
+        <w:t xml:space="preserve">report your answer in the corresponding subsection. </w:t>
+      </w:r>
+      <w:r>
+        <w:rPr>
+          <w:rStyle w:val="ad"/>
+          <w:strike/>
+        </w:rPr>
+        <w:t>Please notice the exercise number</w:t>
+      </w:r>
+      <w:r>
+        <w:rPr>
+          <w:rStyle w:val="ad"/>
+          <w:strike/>
+        </w:rPr>
+        <w:t>s</w:t>
+      </w:r>
+      <w:r>
+        <w:rPr>
+          <w:rStyle w:val="ad"/>
+          <w:strike/>
+        </w:rPr>
+        <w:t xml:space="preserve"> </w:t>
+      </w:r>
+      <w:r>
+        <w:rPr>
+          <w:rStyle w:val="ad"/>
+          <w:rFonts w:hint="eastAsia"/>
+          <w:strike/>
+        </w:rPr>
+        <w:t>are</w:t>
+      </w:r>
+      <w:r>
+        <w:rPr>
+          <w:rStyle w:val="ad"/>
+          <w:strike/>
+        </w:rPr>
+        <w:t xml:space="preserve"> only 01 and 04.</w:t>
+      </w:r>
+    </w:p>
+    <w:p>
+      <w:pPr>
+        <w:pStyle w:val="2"/>
+        <w:spacing w:before="93" w:after="93"/>
+        <w:rPr>
+          <w:rFonts w:eastAsia="微软雅黑"/>
+          <w:strike/>
+        </w:rPr>
+      </w:pPr>
+      <w:r>
+        <w:rPr>
+          <w:rFonts w:eastAsia="微软雅黑" w:hint="eastAsia"/>
+          <w:strike/>
+        </w:rPr>
+        <w:t>Exercise</w:t>
+      </w:r>
+      <w:r>
+        <w:rPr>
+          <w:rFonts w:eastAsia="微软雅黑"/>
+          <w:strike/>
+        </w:rPr>
+        <w:t xml:space="preserve"> 01</w:t>
+      </w:r>
+    </w:p>
+    <w:p>
+      <w:pPr>
+        <w:rPr>
+          <w:strike/>
+        </w:rPr>
+      </w:pPr>
+    </w:p>
+    <w:p>
+      <w:pPr>
+        <w:pStyle w:val="2"/>
+        <w:spacing w:before="93" w:after="93"/>
+        <w:rPr>
+          <w:rFonts w:eastAsia="微软雅黑"/>
+          <w:strike/>
+        </w:rPr>
+      </w:pPr>
+      <w:r>
+        <w:rPr>
+          <w:rFonts w:eastAsia="微软雅黑" w:hint="eastAsia"/>
+          <w:strike/>
+        </w:rPr>
+        <w:t>Exercise</w:t>
+      </w:r>
+      <w:r>
+        <w:rPr>
+          <w:rFonts w:eastAsia="微软雅黑"/>
+          <w:strike/>
+        </w:rPr>
+        <w:t xml:space="preserve"> 04</w:t>
+      </w:r>
+    </w:p>
+    <w:p>
+      <w:pPr>
+        <w:rPr>
+          <w:strike/>
+        </w:rPr>
+      </w:pPr>
+    </w:p>
+    <w:p>
+      <w:pPr>
+        <w:pStyle w:val="1"/>
+        <w:spacing w:before="156" w:after="156"/>
+        <w:rPr>
+          <w:strike/>
+        </w:rPr>
+      </w:pPr>
+      <w:r>
+        <w:rPr>
+          <w:rFonts w:hint="eastAsia"/>
+          <w:strike/>
+        </w:rPr>
+        <w:t>L</w:t>
+      </w:r>
+      <w:r>
+        <w:rPr>
+          <w:strike/>
+        </w:rPr>
+        <w:t xml:space="preserve">ab13: </w:t>
+      </w:r>
+      <w:r>
+        <w:rPr>
+          <w:strike/>
+        </w:rPr>
+        <w:t>Test Code Quality and Engineering</w:t>
+      </w:r>
+    </w:p>
+    <w:p>
+      <w:pPr>
+        <w:rPr>
+          <w:strike/>
+        </w:rPr>
+      </w:pPr>
+      <w:r>
+        <w:rPr>
+          <w:rFonts w:hint="eastAsia"/>
+          <w:strike/>
+        </w:rPr>
+        <w:t>N</w:t>
+      </w:r>
+      <w:r>
+        <w:rPr>
+          <w:strike/>
+        </w:rPr>
+        <w:t xml:space="preserve">ote: all of the following exercises can be found </w:t>
+      </w:r>
+      <w:hyperlink r:id="rId32" w:anchor="exercises" w:history="1">
+        <w:r>
+          <w:rPr>
+            <w:rStyle w:val="a3"/>
+            <w:strike/>
+          </w:rPr>
+          <w:t>here</w:t>
+        </w:r>
+      </w:hyperlink>
+      <w:r>
+        <w:rPr>
+          <w:strike/>
+        </w:rPr>
+        <w:t xml:space="preserve">. You just need to report your answer in the corresponding subsection. </w:t>
+      </w:r>
+      <w:r>
+        <w:rPr>
+          <w:rStyle w:val="ad"/>
+          <w:strike/>
+        </w:rPr>
+        <w:t>Please notice the exercise number</w:t>
+      </w:r>
+      <w:r>
+        <w:rPr>
+          <w:rStyle w:val="ad"/>
+          <w:strike/>
+        </w:rPr>
+        <w:t>s</w:t>
+      </w:r>
+      <w:r>
+        <w:rPr>
+          <w:rStyle w:val="ad"/>
+          <w:strike/>
+        </w:rPr>
+        <w:t xml:space="preserve"> </w:t>
+      </w:r>
+      <w:r>
+        <w:rPr>
+          <w:rStyle w:val="ad"/>
+          <w:rFonts w:hint="eastAsia"/>
+          <w:strike/>
+        </w:rPr>
+        <w:t>are</w:t>
+      </w:r>
+      <w:r>
+        <w:rPr>
+          <w:rStyle w:val="ad"/>
+          <w:strike/>
+        </w:rPr>
+        <w:t xml:space="preserve"> only 01 and 0</w:t>
+      </w:r>
+      <w:r>
+        <w:rPr>
+          <w:rStyle w:val="ad"/>
+          <w:strike/>
+        </w:rPr>
+        <w:t>5</w:t>
+      </w:r>
+      <w:r>
+        <w:rPr>
+          <w:rStyle w:val="ad"/>
+          <w:strike/>
+        </w:rPr>
+        <w:t>.</w:t>
+      </w:r>
+    </w:p>
+    <w:p>
+      <w:pPr>
+        <w:pStyle w:val="2"/>
+        <w:spacing w:before="93" w:after="93"/>
+        <w:rPr>
+          <w:rFonts w:eastAsia="微软雅黑"/>
+          <w:strike/>
+        </w:rPr>
+      </w:pPr>
+      <w:r>
+        <w:rPr>
+          <w:rFonts w:eastAsia="微软雅黑" w:hint="eastAsia"/>
+          <w:strike/>
+        </w:rPr>
+        <w:t>Exercise</w:t>
+      </w:r>
+      <w:r>
+        <w:rPr>
+          <w:rFonts w:eastAsia="微软雅黑"/>
+          <w:strike/>
+        </w:rPr>
+        <w:t xml:space="preserve"> 01</w:t>
+      </w:r>
+    </w:p>
+    <w:p>
+      <w:pPr>
+        <w:rPr>
+          <w:strike/>
+        </w:rPr>
+      </w:pPr>
+    </w:p>
+    <w:p>
+      <w:pPr>
+        <w:pStyle w:val="2"/>
+        <w:spacing w:before="93" w:after="93"/>
+        <w:rPr>
+          <w:rFonts w:eastAsia="微软雅黑"/>
+          <w:strike/>
+        </w:rPr>
+      </w:pPr>
+      <w:r>
+        <w:rPr>
+          <w:rFonts w:eastAsia="微软雅黑" w:hint="eastAsia"/>
+          <w:strike/>
+        </w:rPr>
+        <w:t>Exercise</w:t>
+      </w:r>
+      <w:r>
+        <w:rPr>
+          <w:rFonts w:eastAsia="微软雅黑"/>
+          <w:strike/>
+        </w:rPr>
+        <w:t xml:space="preserve"> 0</w:t>
+      </w:r>
+      <w:r>
+        <w:rPr>
+          <w:rFonts w:eastAsia="微软雅黑"/>
+          <w:strike/>
+        </w:rPr>
+        <w:t>5</w:t>
+      </w:r>
+    </w:p>
+    <w:p>
+      <w:pPr>
+        <w:rPr>
+          <w:strike/>
+        </w:rPr>
+      </w:pPr>
+    </w:p>
+    <w:p>
+      <w:pPr>
+        <w:pStyle w:val="1"/>
+        <w:spacing w:before="156" w:after="156"/>
+        <w:rPr>
+          <w:strike/>
+        </w:rPr>
+      </w:pPr>
+      <w:r>
+        <w:rPr>
+          <w:rFonts w:hint="eastAsia"/>
+          <w:strike/>
+        </w:rPr>
+        <w:t>L</w:t>
+      </w:r>
+      <w:r>
+        <w:rPr>
+          <w:strike/>
+        </w:rPr>
+        <w:t xml:space="preserve">ab14: </w:t>
+      </w:r>
+      <w:r>
+        <w:rPr>
+          <w:strike/>
+        </w:rPr>
+        <w:t>Mutation Testing</w:t>
+      </w:r>
+    </w:p>
+    <w:p>
+      <w:pPr>
+        <w:rPr>
+          <w:strike/>
+        </w:rPr>
+      </w:pPr>
+      <w:r>
+        <w:rPr>
+          <w:rFonts w:hint="eastAsia"/>
+          <w:strike/>
+        </w:rPr>
+        <w:t>N</w:t>
+      </w:r>
+      <w:r>
+        <w:rPr>
+          <w:strike/>
+        </w:rPr>
+        <w:t xml:space="preserve">ote: all of the following exercises can be found </w:t>
+      </w:r>
+      <w:hyperlink r:id="rId33" w:anchor="exercises" w:history="1">
+        <w:r>
+          <w:rPr>
+            <w:rStyle w:val="a3"/>
+            <w:strike/>
+          </w:rPr>
+          <w:t>here</w:t>
+        </w:r>
+      </w:hyperlink>
+      <w:r>
+        <w:rPr>
+          <w:strike/>
+        </w:rPr>
+        <w:t xml:space="preserve">. You just need to report your answer in the corresponding subsection. </w:t>
+      </w:r>
+      <w:r>
+        <w:rPr>
+          <w:rStyle w:val="ad"/>
+          <w:strike/>
+        </w:rPr>
+        <w:t xml:space="preserve">Please notice the exercise number </w:t>
+      </w:r>
+      <w:r>
+        <w:rPr>
+          <w:rStyle w:val="ad"/>
+          <w:strike/>
+        </w:rPr>
+        <w:t>is</w:t>
+      </w:r>
+      <w:r>
+        <w:rPr>
+          <w:rStyle w:val="ad"/>
+          <w:strike/>
+        </w:rPr>
+        <w:t xml:space="preserve"> only 01.</w:t>
+      </w:r>
+    </w:p>
+    <w:p>
+      <w:pPr>
+        <w:pStyle w:val="2"/>
+        <w:spacing w:before="93" w:after="93"/>
+        <w:rPr>
+          <w:rFonts w:eastAsia="微软雅黑"/>
+          <w:strike/>
+        </w:rPr>
+      </w:pPr>
+      <w:r>
+        <w:rPr>
+          <w:rFonts w:eastAsia="微软雅黑" w:hint="eastAsia"/>
+          <w:strike/>
+        </w:rPr>
+        <w:t>Exercise</w:t>
+      </w:r>
+      <w:r>
+        <w:rPr>
+          <w:rFonts w:eastAsia="微软雅黑"/>
+          <w:strike/>
         </w:rPr>
         <w:t xml:space="preserve"> 01</w:t>
       </w:r>
@@ -10914,6 +12591,119 @@
     </w:lvl>
   </w:abstractNum>
   <w:abstractNum w:abstractNumId="4" w15:restartNumberingAfterBreak="0">
+    <w:nsid w:val="11D9735C"/>
+    <w:multiLevelType w:val="hybridMultilevel"/>
+    <w:tmpl w:val="9C62C84E"/>
+    <w:lvl w:ilvl="0" w:tplc="E3D4CEFC">
+      <w:start w:val="1"/>
+      <w:numFmt w:val="decimal"/>
+      <w:lvlText w:val="%1."/>
+      <w:lvlJc w:val="left"/>
+      <w:pPr>
+        <w:tabs>
+          <w:tab w:val="num" w:pos="360"/>
+        </w:tabs>
+        <w:ind w:left="360" w:hanging="360"/>
+      </w:pPr>
+    </w:lvl>
+    <w:lvl w:ilvl="1" w:tplc="44409AF4">
+      <w:start w:val="1"/>
+      <w:numFmt w:val="decimal"/>
+      <w:lvlText w:val="%2."/>
+      <w:lvlJc w:val="left"/>
+      <w:pPr>
+        <w:tabs>
+          <w:tab w:val="num" w:pos="1080"/>
+        </w:tabs>
+        <w:ind w:left="1080" w:hanging="360"/>
+      </w:pPr>
+    </w:lvl>
+    <w:lvl w:ilvl="2" w:tplc="1CFEA3EE" w:tentative="1">
+      <w:start w:val="1"/>
+      <w:numFmt w:val="decimal"/>
+      <w:lvlText w:val="%3."/>
+      <w:lvlJc w:val="left"/>
+      <w:pPr>
+        <w:tabs>
+          <w:tab w:val="num" w:pos="1800"/>
+        </w:tabs>
+        <w:ind w:left="1800" w:hanging="360"/>
+      </w:pPr>
+    </w:lvl>
+    <w:lvl w:ilvl="3" w:tplc="66485956" w:tentative="1">
+      <w:start w:val="1"/>
+      <w:numFmt w:val="decimal"/>
+      <w:lvlText w:val="%4."/>
+      <w:lvlJc w:val="left"/>
+      <w:pPr>
+        <w:tabs>
+          <w:tab w:val="num" w:pos="2520"/>
+        </w:tabs>
+        <w:ind w:left="2520" w:hanging="360"/>
+      </w:pPr>
+    </w:lvl>
+    <w:lvl w:ilvl="4" w:tplc="BE8446BE" w:tentative="1">
+      <w:start w:val="1"/>
+      <w:numFmt w:val="decimal"/>
+      <w:lvlText w:val="%5."/>
+      <w:lvlJc w:val="left"/>
+      <w:pPr>
+        <w:tabs>
+          <w:tab w:val="num" w:pos="3240"/>
+        </w:tabs>
+        <w:ind w:left="3240" w:hanging="360"/>
+      </w:pPr>
+    </w:lvl>
+    <w:lvl w:ilvl="5" w:tplc="65E8D216" w:tentative="1">
+      <w:start w:val="1"/>
+      <w:numFmt w:val="decimal"/>
+      <w:lvlText w:val="%6."/>
+      <w:lvlJc w:val="left"/>
+      <w:pPr>
+        <w:tabs>
+          <w:tab w:val="num" w:pos="3960"/>
+        </w:tabs>
+        <w:ind w:left="3960" w:hanging="360"/>
+      </w:pPr>
+    </w:lvl>
+    <w:lvl w:ilvl="6" w:tplc="2200B480" w:tentative="1">
+      <w:start w:val="1"/>
+      <w:numFmt w:val="decimal"/>
+      <w:lvlText w:val="%7."/>
+      <w:lvlJc w:val="left"/>
+      <w:pPr>
+        <w:tabs>
+          <w:tab w:val="num" w:pos="4680"/>
+        </w:tabs>
+        <w:ind w:left="4680" w:hanging="360"/>
+      </w:pPr>
+    </w:lvl>
+    <w:lvl w:ilvl="7" w:tplc="287679F4" w:tentative="1">
+      <w:start w:val="1"/>
+      <w:numFmt w:val="decimal"/>
+      <w:lvlText w:val="%8."/>
+      <w:lvlJc w:val="left"/>
+      <w:pPr>
+        <w:tabs>
+          <w:tab w:val="num" w:pos="5400"/>
+        </w:tabs>
+        <w:ind w:left="5400" w:hanging="360"/>
+      </w:pPr>
+    </w:lvl>
+    <w:lvl w:ilvl="8" w:tplc="EA64C122" w:tentative="1">
+      <w:start w:val="1"/>
+      <w:numFmt w:val="decimal"/>
+      <w:lvlText w:val="%9."/>
+      <w:lvlJc w:val="left"/>
+      <w:pPr>
+        <w:tabs>
+          <w:tab w:val="num" w:pos="6120"/>
+        </w:tabs>
+        <w:ind w:left="6120" w:hanging="360"/>
+      </w:pPr>
+    </w:lvl>
+  </w:abstractNum>
+  <w:abstractNum w:abstractNumId="5" w15:restartNumberingAfterBreak="0">
     <w:nsid w:val="16211E28"/>
     <w:multiLevelType w:val="hybridMultilevel"/>
     <w:tmpl w:val="B504E2AE"/>
@@ -10999,7 +12789,7 @@
       </w:pPr>
     </w:lvl>
   </w:abstractNum>
-  <w:abstractNum w:abstractNumId="5" w15:restartNumberingAfterBreak="0">
+  <w:abstractNum w:abstractNumId="6" w15:restartNumberingAfterBreak="0">
     <w:nsid w:val="163B00E8"/>
     <w:multiLevelType w:val="hybridMultilevel"/>
     <w:tmpl w:val="0B423084"/>
@@ -11114,7 +12904,7 @@
       </w:rPr>
     </w:lvl>
   </w:abstractNum>
-  <w:abstractNum w:abstractNumId="6" w15:restartNumberingAfterBreak="0">
+  <w:abstractNum w:abstractNumId="7" w15:restartNumberingAfterBreak="0">
     <w:nsid w:val="1ABE23BD"/>
     <w:multiLevelType w:val="hybridMultilevel"/>
     <w:tmpl w:val="A816ECD8"/>
@@ -11228,7 +13018,7 @@
       </w:rPr>
     </w:lvl>
   </w:abstractNum>
-  <w:abstractNum w:abstractNumId="7" w15:restartNumberingAfterBreak="0">
+  <w:abstractNum w:abstractNumId="8" w15:restartNumberingAfterBreak="0">
     <w:nsid w:val="253B12CD"/>
     <w:multiLevelType w:val="hybridMultilevel"/>
     <w:tmpl w:val="FF864B14"/>
@@ -11314,7 +13104,7 @@
       </w:pPr>
     </w:lvl>
   </w:abstractNum>
-  <w:abstractNum w:abstractNumId="8" w15:restartNumberingAfterBreak="0">
+  <w:abstractNum w:abstractNumId="9" w15:restartNumberingAfterBreak="0">
     <w:nsid w:val="26AA0128"/>
     <w:multiLevelType w:val="hybridMultilevel"/>
     <w:tmpl w:val="A52649F6"/>
@@ -11429,7 +13219,7 @@
       </w:rPr>
     </w:lvl>
   </w:abstractNum>
-  <w:abstractNum w:abstractNumId="9" w15:restartNumberingAfterBreak="0">
+  <w:abstractNum w:abstractNumId="10" w15:restartNumberingAfterBreak="0">
     <w:nsid w:val="2B8C5292"/>
     <w:multiLevelType w:val="multilevel"/>
     <w:tmpl w:val="2B8C5292"/>
@@ -11550,7 +13340,7 @@
       </w:rPr>
     </w:lvl>
   </w:abstractNum>
-  <w:abstractNum w:abstractNumId="10" w15:restartNumberingAfterBreak="0">
+  <w:abstractNum w:abstractNumId="11" w15:restartNumberingAfterBreak="0">
     <w:nsid w:val="324B1644"/>
     <w:multiLevelType w:val="hybridMultilevel"/>
     <w:tmpl w:val="3F82E7DA"/>
@@ -11639,7 +13429,7 @@
       </w:pPr>
     </w:lvl>
   </w:abstractNum>
-  <w:abstractNum w:abstractNumId="11" w15:restartNumberingAfterBreak="0">
+  <w:abstractNum w:abstractNumId="12" w15:restartNumberingAfterBreak="0">
     <w:nsid w:val="37F628CC"/>
     <w:multiLevelType w:val="multilevel"/>
     <w:tmpl w:val="37F628CC"/>
@@ -11728,7 +13518,7 @@
       </w:pPr>
     </w:lvl>
   </w:abstractNum>
-  <w:abstractNum w:abstractNumId="12" w15:restartNumberingAfterBreak="0">
+  <w:abstractNum w:abstractNumId="13" w15:restartNumberingAfterBreak="0">
     <w:nsid w:val="460624D4"/>
     <w:multiLevelType w:val="hybridMultilevel"/>
     <w:tmpl w:val="009EE7BC"/>
@@ -11843,7 +13633,7 @@
       </w:rPr>
     </w:lvl>
   </w:abstractNum>
-  <w:abstractNum w:abstractNumId="13" w15:restartNumberingAfterBreak="0">
+  <w:abstractNum w:abstractNumId="14" w15:restartNumberingAfterBreak="0">
     <w:nsid w:val="538546F5"/>
     <w:multiLevelType w:val="singleLevel"/>
     <w:tmpl w:val="538546F5"/>
@@ -11855,7 +13645,7 @@
       <w:lvlJc w:val="left"/>
     </w:lvl>
   </w:abstractNum>
-  <w:abstractNum w:abstractNumId="14" w15:restartNumberingAfterBreak="0">
+  <w:abstractNum w:abstractNumId="15" w15:restartNumberingAfterBreak="0">
     <w:nsid w:val="59C23DC1"/>
     <w:multiLevelType w:val="multilevel"/>
     <w:tmpl w:val="CCC424F4"/>
@@ -11968,7 +13758,7 @@
       </w:pPr>
     </w:lvl>
   </w:abstractNum>
-  <w:abstractNum w:abstractNumId="15" w15:restartNumberingAfterBreak="0">
+  <w:abstractNum w:abstractNumId="16" w15:restartNumberingAfterBreak="0">
     <w:nsid w:val="64CE7530"/>
     <w:multiLevelType w:val="hybridMultilevel"/>
     <w:tmpl w:val="FE6AEF5E"/>
@@ -12082,10 +13872,10 @@
       </w:rPr>
     </w:lvl>
   </w:abstractNum>
-  <w:abstractNum w:abstractNumId="16" w15:restartNumberingAfterBreak="0">
+  <w:abstractNum w:abstractNumId="17" w15:restartNumberingAfterBreak="0">
     <w:nsid w:val="6B4F120F"/>
     <w:multiLevelType w:val="multilevel"/>
-    <w:tmpl w:val="6DDE5228"/>
+    <w:tmpl w:val="EDA21278"/>
     <w:lvl w:ilvl="0">
       <w:start w:val="1"/>
       <w:numFmt w:val="decimal"/>
@@ -12117,6 +13907,7 @@
       <w:start w:val="1"/>
       <w:numFmt w:val="decimal"/>
       <w:pStyle w:val="3"/>
+      <w:suff w:val="space"/>
       <w:lvlText w:val="%1.%2.%3"/>
       <w:lvlJc w:val="left"/>
       <w:pPr>
@@ -12205,7 +13996,7 @@
       </w:rPr>
     </w:lvl>
   </w:abstractNum>
-  <w:abstractNum w:abstractNumId="17" w15:restartNumberingAfterBreak="0">
+  <w:abstractNum w:abstractNumId="18" w15:restartNumberingAfterBreak="0">
     <w:nsid w:val="6F0C629E"/>
     <w:multiLevelType w:val="multilevel"/>
     <w:tmpl w:val="D542F846"/>
@@ -12320,7 +14111,7 @@
       </w:pPr>
     </w:lvl>
   </w:abstractNum>
-  <w:abstractNum w:abstractNumId="18" w15:restartNumberingAfterBreak="0">
+  <w:abstractNum w:abstractNumId="19" w15:restartNumberingAfterBreak="0">
     <w:nsid w:val="6FD47544"/>
     <w:multiLevelType w:val="hybridMultilevel"/>
     <w:tmpl w:val="680E4866"/>
@@ -12409,7 +14200,7 @@
       </w:pPr>
     </w:lvl>
   </w:abstractNum>
-  <w:abstractNum w:abstractNumId="19" w15:restartNumberingAfterBreak="0">
+  <w:abstractNum w:abstractNumId="20" w15:restartNumberingAfterBreak="0">
     <w:nsid w:val="72592206"/>
     <w:multiLevelType w:val="hybridMultilevel"/>
     <w:tmpl w:val="1778CC1C"/>
@@ -12522,7 +14313,7 @@
       </w:rPr>
     </w:lvl>
   </w:abstractNum>
-  <w:abstractNum w:abstractNumId="20" w15:restartNumberingAfterBreak="0">
+  <w:abstractNum w:abstractNumId="21" w15:restartNumberingAfterBreak="0">
     <w:nsid w:val="74EF4E43"/>
     <w:multiLevelType w:val="multilevel"/>
     <w:tmpl w:val="379E3758"/>
@@ -12635,7 +14426,7 @@
       </w:pPr>
     </w:lvl>
   </w:abstractNum>
-  <w:abstractNum w:abstractNumId="21" w15:restartNumberingAfterBreak="0">
+  <w:abstractNum w:abstractNumId="22" w15:restartNumberingAfterBreak="0">
     <w:nsid w:val="770C5E19"/>
     <w:multiLevelType w:val="hybridMultilevel"/>
     <w:tmpl w:val="4DAE6202"/>
@@ -12751,70 +14542,73 @@
     </w:lvl>
   </w:abstractNum>
   <w:num w:numId="1">
+    <w:abstractNumId w:val="18"/>
+  </w:num>
+  <w:num w:numId="2">
+    <w:abstractNumId w:val="10"/>
+  </w:num>
+  <w:num w:numId="3">
+    <w:abstractNumId w:val="12"/>
+  </w:num>
+  <w:num w:numId="4">
+    <w:abstractNumId w:val="14"/>
+  </w:num>
+  <w:num w:numId="5">
     <w:abstractNumId w:val="17"/>
   </w:num>
-  <w:num w:numId="2">
+  <w:num w:numId="6">
     <w:abstractNumId w:val="9"/>
   </w:num>
-  <w:num w:numId="3">
-    <w:abstractNumId w:val="11"/>
+  <w:num w:numId="7">
+    <w:abstractNumId w:val="6"/>
   </w:num>
-  <w:num w:numId="4">
+  <w:num w:numId="8">
+    <w:abstractNumId w:val="22"/>
+  </w:num>
+  <w:num w:numId="9">
     <w:abstractNumId w:val="13"/>
   </w:num>
-  <w:num w:numId="5">
+  <w:num w:numId="10">
+    <w:abstractNumId w:val="7"/>
+  </w:num>
+  <w:num w:numId="11">
     <w:abstractNumId w:val="16"/>
   </w:num>
-  <w:num w:numId="6">
-    <w:abstractNumId w:val="8"/>
-  </w:num>
-  <w:num w:numId="7">
-    <w:abstractNumId w:val="5"/>
-  </w:num>
-  <w:num w:numId="8">
-    <w:abstractNumId w:val="21"/>
-  </w:num>
-  <w:num w:numId="9">
-    <w:abstractNumId w:val="12"/>
-  </w:num>
-  <w:num w:numId="10">
-    <w:abstractNumId w:val="6"/>
-  </w:num>
-  <w:num w:numId="11">
+  <w:num w:numId="12">
     <w:abstractNumId w:val="15"/>
   </w:num>
-  <w:num w:numId="12">
-    <w:abstractNumId w:val="14"/>
-  </w:num>
   <w:num w:numId="13">
-    <w:abstractNumId w:val="20"/>
+    <w:abstractNumId w:val="21"/>
   </w:num>
   <w:num w:numId="14">
     <w:abstractNumId w:val="1"/>
   </w:num>
   <w:num w:numId="15">
-    <w:abstractNumId w:val="4"/>
+    <w:abstractNumId w:val="5"/>
   </w:num>
   <w:num w:numId="16">
     <w:abstractNumId w:val="3"/>
   </w:num>
   <w:num w:numId="17">
-    <w:abstractNumId w:val="18"/>
+    <w:abstractNumId w:val="19"/>
   </w:num>
   <w:num w:numId="18">
-    <w:abstractNumId w:val="10"/>
+    <w:abstractNumId w:val="11"/>
   </w:num>
   <w:num w:numId="19">
     <w:abstractNumId w:val="0"/>
   </w:num>
   <w:num w:numId="20">
-    <w:abstractNumId w:val="7"/>
+    <w:abstractNumId w:val="8"/>
   </w:num>
   <w:num w:numId="21">
     <w:abstractNumId w:val="2"/>
   </w:num>
   <w:num w:numId="22">
-    <w:abstractNumId w:val="19"/>
+    <w:abstractNumId w:val="20"/>
+  </w:num>
+  <w:num w:numId="23">
+    <w:abstractNumId w:val="4"/>
   </w:num>
 </w:numbering>
 </file>
@@ -13240,7 +15034,6 @@
         <w:numId w:val="5"/>
       </w:numPr>
       <w:spacing w:beforeLines="50" w:before="50" w:afterLines="50" w:after="50" w:line="240" w:lineRule="auto"/>
-      <w:ind w:left="431" w:hanging="431"/>
       <w:outlineLvl w:val="0"/>
     </w:pPr>
     <w:rPr>
@@ -13268,7 +15061,6 @@
         <w:numId w:val="5"/>
       </w:numPr>
       <w:spacing w:beforeLines="30" w:before="30" w:afterLines="30" w:after="30"/>
-      <w:ind w:left="0" w:firstLine="0"/>
       <w:outlineLvl w:val="1"/>
     </w:pPr>
     <w:rPr>
@@ -13287,7 +15079,7 @@
     <w:uiPriority w:val="9"/>
     <w:unhideWhenUsed/>
     <w:qFormat/>
-    <w:rsid w:val="00081574"/>
+    <w:rsid w:val="00D64C0A"/>
     <w:pPr>
       <w:keepNext/>
       <w:keepLines/>
@@ -13296,6 +15088,7 @@
         <w:numId w:val="5"/>
       </w:numPr>
       <w:spacing w:beforeLines="30" w:before="30" w:afterLines="30" w:after="30" w:line="240" w:lineRule="auto"/>
+      <w:ind w:left="0" w:firstLine="0"/>
       <w:outlineLvl w:val="2"/>
     </w:pPr>
     <w:rPr>
@@ -13467,7 +15260,6 @@
   <w:style w:type="character" w:default="1" w:styleId="a0">
     <w:name w:val="Default Paragraph Font"/>
     <w:uiPriority w:val="1"/>
-    <w:semiHidden/>
     <w:unhideWhenUsed/>
   </w:style>
   <w:style w:type="table" w:default="1" w:styleId="a1">
@@ -13723,8 +15515,9 @@
     <w:name w:val="标题 3 字符"/>
     <w:link w:val="3"/>
     <w:uiPriority w:val="9"/>
-    <w:rsid w:val="00081574"/>
+    <w:rsid w:val="00D64C0A"/>
     <w:rPr>
+      <w:rFonts w:ascii="Times New Roman" w:hAnsi="Times New Roman"/>
       <w:b/>
       <w:bCs/>
       <w:kern w:val="2"/>

</xml_diff>

<commit_message>
Labworks for DBC & PBD
</commit_message>
<xml_diff>
--- a/Labwork/Labwork.docx
+++ b/Labwork/Labwork.docx
@@ -161,12 +161,21 @@
                 <w:highlight w:val="green"/>
               </w:rPr>
             </w:pPr>
+            <w:proofErr w:type="spellStart"/>
             <w:r>
               <w:rPr>
                 <w:szCs w:val="21"/>
                 <w:highlight w:val="green"/>
               </w:rPr>
-              <w:t>Tamraoui Oussama</w:t>
+              <w:t>Tamraoui</w:t>
+            </w:r>
+            <w:proofErr w:type="spellEnd"/>
+            <w:r>
+              <w:rPr>
+                <w:szCs w:val="21"/>
+                <w:highlight w:val="green"/>
+              </w:rPr>
+              <w:t xml:space="preserve"> Oussama</w:t>
             </w:r>
           </w:p>
         </w:tc>
@@ -1238,9 +1247,11 @@
       <w:r>
         <w:t xml:space="preserve">Assert Functions, e.g., </w:t>
       </w:r>
+      <w:proofErr w:type="spellStart"/>
       <w:r>
         <w:t>assertTrue</w:t>
       </w:r>
+      <w:proofErr w:type="spellEnd"/>
       <w:r>
         <w:rPr>
           <w:rFonts w:hint="eastAsia"/>
@@ -1250,9 +1261,11 @@
       <w:r>
         <w:t xml:space="preserve"> </w:t>
       </w:r>
+      <w:proofErr w:type="spellStart"/>
       <w:r>
         <w:t>assertFalse</w:t>
       </w:r>
+      <w:proofErr w:type="spellEnd"/>
       <w:r>
         <w:t>.</w:t>
       </w:r>
@@ -2056,9 +2069,11 @@
       <w:r>
         <w:t xml:space="preserve">. Please read and run the test codes, </w:t>
       </w:r>
+      <w:proofErr w:type="spellStart"/>
       <w:r>
         <w:t>CalTest</w:t>
       </w:r>
+      <w:proofErr w:type="spellEnd"/>
       <w:r>
         <w:t xml:space="preserve"> in</w:t>
       </w:r>
@@ -2252,51 +2267,83 @@
           <w:iCs/>
           <w:color w:val="0070C0"/>
         </w:rPr>
-        <w:t>Lab02/hellojunit</w:t>
-      </w:r>
+        <w:t>Lab02/</w:t>
+      </w:r>
+      <w:proofErr w:type="spellStart"/>
       <w:r>
         <w:rPr>
           <w:i/>
           <w:iCs/>
           <w:color w:val="0070C0"/>
         </w:rPr>
-        <w:t>/src/main/java/roman/</w:t>
-      </w:r>
-      <w:r>
-        <w:t xml:space="preserve">. </w:t>
-      </w:r>
-      <w:r>
-        <w:t xml:space="preserve">The method </w:t>
-      </w:r>
+        <w:t>hellojunit</w:t>
+      </w:r>
+      <w:proofErr w:type="spellEnd"/>
       <w:r>
         <w:rPr>
           <w:i/>
           <w:iCs/>
           <w:color w:val="0070C0"/>
         </w:rPr>
-        <w:t>singleDigit</w:t>
-      </w:r>
-      <w:r>
-        <w:t xml:space="preserve"> in </w:t>
-      </w:r>
+        <w:t>/</w:t>
+      </w:r>
+      <w:proofErr w:type="spellStart"/>
       <w:r>
         <w:rPr>
           <w:i/>
           <w:iCs/>
           <w:color w:val="0070C0"/>
         </w:rPr>
-        <w:t>RomanNumeralTest.java</w:t>
-      </w:r>
-      <w:r>
-        <w:t xml:space="preserve"> tries to check the 7 roman numerals, I, V, X, L, C, D, and M, can be correctly mapped by </w:t>
-      </w:r>
+        <w:t>src</w:t>
+      </w:r>
+      <w:proofErr w:type="spellEnd"/>
       <w:r>
         <w:rPr>
           <w:i/>
           <w:iCs/>
+          <w:color w:val="0070C0"/>
+        </w:rPr>
+        <w:t>/main/java/roman/</w:t>
+      </w:r>
+      <w:r>
+        <w:t xml:space="preserve">. </w:t>
+      </w:r>
+      <w:r>
+        <w:t xml:space="preserve">The method </w:t>
+      </w:r>
+      <w:proofErr w:type="spellStart"/>
+      <w:r>
+        <w:rPr>
+          <w:i/>
+          <w:iCs/>
+          <w:color w:val="0070C0"/>
         </w:rPr>
         <w:t>singleDigit</w:t>
       </w:r>
+      <w:proofErr w:type="spellEnd"/>
+      <w:r>
+        <w:t xml:space="preserve"> in </w:t>
+      </w:r>
+      <w:r>
+        <w:rPr>
+          <w:i/>
+          <w:iCs/>
+          <w:color w:val="0070C0"/>
+        </w:rPr>
+        <w:t>RomanNumeralTest.java</w:t>
+      </w:r>
+      <w:r>
+        <w:t xml:space="preserve"> tries to check the 7 roman numerals, I, V, X, L, C, D, and M, can be correctly mapped by </w:t>
+      </w:r>
+      <w:proofErr w:type="spellStart"/>
+      <w:r>
+        <w:rPr>
+          <w:i/>
+          <w:iCs/>
+        </w:rPr>
+        <w:t>singleDigit</w:t>
+      </w:r>
+      <w:proofErr w:type="spellEnd"/>
       <w:r>
         <w:t xml:space="preserve"> to their corresponding Arabic numbers, 1, 5, 10, 50, 100, 500, and 1000. </w:t>
       </w:r>
@@ -2353,12 +2400,21 @@
       <w:r>
         <w:t xml:space="preserve"> to rewrite the test method </w:t>
       </w:r>
+      <w:proofErr w:type="spellStart"/>
       <w:r>
         <w:rPr>
           <w:i/>
           <w:iCs/>
         </w:rPr>
-        <w:t xml:space="preserve">singleDigit </w:t>
+        <w:t>singleDigit</w:t>
+      </w:r>
+      <w:proofErr w:type="spellEnd"/>
+      <w:r>
+        <w:rPr>
+          <w:i/>
+          <w:iCs/>
+        </w:rPr>
+        <w:t xml:space="preserve"> </w:t>
       </w:r>
       <w:r>
         <w:t xml:space="preserve">by using </w:t>
@@ -2558,6 +2614,7 @@
         </w:rPr>
         <w:t xml:space="preserve">lease write a Java class, </w:t>
       </w:r>
+      <w:proofErr w:type="spellStart"/>
       <w:r>
         <w:rPr>
           <w:rStyle w:val="ad"/>
@@ -2565,12 +2622,14 @@
         </w:rPr>
         <w:t>WageCalculator</w:t>
       </w:r>
+      <w:proofErr w:type="spellEnd"/>
       <w:r>
         <w:rPr>
           <w:rStyle w:val="ad"/>
         </w:rPr>
         <w:t xml:space="preserve">, to solve the wage problem in the following and a test class </w:t>
       </w:r>
+      <w:proofErr w:type="spellStart"/>
       <w:r>
         <w:rPr>
           <w:rStyle w:val="ad"/>
@@ -2578,6 +2637,7 @@
         </w:rPr>
         <w:t>WageCalculatorTest</w:t>
       </w:r>
+      <w:proofErr w:type="spellEnd"/>
       <w:r>
         <w:rPr>
           <w:rStyle w:val="ad"/>
@@ -2821,6 +2881,7 @@
             <w:pPr>
               <w:spacing w:line="240" w:lineRule="auto"/>
             </w:pPr>
+            <w:proofErr w:type="spellStart"/>
             <w:r>
               <w:rPr>
                 <w:rFonts w:hint="eastAsia"/>
@@ -2830,6 +2891,7 @@
             <w:r>
               <w:t>tandardHours</w:t>
             </w:r>
+            <w:proofErr w:type="spellEnd"/>
           </w:p>
         </w:tc>
         <w:tc>
@@ -2841,6 +2903,7 @@
             <w:pPr>
               <w:spacing w:line="240" w:lineRule="auto"/>
             </w:pPr>
+            <w:proofErr w:type="spellStart"/>
             <w:r>
               <w:rPr>
                 <w:rFonts w:hint="eastAsia"/>
@@ -2850,6 +2913,7 @@
             <w:r>
               <w:t>olidayHours</w:t>
             </w:r>
+            <w:proofErr w:type="spellEnd"/>
           </w:p>
         </w:tc>
         <w:tc>
@@ -2861,6 +2925,7 @@
             <w:pPr>
               <w:spacing w:line="240" w:lineRule="auto"/>
             </w:pPr>
+            <w:proofErr w:type="spellStart"/>
             <w:r>
               <w:t>Hourly</w:t>
             </w:r>
@@ -2873,6 +2938,7 @@
             <w:r>
               <w:t>age</w:t>
             </w:r>
+            <w:proofErr w:type="spellEnd"/>
           </w:p>
         </w:tc>
         <w:tc>
@@ -4229,12 +4295,21 @@
         </w:rPr>
         <w:t xml:space="preserve">hy do we constrain </w:t>
       </w:r>
+      <w:proofErr w:type="spellStart"/>
       <w:r>
         <w:rPr>
           <w:rStyle w:val="ad"/>
           <w:rFonts w:ascii="Courier New" w:hAnsi="Courier New" w:cs="Courier New"/>
         </w:rPr>
-        <w:t>isFull == true</w:t>
+        <w:t>isFull</w:t>
+      </w:r>
+      <w:proofErr w:type="spellEnd"/>
+      <w:r>
+        <w:rPr>
+          <w:rStyle w:val="ad"/>
+          <w:rFonts w:ascii="Courier New" w:hAnsi="Courier New" w:cs="Courier New"/>
+        </w:rPr>
+        <w:t xml:space="preserve"> == true</w:t>
       </w:r>
       <w:r>
         <w:rPr>
@@ -4242,12 +4317,21 @@
         </w:rPr>
         <w:t xml:space="preserve"> rather than </w:t>
       </w:r>
+      <w:proofErr w:type="spellStart"/>
       <w:r>
         <w:rPr>
           <w:rStyle w:val="ad"/>
           <w:rFonts w:ascii="Courier New" w:hAnsi="Courier New" w:cs="Courier New"/>
         </w:rPr>
-        <w:t>isFull == false</w:t>
+        <w:t>isFull</w:t>
+      </w:r>
+      <w:proofErr w:type="spellEnd"/>
+      <w:r>
+        <w:rPr>
+          <w:rStyle w:val="ad"/>
+          <w:rFonts w:ascii="Courier New" w:hAnsi="Courier New" w:cs="Courier New"/>
+        </w:rPr>
+        <w:t xml:space="preserve"> == false</w:t>
       </w:r>
       <w:r>
         <w:rPr>
@@ -4297,12 +4381,21 @@
         </w:rPr>
         <w:t xml:space="preserve"> </w:t>
       </w:r>
+      <w:proofErr w:type="spellStart"/>
       <w:r>
         <w:rPr>
           <w:rStyle w:val="ad"/>
           <w:rFonts w:ascii="Courier New" w:hAnsi="Courier New" w:cs="Courier New"/>
         </w:rPr>
-        <w:t>isFull == true</w:t>
+        <w:t>isFull</w:t>
+      </w:r>
+      <w:proofErr w:type="spellEnd"/>
+      <w:r>
+        <w:rPr>
+          <w:rStyle w:val="ad"/>
+          <w:rFonts w:ascii="Courier New" w:hAnsi="Courier New" w:cs="Courier New"/>
+        </w:rPr>
+        <w:t xml:space="preserve"> == true</w:t>
       </w:r>
       <w:r>
         <w:rPr>
@@ -5007,12 +5100,14 @@
         </w:rPr>
         <w:t>give your description about the function of the “</w:t>
       </w:r>
+      <w:proofErr w:type="spellStart"/>
       <w:r>
         <w:rPr>
           <w:rStyle w:val="ad"/>
         </w:rPr>
         <w:t>sameEnds</w:t>
       </w:r>
+      <w:proofErr w:type="spellEnd"/>
       <w:r>
         <w:rPr>
           <w:rStyle w:val="ad"/>
@@ -5189,11 +5284,19 @@
         </w:rPr>
         <w:t xml:space="preserve"> </w:t>
       </w:r>
+      <w:proofErr w:type="spellStart"/>
       <w:r>
         <w:rPr>
           <w:rStyle w:val="Code0"/>
         </w:rPr>
-        <w:t>i &lt; half</w:t>
+        <w:t>i</w:t>
+      </w:r>
+      <w:proofErr w:type="spellEnd"/>
+      <w:r>
+        <w:rPr>
+          <w:rStyle w:val="Code0"/>
+        </w:rPr>
+        <w:t xml:space="preserve"> &lt; half</w:t>
       </w:r>
       <w:r>
         <w:rPr>
@@ -5208,11 +5311,19 @@
         </w:rPr>
         <w:t xml:space="preserve">but not </w:t>
       </w:r>
+      <w:proofErr w:type="spellStart"/>
       <w:r>
         <w:rPr>
           <w:rStyle w:val="Code0"/>
         </w:rPr>
-        <w:t>i &lt;= half</w:t>
+        <w:t>i</w:t>
+      </w:r>
+      <w:proofErr w:type="spellEnd"/>
+      <w:r>
+        <w:rPr>
+          <w:rStyle w:val="Code0"/>
+        </w:rPr>
+        <w:t xml:space="preserve"> &lt;= half</w:t>
       </w:r>
       <w:r>
         <w:rPr>
@@ -5884,19 +5995,21 @@
         <w:rPr>
           <w:rStyle w:val="ad"/>
         </w:rPr>
-        <w:t>Note that the first question “</w:t>
-      </w:r>
-      <w:r>
-        <w:rPr>
-          <w:rStyle w:val="ad"/>
-        </w:rPr>
-        <w:t>What is the branch+condition coverage these test cases give combined?</w:t>
-      </w:r>
-      <w:r>
-        <w:rPr>
-          <w:rStyle w:val="ad"/>
-        </w:rPr>
-        <w:t xml:space="preserve">” is confusing. </w:t>
+        <w:t xml:space="preserve">Note that the first question “What is the </w:t>
+      </w:r>
+      <w:proofErr w:type="spellStart"/>
+      <w:r>
+        <w:rPr>
+          <w:rStyle w:val="ad"/>
+        </w:rPr>
+        <w:t>branch+condition</w:t>
+      </w:r>
+      <w:proofErr w:type="spellEnd"/>
+      <w:r>
+        <w:rPr>
+          <w:rStyle w:val="ad"/>
+        </w:rPr>
+        <w:t xml:space="preserve"> coverage these test cases give combined?” is confusing. </w:t>
       </w:r>
       <w:r>
         <w:rPr>
@@ -5908,7 +6021,21 @@
         <w:rPr>
           <w:rStyle w:val="ad"/>
         </w:rPr>
-        <w:t>What is the branch+condition coverage</w:t>
+        <w:t xml:space="preserve">What is the </w:t>
+      </w:r>
+      <w:proofErr w:type="spellStart"/>
+      <w:r>
+        <w:rPr>
+          <w:rStyle w:val="ad"/>
+        </w:rPr>
+        <w:t>branch+condition</w:t>
+      </w:r>
+      <w:proofErr w:type="spellEnd"/>
+      <w:r>
+        <w:rPr>
+          <w:rStyle w:val="ad"/>
+        </w:rPr>
+        <w:t xml:space="preserve"> coverage</w:t>
       </w:r>
       <w:r>
         <w:rPr>
@@ -5934,14 +6061,7 @@
           <w:rStyle w:val="ad"/>
           <w:color w:val="FF0000"/>
         </w:rPr>
-        <w:t>give</w:t>
-      </w:r>
-      <w:r>
-        <w:rPr>
-          <w:rStyle w:val="ad"/>
-          <w:color w:val="FF0000"/>
-        </w:rPr>
-        <w:t>n above</w:t>
+        <w:t>given above</w:t>
       </w:r>
       <w:r>
         <w:rPr>
@@ -6230,6 +6350,7 @@
         </w:rPr>
         <w:t xml:space="preserve"> method of </w:t>
       </w:r>
+      <w:proofErr w:type="spellStart"/>
       <w:r>
         <w:rPr>
           <w:rFonts w:ascii="Consolas" w:hAnsi="Consolas"/>
@@ -6240,6 +6361,7 @@
         </w:rPr>
         <w:t>CountLetters</w:t>
       </w:r>
+      <w:proofErr w:type="spellEnd"/>
       <w:r>
         <w:rPr>
           <w:rStyle w:val="ad"/>
@@ -6249,12 +6371,28 @@
     </w:p>
     <w:p>
       <w:r>
-        <w:t>T1: str = "cats|dogs"</w:t>
-      </w:r>
-    </w:p>
-    <w:p>
-      <w:r>
-        <w:t>T2: str = "cats|dog"</w:t>
+        <w:t>T1: str = "</w:t>
+      </w:r>
+      <w:proofErr w:type="spellStart"/>
+      <w:r>
+        <w:t>cats|dogs</w:t>
+      </w:r>
+      <w:proofErr w:type="spellEnd"/>
+      <w:r>
+        <w:t>"</w:t>
+      </w:r>
+    </w:p>
+    <w:p>
+      <w:r>
+        <w:t>T2: str = "</w:t>
+      </w:r>
+      <w:proofErr w:type="spellStart"/>
+      <w:r>
+        <w:t>cats|dog</w:t>
+      </w:r>
+      <w:proofErr w:type="spellEnd"/>
+      <w:r>
+        <w:t>"</w:t>
       </w:r>
     </w:p>
     <w:p>
@@ -6325,6 +6463,7 @@
         </w:rPr>
         <w:t xml:space="preserve"> </w:t>
       </w:r>
+      <w:proofErr w:type="spellStart"/>
       <w:r>
         <w:rPr>
           <w:rFonts w:ascii="Consolas" w:hAnsi="Consolas"/>
@@ -6335,6 +6474,7 @@
         </w:rPr>
         <w:t>CountLetters</w:t>
       </w:r>
+      <w:proofErr w:type="spellEnd"/>
       <w:r>
         <w:rPr>
           <w:rFonts w:ascii="Consolas" w:hAnsi="Consolas"/>
@@ -6729,7 +6869,29 @@
           <w:sz w:val="20"/>
           <w:szCs w:val="20"/>
         </w:rPr>
-        <w:t xml:space="preserve"> i = </w:t>
+        <w:t xml:space="preserve"> </w:t>
+      </w:r>
+      <w:proofErr w:type="spellStart"/>
+      <w:r>
+        <w:rPr>
+          <w:rFonts w:ascii="Consolas" w:hAnsi="Consolas"/>
+          <w:color w:val="333333"/>
+          <w:spacing w:val="3"/>
+          <w:sz w:val="20"/>
+          <w:szCs w:val="20"/>
+        </w:rPr>
+        <w:t>i</w:t>
+      </w:r>
+      <w:proofErr w:type="spellEnd"/>
+      <w:r>
+        <w:rPr>
+          <w:rFonts w:ascii="Consolas" w:hAnsi="Consolas"/>
+          <w:color w:val="333333"/>
+          <w:spacing w:val="3"/>
+          <w:sz w:val="20"/>
+          <w:szCs w:val="20"/>
+        </w:rPr>
+        <w:t xml:space="preserve"> = </w:t>
       </w:r>
       <w:r>
         <w:rPr>
@@ -6749,7 +6911,73 @@
           <w:sz w:val="20"/>
           <w:szCs w:val="20"/>
         </w:rPr>
-        <w:t>; i &lt; str.length(); i++) {</w:t>
+        <w:t xml:space="preserve">; </w:t>
+      </w:r>
+      <w:proofErr w:type="spellStart"/>
+      <w:r>
+        <w:rPr>
+          <w:rFonts w:ascii="Consolas" w:hAnsi="Consolas"/>
+          <w:color w:val="333333"/>
+          <w:spacing w:val="3"/>
+          <w:sz w:val="20"/>
+          <w:szCs w:val="20"/>
+        </w:rPr>
+        <w:t>i</w:t>
+      </w:r>
+      <w:proofErr w:type="spellEnd"/>
+      <w:r>
+        <w:rPr>
+          <w:rFonts w:ascii="Consolas" w:hAnsi="Consolas"/>
+          <w:color w:val="333333"/>
+          <w:spacing w:val="3"/>
+          <w:sz w:val="20"/>
+          <w:szCs w:val="20"/>
+        </w:rPr>
+        <w:t xml:space="preserve"> &lt; </w:t>
+      </w:r>
+      <w:proofErr w:type="spellStart"/>
+      <w:r>
+        <w:rPr>
+          <w:rFonts w:ascii="Consolas" w:hAnsi="Consolas"/>
+          <w:color w:val="333333"/>
+          <w:spacing w:val="3"/>
+          <w:sz w:val="20"/>
+          <w:szCs w:val="20"/>
+        </w:rPr>
+        <w:t>str.length</w:t>
+      </w:r>
+      <w:proofErr w:type="spellEnd"/>
+      <w:r>
+        <w:rPr>
+          <w:rFonts w:ascii="Consolas" w:hAnsi="Consolas"/>
+          <w:color w:val="333333"/>
+          <w:spacing w:val="3"/>
+          <w:sz w:val="20"/>
+          <w:szCs w:val="20"/>
+        </w:rPr>
+        <w:t xml:space="preserve">(); </w:t>
+      </w:r>
+      <w:proofErr w:type="spellStart"/>
+      <w:r>
+        <w:rPr>
+          <w:rFonts w:ascii="Consolas" w:hAnsi="Consolas"/>
+          <w:color w:val="333333"/>
+          <w:spacing w:val="3"/>
+          <w:sz w:val="20"/>
+          <w:szCs w:val="20"/>
+        </w:rPr>
+        <w:t>i</w:t>
+      </w:r>
+      <w:proofErr w:type="spellEnd"/>
+      <w:r>
+        <w:rPr>
+          <w:rFonts w:ascii="Consolas" w:hAnsi="Consolas"/>
+          <w:color w:val="333333"/>
+          <w:spacing w:val="3"/>
+          <w:sz w:val="20"/>
+          <w:szCs w:val="20"/>
+        </w:rPr>
+        <w:t>++) {</w:t>
       </w:r>
     </w:p>
     <w:p>
@@ -6818,7 +7046,73 @@
           <w:sz w:val="20"/>
           <w:szCs w:val="20"/>
         </w:rPr>
-        <w:t xml:space="preserve"> (!Character.isLetter(str.charAt(i))</w:t>
+        <w:t xml:space="preserve"> (!</w:t>
+      </w:r>
+      <w:proofErr w:type="spellStart"/>
+      <w:r>
+        <w:rPr>
+          <w:rFonts w:ascii="Consolas" w:hAnsi="Consolas"/>
+          <w:color w:val="333333"/>
+          <w:spacing w:val="3"/>
+          <w:sz w:val="20"/>
+          <w:szCs w:val="20"/>
+        </w:rPr>
+        <w:t>Character.isLetter</w:t>
+      </w:r>
+      <w:proofErr w:type="spellEnd"/>
+      <w:r>
+        <w:rPr>
+          <w:rFonts w:ascii="Consolas" w:hAnsi="Consolas"/>
+          <w:color w:val="333333"/>
+          <w:spacing w:val="3"/>
+          <w:sz w:val="20"/>
+          <w:szCs w:val="20"/>
+        </w:rPr>
+        <w:t>(</w:t>
+      </w:r>
+      <w:proofErr w:type="spellStart"/>
+      <w:r>
+        <w:rPr>
+          <w:rFonts w:ascii="Consolas" w:hAnsi="Consolas"/>
+          <w:color w:val="333333"/>
+          <w:spacing w:val="3"/>
+          <w:sz w:val="20"/>
+          <w:szCs w:val="20"/>
+        </w:rPr>
+        <w:t>str.charAt</w:t>
+      </w:r>
+      <w:proofErr w:type="spellEnd"/>
+      <w:r>
+        <w:rPr>
+          <w:rFonts w:ascii="Consolas" w:hAnsi="Consolas"/>
+          <w:color w:val="333333"/>
+          <w:spacing w:val="3"/>
+          <w:sz w:val="20"/>
+          <w:szCs w:val="20"/>
+        </w:rPr>
+        <w:t>(</w:t>
+      </w:r>
+      <w:proofErr w:type="spellStart"/>
+      <w:r>
+        <w:rPr>
+          <w:rFonts w:ascii="Consolas" w:hAnsi="Consolas"/>
+          <w:color w:val="333333"/>
+          <w:spacing w:val="3"/>
+          <w:sz w:val="20"/>
+          <w:szCs w:val="20"/>
+        </w:rPr>
+        <w:t>i</w:t>
+      </w:r>
+      <w:proofErr w:type="spellEnd"/>
+      <w:r>
+        <w:rPr>
+          <w:rFonts w:ascii="Consolas" w:hAnsi="Consolas"/>
+          <w:color w:val="333333"/>
+          <w:spacing w:val="3"/>
+          <w:sz w:val="20"/>
+          <w:szCs w:val="20"/>
+        </w:rPr>
+        <w:t>))</w:t>
       </w:r>
     </w:p>
     <w:p>
@@ -7054,7 +7348,51 @@
           <w:sz w:val="20"/>
           <w:szCs w:val="20"/>
         </w:rPr>
-        <w:t>.    last = str.charAt(i);</w:t>
+        <w:t xml:space="preserve">.    last = </w:t>
+      </w:r>
+      <w:proofErr w:type="spellStart"/>
+      <w:r>
+        <w:rPr>
+          <w:rFonts w:ascii="Consolas" w:hAnsi="Consolas"/>
+          <w:color w:val="333333"/>
+          <w:spacing w:val="3"/>
+          <w:sz w:val="20"/>
+          <w:szCs w:val="20"/>
+        </w:rPr>
+        <w:t>str.charAt</w:t>
+      </w:r>
+      <w:proofErr w:type="spellEnd"/>
+      <w:r>
+        <w:rPr>
+          <w:rFonts w:ascii="Consolas" w:hAnsi="Consolas"/>
+          <w:color w:val="333333"/>
+          <w:spacing w:val="3"/>
+          <w:sz w:val="20"/>
+          <w:szCs w:val="20"/>
+        </w:rPr>
+        <w:t>(</w:t>
+      </w:r>
+      <w:proofErr w:type="spellStart"/>
+      <w:r>
+        <w:rPr>
+          <w:rFonts w:ascii="Consolas" w:hAnsi="Consolas"/>
+          <w:color w:val="333333"/>
+          <w:spacing w:val="3"/>
+          <w:sz w:val="20"/>
+          <w:szCs w:val="20"/>
+        </w:rPr>
+        <w:t>i</w:t>
+      </w:r>
+      <w:proofErr w:type="spellEnd"/>
+      <w:r>
+        <w:rPr>
+          <w:rFonts w:ascii="Consolas" w:hAnsi="Consolas"/>
+          <w:color w:val="333333"/>
+          <w:spacing w:val="3"/>
+          <w:sz w:val="20"/>
+          <w:szCs w:val="20"/>
+        </w:rPr>
+        <w:t>);</w:t>
       </w:r>
     </w:p>
     <w:p>
@@ -8078,7 +8416,33 @@
           <w:szCs w:val="20"/>
           <w:bdr w:val="none" w:sz="0" w:space="0" w:color="auto" w:frame="1"/>
         </w:rPr>
-        <w:t xml:space="preserve">    System.out.println(</w:t>
+        <w:t xml:space="preserve">    </w:t>
+      </w:r>
+      <w:proofErr w:type="spellStart"/>
+      <w:r>
+        <w:rPr>
+          <w:rFonts w:ascii="Consolas" w:hAnsi="Consolas" w:cs="宋体"/>
+          <w:color w:val="333333"/>
+          <w:spacing w:val="3"/>
+          <w:kern w:val="0"/>
+          <w:sz w:val="20"/>
+          <w:szCs w:val="20"/>
+          <w:bdr w:val="none" w:sz="0" w:space="0" w:color="auto" w:frame="1"/>
+        </w:rPr>
+        <w:t>System.out.println</w:t>
+      </w:r>
+      <w:proofErr w:type="spellEnd"/>
+      <w:r>
+        <w:rPr>
+          <w:rFonts w:ascii="Consolas" w:hAnsi="Consolas" w:cs="宋体"/>
+          <w:color w:val="333333"/>
+          <w:spacing w:val="3"/>
+          <w:kern w:val="0"/>
+          <w:sz w:val="20"/>
+          <w:szCs w:val="20"/>
+          <w:bdr w:val="none" w:sz="0" w:space="0" w:color="auto" w:frame="1"/>
+        </w:rPr>
+        <w:t>(</w:t>
       </w:r>
       <w:r>
         <w:rPr>
@@ -8224,7 +8588,33 @@
           <w:szCs w:val="20"/>
           <w:bdr w:val="none" w:sz="0" w:space="0" w:color="auto" w:frame="1"/>
         </w:rPr>
-        <w:t xml:space="preserve">    System.out.println(</w:t>
+        <w:t xml:space="preserve">    </w:t>
+      </w:r>
+      <w:proofErr w:type="spellStart"/>
+      <w:r>
+        <w:rPr>
+          <w:rFonts w:ascii="Consolas" w:hAnsi="Consolas" w:cs="宋体"/>
+          <w:color w:val="333333"/>
+          <w:spacing w:val="3"/>
+          <w:kern w:val="0"/>
+          <w:sz w:val="20"/>
+          <w:szCs w:val="20"/>
+          <w:bdr w:val="none" w:sz="0" w:space="0" w:color="auto" w:frame="1"/>
+        </w:rPr>
+        <w:t>System.out.println</w:t>
+      </w:r>
+      <w:proofErr w:type="spellEnd"/>
+      <w:r>
+        <w:rPr>
+          <w:rFonts w:ascii="Consolas" w:hAnsi="Consolas" w:cs="宋体"/>
+          <w:color w:val="333333"/>
+          <w:spacing w:val="3"/>
+          <w:kern w:val="0"/>
+          <w:sz w:val="20"/>
+          <w:szCs w:val="20"/>
+          <w:bdr w:val="none" w:sz="0" w:space="0" w:color="auto" w:frame="1"/>
+        </w:rPr>
+        <w:t>(</w:t>
       </w:r>
       <w:r>
         <w:rPr>
@@ -9533,25 +9923,7 @@
         <w:rPr>
           <w:rStyle w:val="ad"/>
         </w:rPr>
-        <w:t>our</w:t>
-      </w:r>
-      <w:r>
-        <w:rPr>
-          <w:rStyle w:val="ad"/>
-        </w:rPr>
-        <w:t xml:space="preserve"> Own</w:t>
-      </w:r>
-      <w:r>
-        <w:rPr>
-          <w:rStyle w:val="ad"/>
-        </w:rPr>
-        <w:t xml:space="preserve"> </w:t>
-      </w:r>
-      <w:r>
-        <w:rPr>
-          <w:rStyle w:val="ad"/>
-        </w:rPr>
-        <w:t>Answer</w:t>
+        <w:t>our Own Answer</w:t>
       </w:r>
     </w:p>
     <w:p/>
@@ -9586,19 +9958,7 @@
         <w:rPr>
           <w:rStyle w:val="ad"/>
         </w:rPr>
-        <w:t xml:space="preserve"> </w:t>
-      </w:r>
-      <w:r>
-        <w:rPr>
-          <w:rStyle w:val="ad"/>
-        </w:rPr>
-        <w:t>Own Answer</w:t>
-      </w:r>
-      <w:r>
-        <w:rPr>
-          <w:rStyle w:val="ad"/>
-        </w:rPr>
-        <w:t xml:space="preserve"> and the Reference Answer</w:t>
+        <w:t xml:space="preserve"> Own Answer and the Reference Answer</w:t>
       </w:r>
     </w:p>
     <w:p>
@@ -9631,13 +9991,7 @@
         <w:t>hat do you learn from these differences?</w:t>
       </w:r>
     </w:p>
-    <w:p>
-      <w:pPr>
-        <w:rPr>
-          <w:rFonts w:hint="eastAsia"/>
-        </w:rPr>
-      </w:pPr>
-    </w:p>
+    <w:p/>
     <w:p>
       <w:pPr>
         <w:pStyle w:val="3"/>
@@ -9744,25 +10098,7 @@
         <w:rPr>
           <w:rStyle w:val="ad"/>
         </w:rPr>
-        <w:t xml:space="preserve"> the theoretical upper bound. </w:t>
-      </w:r>
-      <w:r>
-        <w:rPr>
-          <w:rStyle w:val="ad"/>
-        </w:rPr>
-        <w:t>How many</w:t>
-      </w:r>
-      <w:r>
-        <w:rPr>
-          <w:rStyle w:val="ad"/>
-        </w:rPr>
-        <w:t xml:space="preserve"> tests</w:t>
-      </w:r>
-      <w:r>
-        <w:rPr>
-          <w:rStyle w:val="ad"/>
-        </w:rPr>
-        <w:t xml:space="preserve"> do we need</w:t>
+        <w:t xml:space="preserve"> the theoretical upper bound. How many tests do we need</w:t>
       </w:r>
       <w:r>
         <w:rPr>
@@ -9978,13 +10314,7 @@
         <w:rPr>
           <w:rFonts w:eastAsia="微软雅黑"/>
         </w:rPr>
-        <w:t xml:space="preserve"> 1</w:t>
-      </w:r>
-      <w:r>
-        <w:rPr>
-          <w:rFonts w:eastAsia="微软雅黑"/>
-        </w:rPr>
-        <w:t>4</w:t>
+        <w:t xml:space="preserve"> 14</w:t>
       </w:r>
     </w:p>
     <w:p>
@@ -10265,13 +10595,7 @@
         <w:t>L</w:t>
       </w:r>
       <w:r>
-        <w:t>ab0</w:t>
-      </w:r>
-      <w:r>
-        <w:t>8</w:t>
-      </w:r>
-      <w:r>
-        <w:t xml:space="preserve">: </w:t>
+        <w:t xml:space="preserve">ab08: </w:t>
       </w:r>
       <w:r>
         <w:rPr>
@@ -11090,13 +11414,7 @@
         <w:rPr>
           <w:rFonts w:eastAsia="微软雅黑"/>
         </w:rPr>
-        <w:t xml:space="preserve"> 1</w:t>
-      </w:r>
-      <w:r>
-        <w:rPr>
-          <w:rFonts w:eastAsia="微软雅黑"/>
-        </w:rPr>
-        <w:t>3</w:t>
+        <w:t xml:space="preserve"> 13</w:t>
       </w:r>
     </w:p>
     <w:p>
@@ -11186,33 +11504,2003 @@
         <w:t>hat do you learn from these differences?</w:t>
       </w:r>
     </w:p>
-    <w:p>
-      <w:pPr>
-        <w:rPr>
-          <w:rFonts w:hint="eastAsia"/>
-        </w:rPr>
-      </w:pPr>
-    </w:p>
+    <w:p/>
     <w:p>
       <w:pPr>
         <w:pStyle w:val="1"/>
         <w:spacing w:before="156" w:after="156"/>
+      </w:pPr>
+      <w:r>
+        <w:rPr>
+          <w:rFonts w:hint="eastAsia"/>
+        </w:rPr>
+        <w:t>L</w:t>
+      </w:r>
+      <w:r>
+        <w:t>ab0</w:t>
+      </w:r>
+      <w:r>
+        <w:t>9</w:t>
+      </w:r>
+      <w:r>
+        <w:t>: Design by Contracts</w:t>
+      </w:r>
+    </w:p>
+    <w:p>
+      <w:r>
+        <w:rPr>
+          <w:rFonts w:hint="eastAsia"/>
+        </w:rPr>
+        <w:t>N</w:t>
+      </w:r>
+      <w:r>
+        <w:t xml:space="preserve">ote: all of the following exercises can be found </w:t>
+      </w:r>
+      <w:hyperlink r:id="rId27" w:history="1">
+        <w:r>
+          <w:rPr>
+            <w:rStyle w:val="a3"/>
+          </w:rPr>
+          <w:t>here</w:t>
+        </w:r>
+      </w:hyperlink>
+      <w:r>
+        <w:t xml:space="preserve">. Their </w:t>
+      </w:r>
+      <w:r>
+        <w:rPr>
+          <w:rFonts w:hint="eastAsia"/>
+        </w:rPr>
+        <w:t>reference</w:t>
+      </w:r>
+      <w:r>
+        <w:t xml:space="preserve"> answers can be found </w:t>
+      </w:r>
+      <w:hyperlink r:id="rId28" w:anchor="model-based-testing" w:history="1">
+        <w:r>
+          <w:rPr>
+            <w:rStyle w:val="a3"/>
+          </w:rPr>
+          <w:t>here</w:t>
+        </w:r>
+      </w:hyperlink>
+      <w:r>
+        <w:t xml:space="preserve">. Please first report your </w:t>
+      </w:r>
+      <w:r>
+        <w:rPr>
+          <w:rStyle w:val="ad"/>
+        </w:rPr>
+        <w:t>own answers</w:t>
+      </w:r>
+      <w:r>
+        <w:t xml:space="preserve"> in the corresponding subsections and then </w:t>
+      </w:r>
+      <w:r>
+        <w:rPr>
+          <w:rStyle w:val="ad"/>
+        </w:rPr>
+        <w:t>check with</w:t>
+      </w:r>
+      <w:r>
+        <w:t xml:space="preserve"> the </w:t>
+      </w:r>
+      <w:r>
+        <w:rPr>
+          <w:i/>
+          <w:iCs/>
+        </w:rPr>
+        <w:t>reference answers</w:t>
+      </w:r>
+      <w:r>
+        <w:t xml:space="preserve">. </w:t>
+      </w:r>
+      <w:r>
+        <w:rPr>
+          <w:i/>
+          <w:iCs/>
+        </w:rPr>
+        <w:t xml:space="preserve">Also, </w:t>
+      </w:r>
+      <w:r>
+        <w:rPr>
+          <w:i/>
+          <w:iCs/>
+        </w:rPr>
+        <w:lastRenderedPageBreak/>
+        <w:t>a</w:t>
+      </w:r>
+      <w:r>
+        <w:rPr>
+          <w:rFonts w:hint="eastAsia"/>
+          <w:i/>
+          <w:iCs/>
+        </w:rPr>
+        <w:t>nalyze</w:t>
+      </w:r>
+      <w:r>
+        <w:rPr>
+          <w:i/>
+          <w:iCs/>
+        </w:rPr>
+        <w:t xml:space="preserve"> the differences between your own answers and the reference answers and point out how you learn from these differences.</w:t>
+      </w:r>
+    </w:p>
+    <w:p>
+      <w:r>
+        <w:rPr>
+          <w:rStyle w:val="ad"/>
+          <w:rFonts w:hint="eastAsia"/>
+        </w:rPr>
+        <w:t>N</w:t>
+      </w:r>
+      <w:r>
+        <w:rPr>
+          <w:rStyle w:val="ad"/>
+        </w:rPr>
+        <w:t>ote that the tasks prefixed with</w:t>
+      </w:r>
+      <w:r>
+        <w:t xml:space="preserve"> </w:t>
+      </w:r>
+      <w:r>
+        <w:rPr>
+          <w:rFonts w:eastAsia="微软雅黑"/>
+          <w:color w:val="FF0000"/>
+        </w:rPr>
+        <w:t>*</w:t>
+      </w:r>
+      <w:r>
+        <w:t xml:space="preserve"> (e.g., </w:t>
+      </w:r>
+      <w:r>
+        <w:rPr>
+          <w:rFonts w:eastAsia="微软雅黑"/>
+          <w:color w:val="FF0000"/>
+        </w:rPr>
+        <w:t>*</w:t>
+      </w:r>
+      <w:r>
+        <w:rPr>
+          <w:rFonts w:eastAsia="微软雅黑"/>
+          <w:color w:val="FF0000"/>
+        </w:rPr>
+        <w:t xml:space="preserve"> </w:t>
+      </w:r>
+      <w:r>
+        <w:t xml:space="preserve">Task 04) </w:t>
+      </w:r>
+      <w:r>
+        <w:rPr>
+          <w:rStyle w:val="ad"/>
+        </w:rPr>
+        <w:t>are</w:t>
+      </w:r>
+      <w:r>
+        <w:t xml:space="preserve"> </w:t>
+      </w:r>
+      <w:r>
+        <w:rPr>
+          <w:rStyle w:val="ad"/>
+        </w:rPr>
+        <w:t>Optional Tasks.</w:t>
+      </w:r>
+    </w:p>
+    <w:p>
+      <w:pPr>
+        <w:rPr>
+          <w:rStyle w:val="ad"/>
+        </w:rPr>
+      </w:pPr>
+      <w:r>
+        <w:rPr>
+          <w:rStyle w:val="ad"/>
+          <w:rFonts w:hint="eastAsia"/>
+        </w:rPr>
+        <w:t>Note</w:t>
+      </w:r>
+      <w:r>
+        <w:rPr>
+          <w:rStyle w:val="ad"/>
+        </w:rPr>
+        <w:t xml:space="preserve"> that you really need to do all of the exercises (</w:t>
+      </w:r>
+      <w:r>
+        <w:rPr>
+          <w:rStyle w:val="ad"/>
+          <w:rFonts w:hint="eastAsia"/>
+        </w:rPr>
+        <w:t>Exercise</w:t>
+      </w:r>
+      <w:r>
+        <w:rPr>
+          <w:rStyle w:val="ad"/>
+        </w:rPr>
+        <w:t>s</w:t>
+      </w:r>
+      <w:r>
+        <w:rPr>
+          <w:rStyle w:val="ad"/>
+        </w:rPr>
+        <w:t xml:space="preserve"> 01</w:t>
+      </w:r>
+      <w:r>
+        <w:rPr>
+          <w:rStyle w:val="ad"/>
+        </w:rPr>
+        <w:t>~08) to master what we learned in this lecture. However, to reduce your burden, I only select the most important ones.</w:t>
+      </w:r>
+    </w:p>
+    <w:p>
+      <w:pPr>
+        <w:pStyle w:val="2"/>
+        <w:spacing w:before="93" w:after="93"/>
+        <w:rPr>
+          <w:rFonts w:eastAsia="微软雅黑"/>
+        </w:rPr>
+      </w:pPr>
+      <w:r>
+        <w:rPr>
+          <w:rFonts w:eastAsia="微软雅黑"/>
+        </w:rPr>
+        <w:t>Task 0</w:t>
+      </w:r>
+      <w:r>
+        <w:fldChar w:fldCharType="begin"/>
+      </w:r>
+      <w:r>
+        <w:instrText xml:space="preserve"> </w:instrText>
+      </w:r>
+      <w:r>
+        <w:rPr>
+          <w:rFonts w:hint="eastAsia"/>
+        </w:rPr>
+        <w:instrText>SEQ t</w:instrText>
+      </w:r>
+      <w:r>
+        <w:instrText>ask</w:instrText>
+      </w:r>
+      <w:r>
+        <w:rPr>
+          <w:rFonts w:hint="eastAsia"/>
+        </w:rPr>
+        <w:instrText xml:space="preserve"> \* ARABIC</w:instrText>
+      </w:r>
+      <w:r>
+        <w:instrText xml:space="preserve"> \</w:instrText>
+      </w:r>
+      <w:r>
+        <w:rPr>
+          <w:rFonts w:asciiTheme="minorEastAsia" w:eastAsiaTheme="minorEastAsia" w:hAnsiTheme="minorEastAsia" w:hint="eastAsia"/>
+        </w:rPr>
+        <w:instrText>s</w:instrText>
+      </w:r>
+      <w:r>
+        <w:instrText>1</w:instrText>
+      </w:r>
+      <w:r>
+        <w:fldChar w:fldCharType="separate"/>
+      </w:r>
+      <w:r>
+        <w:rPr>
+          <w:noProof/>
+        </w:rPr>
+        <w:t>1</w:t>
+      </w:r>
+      <w:r>
+        <w:fldChar w:fldCharType="end"/>
+      </w:r>
+      <w:r>
+        <w:rPr>
+          <w:rFonts w:eastAsia="宋体" w:hint="eastAsia"/>
+        </w:rPr>
+        <w:t>:</w:t>
+      </w:r>
+      <w:r>
+        <w:rPr>
+          <w:rFonts w:eastAsia="宋体"/>
+        </w:rPr>
+        <w:t xml:space="preserve"> </w:t>
+      </w:r>
+      <w:r>
+        <w:rPr>
+          <w:rFonts w:eastAsia="微软雅黑" w:hint="eastAsia"/>
+        </w:rPr>
+        <w:t>Exercise</w:t>
+      </w:r>
+      <w:r>
+        <w:rPr>
+          <w:rFonts w:eastAsia="微软雅黑"/>
+        </w:rPr>
+        <w:t xml:space="preserve"> 0</w:t>
+      </w:r>
+      <w:r>
+        <w:rPr>
+          <w:rFonts w:eastAsia="微软雅黑"/>
+        </w:rPr>
+        <w:t>1</w:t>
+      </w:r>
+    </w:p>
+    <w:p>
+      <w:pPr>
+        <w:pStyle w:val="3"/>
+        <w:spacing w:before="93" w:after="93"/>
+        <w:rPr>
+          <w:rStyle w:val="ad"/>
+        </w:rPr>
+      </w:pPr>
+      <w:r>
+        <w:rPr>
+          <w:rStyle w:val="ad"/>
+          <w:rFonts w:hint="eastAsia"/>
+        </w:rPr>
+        <w:t>Y</w:t>
+      </w:r>
+      <w:r>
+        <w:rPr>
+          <w:rStyle w:val="ad"/>
+        </w:rPr>
+        <w:t>our Own Answer</w:t>
+      </w:r>
+    </w:p>
+    <w:p/>
+    <w:p>
+      <w:pPr>
+        <w:pStyle w:val="3"/>
+        <w:spacing w:before="93" w:after="93"/>
+        <w:rPr>
+          <w:rStyle w:val="ad"/>
+        </w:rPr>
+      </w:pPr>
+      <w:r>
+        <w:rPr>
+          <w:rStyle w:val="ad"/>
+        </w:rPr>
+        <w:t>The differences between</w:t>
+      </w:r>
+      <w:r>
+        <w:rPr>
+          <w:rStyle w:val="ad"/>
+        </w:rPr>
+        <w:t xml:space="preserve"> </w:t>
+      </w:r>
+      <w:r>
+        <w:rPr>
+          <w:rStyle w:val="ad"/>
+          <w:rFonts w:hint="eastAsia"/>
+        </w:rPr>
+        <w:t>your</w:t>
+      </w:r>
+      <w:r>
+        <w:rPr>
+          <w:rStyle w:val="ad"/>
+        </w:rPr>
+        <w:t xml:space="preserve"> Own Answer and the Reference Answer</w:t>
+      </w:r>
+    </w:p>
+    <w:p>
+      <w:pPr>
+        <w:rPr>
+          <w:b/>
+          <w:bCs/>
+        </w:rPr>
+      </w:pPr>
+    </w:p>
+    <w:p>
+      <w:pPr>
+        <w:pStyle w:val="3"/>
+        <w:spacing w:before="93" w:after="93"/>
+        <w:rPr>
+          <w:rStyle w:val="ad"/>
+        </w:rPr>
+      </w:pPr>
+      <w:r>
+        <w:rPr>
+          <w:rStyle w:val="ad"/>
+          <w:rFonts w:hint="eastAsia"/>
+        </w:rPr>
+        <w:t>W</w:t>
+      </w:r>
+      <w:r>
+        <w:rPr>
+          <w:rStyle w:val="ad"/>
+        </w:rPr>
+        <w:t>hat do you learn from these differences?</w:t>
+      </w:r>
+    </w:p>
+    <w:p>
+      <w:pPr>
+        <w:rPr>
+          <w:b/>
+          <w:bCs/>
+        </w:rPr>
+      </w:pPr>
+    </w:p>
+    <w:p>
+      <w:pPr>
+        <w:pStyle w:val="2"/>
+        <w:spacing w:before="93" w:after="93"/>
+        <w:rPr>
+          <w:rFonts w:eastAsia="微软雅黑"/>
+        </w:rPr>
+      </w:pPr>
+      <w:r>
+        <w:rPr>
+          <w:rFonts w:eastAsia="微软雅黑"/>
+        </w:rPr>
+        <w:t>Task 0</w:t>
+      </w:r>
+      <w:r>
+        <w:fldChar w:fldCharType="begin"/>
+      </w:r>
+      <w:r>
+        <w:instrText xml:space="preserve"> </w:instrText>
+      </w:r>
+      <w:r>
+        <w:rPr>
+          <w:rFonts w:hint="eastAsia"/>
+        </w:rPr>
+        <w:instrText>SEQ t</w:instrText>
+      </w:r>
+      <w:r>
+        <w:instrText>ask</w:instrText>
+      </w:r>
+      <w:r>
+        <w:rPr>
+          <w:rFonts w:hint="eastAsia"/>
+        </w:rPr>
+        <w:instrText xml:space="preserve"> \* ARABIC</w:instrText>
+      </w:r>
+      <w:r>
+        <w:instrText xml:space="preserve"> \</w:instrText>
+      </w:r>
+      <w:r>
+        <w:rPr>
+          <w:rFonts w:asciiTheme="minorEastAsia" w:eastAsiaTheme="minorEastAsia" w:hAnsiTheme="minorEastAsia" w:hint="eastAsia"/>
+        </w:rPr>
+        <w:instrText>s</w:instrText>
+      </w:r>
+      <w:r>
+        <w:instrText>1</w:instrText>
+      </w:r>
+      <w:r>
+        <w:fldChar w:fldCharType="separate"/>
+      </w:r>
+      <w:r>
+        <w:rPr>
+          <w:noProof/>
+        </w:rPr>
+        <w:t>2</w:t>
+      </w:r>
+      <w:r>
+        <w:fldChar w:fldCharType="end"/>
+      </w:r>
+      <w:r>
+        <w:rPr>
+          <w:rFonts w:eastAsia="宋体" w:hint="eastAsia"/>
+        </w:rPr>
+        <w:t>:</w:t>
+      </w:r>
+      <w:r>
+        <w:rPr>
+          <w:rFonts w:eastAsia="宋体"/>
+        </w:rPr>
+        <w:t xml:space="preserve"> </w:t>
+      </w:r>
+      <w:r>
+        <w:rPr>
+          <w:rFonts w:eastAsia="微软雅黑" w:hint="eastAsia"/>
+        </w:rPr>
+        <w:t>Exercise</w:t>
+      </w:r>
+      <w:r>
+        <w:rPr>
+          <w:rFonts w:eastAsia="微软雅黑"/>
+        </w:rPr>
+        <w:t xml:space="preserve"> 0</w:t>
+      </w:r>
+      <w:r>
+        <w:rPr>
+          <w:rFonts w:eastAsia="微软雅黑"/>
+        </w:rPr>
+        <w:t>8</w:t>
+      </w:r>
+    </w:p>
+    <w:p>
+      <w:pPr>
+        <w:pStyle w:val="3"/>
+        <w:spacing w:before="93" w:after="93"/>
+        <w:rPr>
+          <w:rStyle w:val="ad"/>
+        </w:rPr>
+      </w:pPr>
+      <w:r>
+        <w:rPr>
+          <w:rStyle w:val="ad"/>
+          <w:rFonts w:hint="eastAsia"/>
+        </w:rPr>
+        <w:t>Y</w:t>
+      </w:r>
+      <w:r>
+        <w:rPr>
+          <w:rStyle w:val="ad"/>
+        </w:rPr>
+        <w:t>our Own Answer</w:t>
+      </w:r>
+    </w:p>
+    <w:p/>
+    <w:p>
+      <w:pPr>
+        <w:pStyle w:val="3"/>
+        <w:spacing w:before="93" w:after="93"/>
+        <w:rPr>
+          <w:rStyle w:val="ad"/>
+        </w:rPr>
+      </w:pPr>
+      <w:r>
+        <w:rPr>
+          <w:rStyle w:val="ad"/>
+        </w:rPr>
+        <w:t>The differences between</w:t>
+      </w:r>
+      <w:r>
+        <w:rPr>
+          <w:rStyle w:val="ad"/>
+        </w:rPr>
+        <w:t xml:space="preserve"> </w:t>
+      </w:r>
+      <w:r>
+        <w:rPr>
+          <w:rStyle w:val="ad"/>
+          <w:rFonts w:hint="eastAsia"/>
+        </w:rPr>
+        <w:t>your</w:t>
+      </w:r>
+      <w:r>
+        <w:rPr>
+          <w:rStyle w:val="ad"/>
+        </w:rPr>
+        <w:t xml:space="preserve"> Own Answer and the Reference Answer</w:t>
+      </w:r>
+    </w:p>
+    <w:p>
+      <w:pPr>
+        <w:rPr>
+          <w:b/>
+          <w:bCs/>
+        </w:rPr>
+      </w:pPr>
+    </w:p>
+    <w:p>
+      <w:pPr>
+        <w:pStyle w:val="3"/>
+        <w:spacing w:before="93" w:after="93"/>
+        <w:rPr>
+          <w:rStyle w:val="ad"/>
+        </w:rPr>
+      </w:pPr>
+      <w:r>
+        <w:rPr>
+          <w:rStyle w:val="ad"/>
+          <w:rFonts w:hint="eastAsia"/>
+        </w:rPr>
+        <w:t>W</w:t>
+      </w:r>
+      <w:r>
+        <w:rPr>
+          <w:rStyle w:val="ad"/>
+        </w:rPr>
+        <w:t>hat do you learn from these differences?</w:t>
+      </w:r>
+    </w:p>
+    <w:p>
+      <w:pPr>
+        <w:rPr>
+          <w:rFonts w:hint="eastAsia"/>
+        </w:rPr>
+      </w:pPr>
+    </w:p>
+    <w:p>
+      <w:pPr>
+        <w:pStyle w:val="2"/>
+        <w:spacing w:before="93" w:after="93"/>
+        <w:rPr>
+          <w:rFonts w:eastAsia="微软雅黑"/>
+        </w:rPr>
+      </w:pPr>
+      <w:r>
+        <w:rPr>
+          <w:rFonts w:eastAsia="微软雅黑"/>
+        </w:rPr>
+        <w:t>Task 0</w:t>
+      </w:r>
+      <w:r>
+        <w:fldChar w:fldCharType="begin"/>
+      </w:r>
+      <w:r>
+        <w:instrText xml:space="preserve"> </w:instrText>
+      </w:r>
+      <w:r>
+        <w:rPr>
+          <w:rFonts w:hint="eastAsia"/>
+        </w:rPr>
+        <w:instrText>SEQ t</w:instrText>
+      </w:r>
+      <w:r>
+        <w:instrText>ask</w:instrText>
+      </w:r>
+      <w:r>
+        <w:rPr>
+          <w:rFonts w:hint="eastAsia"/>
+        </w:rPr>
+        <w:instrText xml:space="preserve"> \* ARABIC</w:instrText>
+      </w:r>
+      <w:r>
+        <w:instrText xml:space="preserve"> \</w:instrText>
+      </w:r>
+      <w:r>
+        <w:rPr>
+          <w:rFonts w:asciiTheme="minorEastAsia" w:eastAsiaTheme="minorEastAsia" w:hAnsiTheme="minorEastAsia" w:hint="eastAsia"/>
+        </w:rPr>
+        <w:instrText>s</w:instrText>
+      </w:r>
+      <w:r>
+        <w:instrText>1</w:instrText>
+      </w:r>
+      <w:r>
+        <w:fldChar w:fldCharType="separate"/>
+      </w:r>
+      <w:r>
+        <w:rPr>
+          <w:noProof/>
+        </w:rPr>
+        <w:t>2</w:t>
+      </w:r>
+      <w:r>
+        <w:fldChar w:fldCharType="end"/>
+      </w:r>
+      <w:r>
+        <w:rPr>
+          <w:rFonts w:eastAsia="宋体" w:hint="eastAsia"/>
+        </w:rPr>
+        <w:t>:</w:t>
+      </w:r>
+      <w:r>
+        <w:rPr>
+          <w:rFonts w:eastAsia="宋体"/>
+        </w:rPr>
+        <w:t xml:space="preserve"> </w:t>
+      </w:r>
+      <w:proofErr w:type="spellStart"/>
+      <w:r>
+        <w:rPr>
+          <w:rFonts w:eastAsia="微软雅黑"/>
+        </w:rPr>
+        <w:t>Liskov</w:t>
+      </w:r>
+      <w:proofErr w:type="spellEnd"/>
+      <w:r>
+        <w:rPr>
+          <w:rFonts w:eastAsia="微软雅黑"/>
+        </w:rPr>
+        <w:t xml:space="preserve"> Substitution Principle (LSP)</w:t>
+      </w:r>
+    </w:p>
+    <w:p>
+      <w:r>
+        <w:rPr>
+          <w:rStyle w:val="ad"/>
+        </w:rPr>
+        <w:t>Please download</w:t>
+      </w:r>
+      <w:r>
+        <w:rPr>
+          <w:rStyle w:val="ad"/>
+        </w:rPr>
+        <w:t xml:space="preserve"> Java</w:t>
+      </w:r>
+      <w:r>
+        <w:rPr>
+          <w:rStyle w:val="ad"/>
+        </w:rPr>
+        <w:t xml:space="preserve"> codes </w:t>
+      </w:r>
+      <w:hyperlink r:id="rId29" w:history="1">
+        <w:r>
+          <w:rPr>
+            <w:rStyle w:val="a3"/>
+          </w:rPr>
+          <w:t>here</w:t>
+        </w:r>
+      </w:hyperlink>
+      <w:r>
+        <w:rPr>
+          <w:rStyle w:val="ad"/>
+        </w:rPr>
+        <w:t>.</w:t>
+      </w:r>
+      <w:r>
+        <w:rPr>
+          <w:rStyle w:val="ad"/>
+        </w:rPr>
+        <w:t xml:space="preserve"> </w:t>
+      </w:r>
+      <w:r>
+        <w:rPr>
+          <w:rStyle w:val="ad"/>
+        </w:rPr>
+        <w:t>LSP</w:t>
+      </w:r>
+      <w:r>
+        <w:rPr>
+          <w:rStyle w:val="ad"/>
+        </w:rPr>
+        <w:t xml:space="preserve"> is violated</w:t>
+      </w:r>
+      <w:r>
+        <w:rPr>
+          <w:rStyle w:val="ad"/>
+        </w:rPr>
+        <w:t xml:space="preserve"> by the two classes, </w:t>
+      </w:r>
+      <w:r>
+        <w:rPr>
+          <w:rStyle w:val="ad"/>
+          <w:rFonts w:ascii="Courier New" w:hAnsi="Courier New" w:cs="Courier New"/>
+          <w:i w:val="0"/>
+          <w:iCs w:val="0"/>
+          <w:color w:val="00B0F0"/>
+        </w:rPr>
+        <w:t>Rectang</w:t>
+      </w:r>
+      <w:r>
+        <w:rPr>
+          <w:rStyle w:val="ad"/>
+          <w:rFonts w:ascii="Courier New" w:hAnsi="Courier New" w:cs="Courier New"/>
+          <w:i w:val="0"/>
+          <w:iCs w:val="0"/>
+          <w:color w:val="00B0F0"/>
+        </w:rPr>
+        <w:t>le</w:t>
+      </w:r>
+      <w:r>
+        <w:rPr>
+          <w:rStyle w:val="ad"/>
+        </w:rPr>
+        <w:t xml:space="preserve"> and </w:t>
+      </w:r>
+      <w:r>
+        <w:rPr>
+          <w:rStyle w:val="ad"/>
+          <w:rFonts w:ascii="Courier New" w:hAnsi="Courier New" w:cs="Courier New"/>
+          <w:i w:val="0"/>
+          <w:iCs w:val="0"/>
+          <w:color w:val="00B0F0"/>
+        </w:rPr>
+        <w:t>Square</w:t>
+      </w:r>
+      <w:r>
+        <w:rPr>
+          <w:rStyle w:val="ad"/>
+        </w:rPr>
+        <w:t xml:space="preserve">. Please run the test methods </w:t>
+      </w:r>
+      <w:r>
+        <w:rPr>
+          <w:rStyle w:val="ad"/>
+          <w:rFonts w:ascii="Courier New" w:hAnsi="Courier New" w:cs="Courier New"/>
+          <w:i w:val="0"/>
+          <w:iCs w:val="0"/>
+          <w:color w:val="00B0F0"/>
+        </w:rPr>
+        <w:t>test1</w:t>
+      </w:r>
+      <w:r>
+        <w:rPr>
+          <w:rStyle w:val="ad"/>
+        </w:rPr>
+        <w:t xml:space="preserve"> and </w:t>
+      </w:r>
+      <w:r>
+        <w:rPr>
+          <w:rStyle w:val="ad"/>
+          <w:rFonts w:ascii="Courier New" w:hAnsi="Courier New" w:cs="Courier New"/>
+          <w:i w:val="0"/>
+          <w:iCs w:val="0"/>
+          <w:color w:val="00B0F0"/>
+        </w:rPr>
+        <w:t>test2</w:t>
+      </w:r>
+      <w:r>
+        <w:rPr>
+          <w:rStyle w:val="ad"/>
+        </w:rPr>
+        <w:t xml:space="preserve"> in </w:t>
+      </w:r>
+      <w:proofErr w:type="spellStart"/>
+      <w:r>
+        <w:rPr>
+          <w:rStyle w:val="ad"/>
+          <w:rFonts w:ascii="Courier New" w:hAnsi="Courier New" w:cs="Courier New"/>
+          <w:i w:val="0"/>
+          <w:iCs w:val="0"/>
+          <w:color w:val="00B0F0"/>
+        </w:rPr>
+        <w:t>RectangleTest</w:t>
+      </w:r>
+      <w:proofErr w:type="spellEnd"/>
+      <w:r>
+        <w:rPr>
+          <w:rStyle w:val="ad"/>
+        </w:rPr>
+        <w:t xml:space="preserve"> and describe what goes wrong during running</w:t>
+      </w:r>
+      <w:r>
+        <w:rPr>
+          <w:rStyle w:val="ad"/>
+        </w:rPr>
+        <w:t xml:space="preserve"> and a</w:t>
+      </w:r>
+      <w:r>
+        <w:rPr>
+          <w:rStyle w:val="ad"/>
+        </w:rPr>
+        <w:t xml:space="preserve">lso explain </w:t>
+      </w:r>
+      <w:r>
+        <w:rPr>
+          <w:rStyle w:val="ad"/>
+        </w:rPr>
+        <w:t>the reason</w:t>
+      </w:r>
+      <w:r>
+        <w:rPr>
+          <w:rStyle w:val="ad"/>
+        </w:rPr>
+        <w:t xml:space="preserve"> u</w:t>
+      </w:r>
+      <w:r>
+        <w:rPr>
+          <w:rStyle w:val="ad"/>
+        </w:rPr>
+        <w:t>sing the LSP</w:t>
+      </w:r>
+      <w:r>
+        <w:rPr>
+          <w:rStyle w:val="ad"/>
+        </w:rPr>
+        <w:t>.</w:t>
+      </w:r>
+      <w:r>
+        <w:rPr>
+          <w:rStyle w:val="ad"/>
+        </w:rPr>
+        <w:t xml:space="preserve"> To avoid errors like this, how can we rebuild the two classes, namely </w:t>
+      </w:r>
+      <w:r>
+        <w:rPr>
+          <w:rStyle w:val="ad"/>
+          <w:rFonts w:ascii="Courier New" w:hAnsi="Courier New" w:cs="Courier New"/>
+          <w:i w:val="0"/>
+          <w:iCs w:val="0"/>
+          <w:color w:val="00B0F0"/>
+        </w:rPr>
+        <w:t>Rectang</w:t>
+      </w:r>
+      <w:r>
+        <w:rPr>
+          <w:rStyle w:val="ad"/>
+          <w:rFonts w:ascii="Courier New" w:hAnsi="Courier New" w:cs="Courier New"/>
+          <w:i w:val="0"/>
+          <w:iCs w:val="0"/>
+          <w:color w:val="00B0F0"/>
+        </w:rPr>
+        <w:t>le</w:t>
+      </w:r>
+      <w:r>
+        <w:rPr>
+          <w:rStyle w:val="ad"/>
+        </w:rPr>
+        <w:t xml:space="preserve"> and </w:t>
+      </w:r>
+      <w:r>
+        <w:rPr>
+          <w:rStyle w:val="ad"/>
+          <w:rFonts w:ascii="Courier New" w:hAnsi="Courier New" w:cs="Courier New"/>
+          <w:i w:val="0"/>
+          <w:iCs w:val="0"/>
+          <w:color w:val="00B0F0"/>
+        </w:rPr>
+        <w:t>Square</w:t>
+      </w:r>
+      <w:r>
+        <w:rPr>
+          <w:rStyle w:val="ad"/>
+        </w:rPr>
+        <w:t>, according to LSP?</w:t>
+      </w:r>
+      <w:r>
+        <w:rPr>
+          <w:rStyle w:val="ad"/>
+        </w:rPr>
+        <w:t xml:space="preserve"> Please give your implementation codes</w:t>
+      </w:r>
+      <w:r>
+        <w:rPr>
+          <w:rStyle w:val="ad"/>
+        </w:rPr>
+        <w:t xml:space="preserve"> in the following</w:t>
+      </w:r>
+      <w:r>
+        <w:rPr>
+          <w:rStyle w:val="ad"/>
+        </w:rPr>
+        <w:t>.</w:t>
+      </w:r>
+    </w:p>
+    <w:p>
+      <w:pPr>
+        <w:rPr>
+          <w:b/>
+          <w:bCs/>
+        </w:rPr>
+      </w:pPr>
+      <w:r>
+        <w:rPr>
+          <w:rFonts w:hint="eastAsia"/>
+          <w:b/>
+          <w:bCs/>
+        </w:rPr>
+        <w:t>Y</w:t>
+      </w:r>
+      <w:r>
+        <w:rPr>
+          <w:b/>
+          <w:bCs/>
+        </w:rPr>
+        <w:t>our Response:</w:t>
+      </w:r>
+    </w:p>
+    <w:p>
+      <w:pPr>
+        <w:rPr>
+          <w:rFonts w:hint="eastAsia"/>
+        </w:rPr>
+      </w:pPr>
+    </w:p>
+    <w:p>
+      <w:pPr>
+        <w:pStyle w:val="1"/>
+        <w:spacing w:before="156" w:after="156"/>
+      </w:pPr>
+      <w:r>
+        <w:rPr>
+          <w:rFonts w:hint="eastAsia"/>
+        </w:rPr>
+        <w:t>L</w:t>
+      </w:r>
+      <w:r>
+        <w:t>ab</w:t>
+      </w:r>
+      <w:r>
+        <w:t>1</w:t>
+      </w:r>
+      <w:r>
+        <w:t>0: Property-Based Testing</w:t>
+      </w:r>
+      <w:r>
+        <w:t xml:space="preserve"> (PBT)</w:t>
+      </w:r>
+    </w:p>
+    <w:tbl>
+      <w:tblPr>
+        <w:tblStyle w:val="ac"/>
+        <w:tblW w:w="0" w:type="auto"/>
+        <w:tblLook w:val="04A0" w:firstRow="1" w:lastRow="0" w:firstColumn="1" w:lastColumn="0" w:noHBand="0" w:noVBand="1"/>
+      </w:tblPr>
+      <w:tblGrid>
+        <w:gridCol w:w="8296"/>
+      </w:tblGrid>
+      <w:tr>
+        <w:tc>
+          <w:tcPr>
+            <w:tcW w:w="8296" w:type="dxa"/>
+          </w:tcPr>
+          <w:p>
+            <w:pPr>
+              <w:rPr>
+                <w:b/>
+                <w:bCs/>
+              </w:rPr>
+            </w:pPr>
+            <w:r>
+              <w:rPr>
+                <w:rFonts w:hint="eastAsia"/>
+                <w:b/>
+                <w:bCs/>
+              </w:rPr>
+              <w:t>W</w:t>
+            </w:r>
+            <w:r>
+              <w:rPr>
+                <w:b/>
+                <w:bCs/>
+              </w:rPr>
+              <w:t xml:space="preserve">e have the following two targets in this </w:t>
+            </w:r>
+            <w:proofErr w:type="spellStart"/>
+            <w:r>
+              <w:rPr>
+                <w:b/>
+                <w:bCs/>
+              </w:rPr>
+              <w:t>labowrk</w:t>
+            </w:r>
+            <w:proofErr w:type="spellEnd"/>
+            <w:r>
+              <w:rPr>
+                <w:b/>
+                <w:bCs/>
+              </w:rPr>
+              <w:t>:</w:t>
+            </w:r>
+          </w:p>
+          <w:p>
+            <w:pPr>
+              <w:pStyle w:val="a8"/>
+              <w:numPr>
+                <w:ilvl w:val="0"/>
+                <w:numId w:val="24"/>
+              </w:numPr>
+              <w:ind w:firstLineChars="0"/>
+            </w:pPr>
+            <w:r>
+              <w:rPr>
+                <w:b/>
+                <w:bCs/>
+              </w:rPr>
+              <w:t>Review &amp; Reuse Maven.</w:t>
+            </w:r>
+            <w:r>
+              <w:t xml:space="preserve"> We use</w:t>
+            </w:r>
+            <w:r>
+              <w:t xml:space="preserve"> </w:t>
+            </w:r>
+            <w:hyperlink r:id="rId30" w:history="1">
+              <w:r>
+                <w:rPr>
+                  <w:rStyle w:val="a3"/>
+                  <w:rFonts w:ascii="Courier New" w:hAnsi="Courier New" w:cs="Courier New"/>
+                </w:rPr>
+                <w:t>jqwik</w:t>
+              </w:r>
+            </w:hyperlink>
+            <w:r>
+              <w:t xml:space="preserve"> to perform </w:t>
+            </w:r>
+            <w:r>
+              <w:t>Property-Based Testing</w:t>
+            </w:r>
+            <w:r>
+              <w:t xml:space="preserve"> (PBT). Since </w:t>
+            </w:r>
+            <w:proofErr w:type="spellStart"/>
+            <w:r>
+              <w:rPr>
+                <w:rFonts w:ascii="Courier New" w:hAnsi="Courier New" w:cs="Courier New"/>
+              </w:rPr>
+              <w:t>jqwik</w:t>
+            </w:r>
+            <w:proofErr w:type="spellEnd"/>
+            <w:r>
+              <w:t xml:space="preserve"> is not supported by standard JDK, we need to download the </w:t>
+            </w:r>
+            <w:proofErr w:type="spellStart"/>
+            <w:r>
+              <w:rPr>
+                <w:rFonts w:ascii="Courier New" w:hAnsi="Courier New" w:cs="Courier New"/>
+              </w:rPr>
+              <w:t>jqwik</w:t>
+            </w:r>
+            <w:proofErr w:type="spellEnd"/>
+            <w:r>
+              <w:t xml:space="preserve"> package by ourselves. However, a better choice to do so is using Maven.</w:t>
+            </w:r>
+          </w:p>
+          <w:p>
+            <w:pPr>
+              <w:pStyle w:val="a8"/>
+              <w:numPr>
+                <w:ilvl w:val="0"/>
+                <w:numId w:val="24"/>
+              </w:numPr>
+              <w:ind w:firstLineChars="0"/>
+              <w:rPr>
+                <w:rFonts w:hint="eastAsia"/>
+              </w:rPr>
+            </w:pPr>
+            <w:r>
+              <w:rPr>
+                <w:rFonts w:hint="eastAsia"/>
+                <w:b/>
+                <w:bCs/>
+              </w:rPr>
+              <w:t>C</w:t>
+            </w:r>
+            <w:r>
+              <w:rPr>
+                <w:b/>
+                <w:bCs/>
+              </w:rPr>
+              <w:t>onfig our own project for PBT.</w:t>
+            </w:r>
+            <w:r>
+              <w:t xml:space="preserve"> Note that you can download all of example codes from the </w:t>
+            </w:r>
+            <w:hyperlink r:id="rId31" w:tgtFrame="_blank" w:history="1">
+              <w:r>
+                <w:rPr>
+                  <w:rFonts w:ascii="Helvetica" w:hAnsi="Helvetica" w:cs="Helvetica"/>
+                  <w:color w:val="4183C4"/>
+                  <w:spacing w:val="3"/>
+                  <w:u w:val="single"/>
+                  <w:shd w:val="clear" w:color="auto" w:fill="FFFFFF"/>
+                </w:rPr>
+                <w:t>code repository</w:t>
+              </w:r>
+            </w:hyperlink>
+            <w:r>
+              <w:t xml:space="preserve"> </w:t>
+            </w:r>
+            <w:r>
+              <w:t>p</w:t>
+            </w:r>
+            <w:r>
+              <w:t xml:space="preserve">rovided </w:t>
+            </w:r>
+            <w:r>
+              <w:t>the authors. However, what you really need to master is how to use these codes in your own project.</w:t>
+            </w:r>
+          </w:p>
+        </w:tc>
+      </w:tr>
+    </w:tbl>
+    <w:p/>
+    <w:p>
+      <w:pPr>
+        <w:rPr>
+          <w:rStyle w:val="ad"/>
+        </w:rPr>
+      </w:pPr>
+      <w:r>
+        <w:rPr>
+          <w:rStyle w:val="ad"/>
+          <w:rFonts w:hint="eastAsia"/>
+        </w:rPr>
+        <w:t>D</w:t>
+      </w:r>
+      <w:r>
+        <w:rPr>
+          <w:rStyle w:val="ad"/>
+        </w:rPr>
+        <w:t xml:space="preserve">o the following subtasks and </w:t>
+      </w:r>
+      <w:r>
+        <w:rPr>
+          <w:rStyle w:val="ad"/>
+          <w:color w:val="FF0000"/>
+        </w:rPr>
+        <w:t>record</w:t>
+      </w:r>
+      <w:r>
+        <w:rPr>
+          <w:rStyle w:val="ad"/>
+        </w:rPr>
+        <w:t xml:space="preserve"> the problems you met and the way</w:t>
+      </w:r>
+      <w:r>
+        <w:rPr>
+          <w:rStyle w:val="ad"/>
+        </w:rPr>
+        <w:t>s</w:t>
+      </w:r>
+      <w:r>
+        <w:rPr>
+          <w:rStyle w:val="ad"/>
+        </w:rPr>
+        <w:t xml:space="preserve"> you</w:t>
+      </w:r>
+      <w:r>
+        <w:rPr>
+          <w:rStyle w:val="ad"/>
+        </w:rPr>
+        <w:t xml:space="preserve"> used to</w:t>
+      </w:r>
+      <w:r>
+        <w:rPr>
+          <w:rStyle w:val="ad"/>
+        </w:rPr>
+        <w:t xml:space="preserve"> resolve these methods.</w:t>
+      </w:r>
+    </w:p>
+    <w:p>
+      <w:pPr>
+        <w:pStyle w:val="a8"/>
+        <w:numPr>
+          <w:ilvl w:val="0"/>
+          <w:numId w:val="25"/>
+        </w:numPr>
+        <w:ind w:firstLineChars="0"/>
+        <w:rPr>
+          <w:rStyle w:val="ad"/>
+        </w:rPr>
+      </w:pPr>
+      <w:r>
+        <w:rPr>
+          <w:rStyle w:val="ad"/>
+        </w:rPr>
+        <w:t>Download the PBT project</w:t>
+      </w:r>
+      <w:r>
+        <w:rPr>
+          <w:rStyle w:val="ad"/>
+        </w:rPr>
+        <w:t>, which</w:t>
+      </w:r>
+      <w:r>
+        <w:rPr>
+          <w:rStyle w:val="ad"/>
+        </w:rPr>
+        <w:t xml:space="preserve"> I created for you</w:t>
+      </w:r>
+      <w:r>
+        <w:rPr>
+          <w:rStyle w:val="ad"/>
+        </w:rPr>
+        <w:t>,</w:t>
+      </w:r>
+      <w:r>
+        <w:rPr>
+          <w:rStyle w:val="ad"/>
+        </w:rPr>
+        <w:t xml:space="preserve"> </w:t>
+      </w:r>
+      <w:hyperlink r:id="rId32" w:history="1">
+        <w:r>
+          <w:rPr>
+            <w:rStyle w:val="ad"/>
+            <w:b w:val="0"/>
+            <w:i w:val="0"/>
+            <w:iCs w:val="0"/>
+            <w:color w:val="0000FF"/>
+            <w:u w:val="single"/>
+          </w:rPr>
+          <w:t>here</w:t>
+        </w:r>
+      </w:hyperlink>
+      <w:r>
+        <w:rPr>
+          <w:rStyle w:val="ad"/>
+        </w:rPr>
+        <w:t xml:space="preserve">; And then, open it in your own </w:t>
+      </w:r>
+      <w:r>
+        <w:rPr>
+          <w:rStyle w:val="ad"/>
+          <w:rFonts w:hint="eastAsia"/>
+        </w:rPr>
+        <w:t>Intelli</w:t>
+      </w:r>
+      <w:r>
+        <w:rPr>
+          <w:rStyle w:val="ad"/>
+        </w:rPr>
+        <w:t>J IDEA</w:t>
+      </w:r>
+      <w:r>
+        <w:rPr>
+          <w:rStyle w:val="ad"/>
+        </w:rPr>
+        <w:t>.</w:t>
+      </w:r>
+    </w:p>
+    <w:p>
+      <w:pPr>
+        <w:pStyle w:val="a8"/>
+        <w:numPr>
+          <w:ilvl w:val="0"/>
+          <w:numId w:val="25"/>
+        </w:numPr>
+        <w:ind w:firstLineChars="0"/>
+        <w:rPr>
+          <w:rStyle w:val="ad"/>
+        </w:rPr>
+      </w:pPr>
+      <w:r>
+        <w:rPr>
+          <w:rStyle w:val="ad"/>
+          <w:rFonts w:hint="eastAsia"/>
+        </w:rPr>
+        <w:t>C</w:t>
+      </w:r>
+      <w:r>
+        <w:rPr>
+          <w:rStyle w:val="ad"/>
+        </w:rPr>
+        <w:t>reate a new</w:t>
+      </w:r>
+      <w:r>
+        <w:rPr>
+          <w:rStyle w:val="ad"/>
+        </w:rPr>
+        <w:t xml:space="preserve"> empty</w:t>
+      </w:r>
+      <w:r>
+        <w:rPr>
+          <w:rStyle w:val="ad"/>
+        </w:rPr>
+        <w:t xml:space="preserve"> Maven project</w:t>
+      </w:r>
+      <w:r>
+        <w:rPr>
+          <w:rStyle w:val="ad"/>
+        </w:rPr>
+        <w:t xml:space="preserve"> </w:t>
+      </w:r>
+      <w:r>
+        <w:rPr>
+          <w:rStyle w:val="ad"/>
+          <w:rFonts w:hint="eastAsia"/>
+        </w:rPr>
+        <w:t>in</w:t>
+      </w:r>
+      <w:r>
+        <w:rPr>
+          <w:rStyle w:val="ad"/>
+        </w:rPr>
+        <w:t xml:space="preserve"> your</w:t>
+      </w:r>
+      <w:r>
+        <w:rPr>
+          <w:rStyle w:val="ad"/>
+        </w:rPr>
+        <w:t xml:space="preserve"> </w:t>
+      </w:r>
+      <w:r>
+        <w:rPr>
+          <w:rStyle w:val="ad"/>
+          <w:rFonts w:hint="eastAsia"/>
+        </w:rPr>
+        <w:t>Intelli</w:t>
+      </w:r>
+      <w:r>
+        <w:rPr>
+          <w:rStyle w:val="ad"/>
+        </w:rPr>
+        <w:t>J IDEA</w:t>
+      </w:r>
+      <w:r>
+        <w:rPr>
+          <w:rStyle w:val="ad"/>
+        </w:rPr>
+        <w:t>.</w:t>
+      </w:r>
+    </w:p>
+    <w:p>
+      <w:pPr>
+        <w:pStyle w:val="a8"/>
+        <w:numPr>
+          <w:ilvl w:val="0"/>
+          <w:numId w:val="25"/>
+        </w:numPr>
+        <w:ind w:firstLineChars="0"/>
+        <w:rPr>
+          <w:rStyle w:val="ad"/>
+        </w:rPr>
+      </w:pPr>
+      <w:r>
+        <w:rPr>
+          <w:rStyle w:val="ad"/>
+          <w:rFonts w:hint="eastAsia"/>
+        </w:rPr>
+        <w:t>C</w:t>
+      </w:r>
+      <w:r>
+        <w:rPr>
+          <w:rStyle w:val="ad"/>
+        </w:rPr>
+        <w:t xml:space="preserve">opy </w:t>
+      </w:r>
+      <w:r>
+        <w:rPr>
+          <w:rStyle w:val="ad"/>
+        </w:rPr>
+        <w:t>J</w:t>
+      </w:r>
+      <w:r>
+        <w:rPr>
+          <w:rStyle w:val="ad"/>
+        </w:rPr>
+        <w:t xml:space="preserve">ava codes and maven dependencies from </w:t>
+      </w:r>
+      <w:r>
+        <w:rPr>
+          <w:rStyle w:val="ad"/>
+        </w:rPr>
+        <w:t>the</w:t>
+      </w:r>
+      <w:r>
+        <w:rPr>
+          <w:rStyle w:val="ad"/>
+        </w:rPr>
+        <w:t xml:space="preserve"> downloaded</w:t>
+      </w:r>
+      <w:r>
+        <w:rPr>
+          <w:rStyle w:val="ad"/>
+        </w:rPr>
+        <w:t xml:space="preserve"> PBT project</w:t>
+      </w:r>
+      <w:r>
+        <w:rPr>
+          <w:rStyle w:val="ad"/>
+        </w:rPr>
+        <w:t xml:space="preserve"> to your new</w:t>
+      </w:r>
+      <w:r>
+        <w:rPr>
+          <w:rStyle w:val="ad"/>
+        </w:rPr>
+        <w:t>ly created</w:t>
+      </w:r>
+      <w:r>
+        <w:rPr>
+          <w:rStyle w:val="ad"/>
+        </w:rPr>
+        <w:t xml:space="preserve"> </w:t>
+      </w:r>
+      <w:r>
+        <w:rPr>
+          <w:rStyle w:val="ad"/>
+        </w:rPr>
+        <w:t>Maven project</w:t>
+      </w:r>
+      <w:r>
+        <w:rPr>
+          <w:rStyle w:val="ad"/>
+        </w:rPr>
+        <w:t>.</w:t>
+      </w:r>
+    </w:p>
+    <w:p>
+      <w:pPr>
+        <w:pStyle w:val="a8"/>
+        <w:numPr>
+          <w:ilvl w:val="0"/>
+          <w:numId w:val="25"/>
+        </w:numPr>
+        <w:ind w:firstLineChars="0"/>
+        <w:rPr>
+          <w:rStyle w:val="ad"/>
+        </w:rPr>
+      </w:pPr>
+      <w:r>
+        <w:rPr>
+          <w:rStyle w:val="ad"/>
+        </w:rPr>
+        <w:t xml:space="preserve">To ensure if your configuration is correct, please try to run the test method </w:t>
+      </w:r>
+      <w:proofErr w:type="spellStart"/>
+      <w:r>
+        <w:rPr>
+          <w:rStyle w:val="ad"/>
+          <w:rFonts w:ascii="Courier New" w:hAnsi="Courier New" w:cs="Courier New"/>
+          <w:b w:val="0"/>
+          <w:bCs/>
+          <w:i w:val="0"/>
+          <w:iCs w:val="0"/>
+        </w:rPr>
+        <w:t>stringConcatenation</w:t>
+      </w:r>
+      <w:proofErr w:type="spellEnd"/>
+      <w:r>
+        <w:rPr>
+          <w:rStyle w:val="ad"/>
+        </w:rPr>
+        <w:t xml:space="preserve"> in the class </w:t>
+      </w:r>
+      <w:proofErr w:type="spellStart"/>
+      <w:r>
+        <w:rPr>
+          <w:rStyle w:val="ad"/>
+          <w:rFonts w:ascii="Courier New" w:hAnsi="Courier New" w:cs="Courier New"/>
+          <w:b w:val="0"/>
+          <w:bCs/>
+          <w:i w:val="0"/>
+          <w:iCs w:val="0"/>
+        </w:rPr>
+        <w:t>StringExampleTest</w:t>
+      </w:r>
+      <w:proofErr w:type="spellEnd"/>
+      <w:r>
+        <w:rPr>
+          <w:rStyle w:val="ad"/>
+        </w:rPr>
+        <w:t xml:space="preserve"> by clicking the left </w:t>
+      </w:r>
+      <w:r>
+        <w:rPr>
+          <w:rStyle w:val="ad"/>
+          <w:color w:val="538135" w:themeColor="accent6" w:themeShade="BF"/>
+        </w:rPr>
+        <w:t>green button</w:t>
+      </w:r>
+      <w:r>
+        <w:rPr>
+          <w:rStyle w:val="ad"/>
+        </w:rPr>
+        <w:t xml:space="preserve"> as follows.</w:t>
+      </w:r>
+    </w:p>
+    <w:p>
+      <w:pPr>
+        <w:jc w:val="center"/>
+      </w:pPr>
+      <w:r>
+        <w:rPr>
+          <w:noProof/>
+        </w:rPr>
+        <w:drawing>
+          <wp:inline distT="0" distB="0" distL="0" distR="0" wp14:anchorId="3E624D31" wp14:editId="36AE014E">
+            <wp:extent cx="4886126" cy="1933626"/>
+            <wp:effectExtent l="0" t="0" r="0" b="0"/>
+            <wp:docPr id="2" name="图片 2"/>
+            <wp:cNvGraphicFramePr>
+              <a:graphicFrameLocks xmlns:a="http://schemas.openxmlformats.org/drawingml/2006/main" noChangeAspect="1"/>
+            </wp:cNvGraphicFramePr>
+            <a:graphic xmlns:a="http://schemas.openxmlformats.org/drawingml/2006/main">
+              <a:graphicData uri="http://schemas.openxmlformats.org/drawingml/2006/picture">
+                <pic:pic xmlns:pic="http://schemas.openxmlformats.org/drawingml/2006/picture">
+                  <pic:nvPicPr>
+                    <pic:cNvPr id="1" name=""/>
+                    <pic:cNvPicPr/>
+                  </pic:nvPicPr>
+                  <pic:blipFill>
+                    <a:blip r:embed="rId33"/>
+                    <a:stretch>
+                      <a:fillRect/>
+                    </a:stretch>
+                  </pic:blipFill>
+                  <pic:spPr>
+                    <a:xfrm>
+                      <a:off x="0" y="0"/>
+                      <a:ext cx="4898334" cy="1938457"/>
+                    </a:xfrm>
+                    <a:prstGeom prst="rect">
+                      <a:avLst/>
+                    </a:prstGeom>
+                  </pic:spPr>
+                </pic:pic>
+              </a:graphicData>
+            </a:graphic>
+          </wp:inline>
+        </w:drawing>
+      </w:r>
+    </w:p>
+    <w:p>
+      <w:pPr>
+        <w:rPr>
+          <w:b/>
+          <w:bCs/>
+        </w:rPr>
+      </w:pPr>
+      <w:r>
+        <w:rPr>
+          <w:b/>
+          <w:bCs/>
+        </w:rPr>
+        <w:t>During the whole procedure, what are t</w:t>
+      </w:r>
+      <w:r>
+        <w:rPr>
+          <w:b/>
+          <w:bCs/>
+        </w:rPr>
+        <w:t xml:space="preserve">he problems you met </w:t>
+      </w:r>
+      <w:r>
+        <w:rPr>
+          <w:b/>
+          <w:bCs/>
+        </w:rPr>
+        <w:t>and the ways you used to solve these problems?</w:t>
+      </w:r>
+    </w:p>
+    <w:p>
+      <w:pPr>
+        <w:rPr>
+          <w:rFonts w:hint="eastAsia"/>
+        </w:rPr>
+      </w:pPr>
+    </w:p>
+    <w:p>
+      <w:pPr>
+        <w:pStyle w:val="a8"/>
+        <w:numPr>
+          <w:ilvl w:val="0"/>
+          <w:numId w:val="25"/>
+        </w:numPr>
+        <w:ind w:firstLineChars="0"/>
+        <w:rPr>
+          <w:rStyle w:val="ad"/>
+          <w:rFonts w:ascii="Times New Roman" w:hAnsi="Times New Roman"/>
+          <w:b w:val="0"/>
+          <w:i w:val="0"/>
+          <w:iCs w:val="0"/>
+          <w:color w:val="auto"/>
+        </w:rPr>
+      </w:pPr>
+      <w:r>
+        <w:rPr>
+          <w:rStyle w:val="ad"/>
+        </w:rPr>
+        <w:t>S</w:t>
+      </w:r>
+      <w:r>
+        <w:rPr>
+          <w:rStyle w:val="ad"/>
+        </w:rPr>
+        <w:t>napshot</w:t>
+      </w:r>
+      <w:r>
+        <w:rPr>
+          <w:rStyle w:val="ad"/>
+        </w:rPr>
+        <w:t xml:space="preserve"> the running result.</w:t>
+      </w:r>
+    </w:p>
+    <w:p>
+      <w:pPr>
+        <w:rPr>
+          <w:b/>
+          <w:bCs/>
+        </w:rPr>
+      </w:pPr>
+      <w:r>
+        <w:rPr>
+          <w:rFonts w:hint="eastAsia"/>
+          <w:b/>
+          <w:bCs/>
+        </w:rPr>
+        <w:lastRenderedPageBreak/>
+        <w:t>Y</w:t>
+      </w:r>
+      <w:r>
+        <w:rPr>
+          <w:b/>
+          <w:bCs/>
+        </w:rPr>
+        <w:t>our Response:</w:t>
+      </w:r>
+    </w:p>
+    <w:p>
+      <w:pPr>
+        <w:rPr>
+          <w:rStyle w:val="ad"/>
+          <w:rFonts w:ascii="Times New Roman" w:hAnsi="Times New Roman" w:hint="eastAsia"/>
+          <w:b w:val="0"/>
+          <w:i w:val="0"/>
+          <w:iCs w:val="0"/>
+          <w:color w:val="auto"/>
+        </w:rPr>
+      </w:pPr>
+    </w:p>
+    <w:p>
+      <w:pPr>
+        <w:pStyle w:val="a8"/>
+        <w:numPr>
+          <w:ilvl w:val="0"/>
+          <w:numId w:val="25"/>
+        </w:numPr>
+        <w:ind w:firstLineChars="0"/>
+        <w:rPr>
+          <w:rStyle w:val="ad"/>
+        </w:rPr>
+      </w:pPr>
+      <w:r>
+        <w:rPr>
+          <w:rStyle w:val="ad"/>
+        </w:rPr>
+        <w:t xml:space="preserve">For PBT, </w:t>
+      </w:r>
+      <w:r>
+        <w:rPr>
+          <w:rStyle w:val="ad"/>
+          <w:color w:val="FF0000"/>
+        </w:rPr>
+        <w:t>g</w:t>
+      </w:r>
+      <w:r>
+        <w:rPr>
+          <w:rStyle w:val="ad"/>
+          <w:color w:val="FF0000"/>
+        </w:rPr>
+        <w:t>enerators</w:t>
+      </w:r>
+      <w:r>
+        <w:rPr>
+          <w:rStyle w:val="ad"/>
+        </w:rPr>
+        <w:t xml:space="preserve"> used to generate </w:t>
+      </w:r>
+      <w:r>
+        <w:rPr>
+          <w:rStyle w:val="ad"/>
+        </w:rPr>
+        <w:t>random</w:t>
+      </w:r>
+      <w:r>
+        <w:rPr>
+          <w:rStyle w:val="ad"/>
+        </w:rPr>
+        <w:t xml:space="preserve"> values </w:t>
+      </w:r>
+      <w:r>
+        <w:rPr>
+          <w:rStyle w:val="ad"/>
+        </w:rPr>
+        <w:t>for the</w:t>
+      </w:r>
+      <w:r>
+        <w:rPr>
+          <w:rStyle w:val="ad"/>
+        </w:rPr>
+        <w:t xml:space="preserve"> parameters of the test method are very important.</w:t>
+      </w:r>
+      <w:r>
+        <w:rPr>
+          <w:rStyle w:val="ad"/>
+        </w:rPr>
+        <w:t xml:space="preserve"> </w:t>
+      </w:r>
+      <w:r>
+        <w:rPr>
+          <w:rStyle w:val="ad"/>
+        </w:rPr>
+        <w:t>T</w:t>
+      </w:r>
+      <w:r>
+        <w:rPr>
+          <w:rStyle w:val="ad"/>
+        </w:rPr>
+        <w:t xml:space="preserve">he existing generators are often not enough when we want to test one of our own classes; in these cases, we can create a </w:t>
+      </w:r>
+      <w:r>
+        <w:rPr>
+          <w:rStyle w:val="ad"/>
+          <w:color w:val="FF0000"/>
+        </w:rPr>
+        <w:t>custom generator</w:t>
+      </w:r>
+      <w:r>
+        <w:rPr>
+          <w:rStyle w:val="ad"/>
+        </w:rPr>
+        <w:t>.</w:t>
+      </w:r>
+      <w:r>
+        <w:rPr>
+          <w:rStyle w:val="ad"/>
+        </w:rPr>
+        <w:t xml:space="preserve"> Please find an example that uses a custom generator from the codes I provided to you and give the names of the test method and the generator.</w:t>
+      </w:r>
+    </w:p>
+    <w:p>
+      <w:pPr>
+        <w:rPr>
+          <w:b/>
+          <w:bCs/>
+        </w:rPr>
+      </w:pPr>
+      <w:r>
+        <w:rPr>
+          <w:rFonts w:hint="eastAsia"/>
+          <w:b/>
+          <w:bCs/>
+        </w:rPr>
+        <w:t>Y</w:t>
+      </w:r>
+      <w:r>
+        <w:rPr>
+          <w:b/>
+          <w:bCs/>
+        </w:rPr>
+        <w:t>our Response:</w:t>
+      </w:r>
+    </w:p>
+    <w:p>
+      <w:pPr>
+        <w:rPr>
+          <w:rStyle w:val="ad"/>
+          <w:rFonts w:hint="eastAsia"/>
+        </w:rPr>
+      </w:pPr>
+    </w:p>
+    <w:p>
+      <w:pPr>
+        <w:pStyle w:val="a8"/>
+        <w:numPr>
+          <w:ilvl w:val="0"/>
+          <w:numId w:val="25"/>
+        </w:numPr>
+        <w:ind w:firstLineChars="0"/>
+        <w:rPr>
+          <w:rStyle w:val="ad"/>
+        </w:rPr>
+      </w:pPr>
+      <w:r>
+        <w:rPr>
+          <w:rStyle w:val="ad"/>
+          <w:rFonts w:hint="eastAsia"/>
+        </w:rPr>
+        <w:t>A</w:t>
+      </w:r>
+      <w:r>
+        <w:rPr>
+          <w:rStyle w:val="ad"/>
+        </w:rPr>
+        <w:t xml:space="preserve">ssert functions are very important. Please compare the </w:t>
+      </w:r>
+      <w:proofErr w:type="spellStart"/>
+      <w:r>
+        <w:rPr>
+          <w:rStyle w:val="ad"/>
+          <w:rFonts w:ascii="Courier New" w:hAnsi="Courier New" w:cs="Courier New"/>
+          <w:i w:val="0"/>
+          <w:iCs w:val="0"/>
+          <w:color w:val="00B0F0"/>
+        </w:rPr>
+        <w:t>assertEquals</w:t>
+      </w:r>
+      <w:proofErr w:type="spellEnd"/>
+      <w:r>
+        <w:rPr>
+          <w:rStyle w:val="ad"/>
+          <w:color w:val="00B0F0"/>
+        </w:rPr>
+        <w:t xml:space="preserve"> </w:t>
+      </w:r>
+      <w:r>
+        <w:rPr>
+          <w:rStyle w:val="ad"/>
+        </w:rPr>
+        <w:t xml:space="preserve">function </w:t>
+      </w:r>
+      <w:r>
+        <w:rPr>
+          <w:rStyle w:val="ad"/>
+        </w:rPr>
+        <w:t xml:space="preserve">used in </w:t>
+      </w:r>
+      <w:proofErr w:type="spellStart"/>
+      <w:r>
+        <w:rPr>
+          <w:rStyle w:val="ad"/>
+          <w:rFonts w:ascii="Courier New" w:hAnsi="Courier New" w:cs="Courier New"/>
+          <w:i w:val="0"/>
+          <w:iCs w:val="0"/>
+          <w:color w:val="00B0F0"/>
+        </w:rPr>
+        <w:t>PassingGradeConceptsTest</w:t>
+      </w:r>
+      <w:proofErr w:type="spellEnd"/>
+      <w:r>
+        <w:rPr>
+          <w:rStyle w:val="ad"/>
+        </w:rPr>
+        <w:t xml:space="preserve"> and the </w:t>
+      </w:r>
+      <w:proofErr w:type="spellStart"/>
+      <w:r>
+        <w:rPr>
+          <w:rStyle w:val="ad"/>
+          <w:rFonts w:ascii="Courier New" w:hAnsi="Courier New" w:cs="Courier New"/>
+          <w:i w:val="0"/>
+          <w:iCs w:val="0"/>
+          <w:color w:val="00B0F0"/>
+        </w:rPr>
+        <w:t>assertThat</w:t>
+      </w:r>
+      <w:proofErr w:type="spellEnd"/>
+      <w:r>
+        <w:rPr>
+          <w:rStyle w:val="ad"/>
+        </w:rPr>
+        <w:t xml:space="preserve"> function used in </w:t>
+      </w:r>
+      <w:proofErr w:type="spellStart"/>
+      <w:r>
+        <w:rPr>
+          <w:rStyle w:val="ad"/>
+          <w:rFonts w:ascii="Courier New" w:hAnsi="Courier New" w:cs="Courier New"/>
+          <w:i w:val="0"/>
+          <w:iCs w:val="0"/>
+          <w:color w:val="00B0F0"/>
+        </w:rPr>
+        <w:t>PassingGradesPBTest</w:t>
+      </w:r>
+      <w:proofErr w:type="spellEnd"/>
+      <w:r>
+        <w:rPr>
+          <w:rStyle w:val="ad"/>
+        </w:rPr>
+        <w:t xml:space="preserve">. And then illustrate their </w:t>
+      </w:r>
+      <w:r>
+        <w:rPr>
+          <w:rStyle w:val="ad"/>
+        </w:rPr>
+        <w:t>difference</w:t>
+      </w:r>
+      <w:r>
+        <w:rPr>
+          <w:rStyle w:val="ad"/>
+        </w:rPr>
+        <w:t>s.</w:t>
+      </w:r>
+    </w:p>
+    <w:p>
+      <w:pPr>
+        <w:rPr>
+          <w:b/>
+          <w:bCs/>
+        </w:rPr>
+      </w:pPr>
+      <w:r>
+        <w:rPr>
+          <w:rFonts w:hint="eastAsia"/>
+          <w:b/>
+          <w:bCs/>
+        </w:rPr>
+        <w:t>Y</w:t>
+      </w:r>
+      <w:r>
+        <w:rPr>
+          <w:b/>
+          <w:bCs/>
+        </w:rPr>
+        <w:t>our Response:</w:t>
+      </w:r>
+    </w:p>
+    <w:p/>
+    <w:p>
+      <w:pPr>
         <w:rPr>
           <w:strike/>
         </w:rPr>
       </w:pPr>
-      <w:r>
-        <w:rPr>
-          <w:rFonts w:hint="eastAsia"/>
+    </w:p>
+    <w:p>
+      <w:pPr>
+        <w:pStyle w:val="1"/>
+        <w:spacing w:before="156" w:after="156"/>
+        <w:rPr>
           <w:strike/>
         </w:rPr>
+      </w:pPr>
+      <w:r>
+        <w:rPr>
+          <w:rFonts w:hint="eastAsia"/>
+          <w:strike/>
+        </w:rPr>
         <w:t>L</w:t>
       </w:r>
       <w:r>
         <w:rPr>
           <w:strike/>
         </w:rPr>
-        <w:t>ab08: Design by Contracts</w:t>
+        <w:t>ab09: Testing Pyramid</w:t>
       </w:r>
     </w:p>
     <w:p>
@@ -11234,7 +13522,7 @@
         </w:rPr>
         <w:t xml:space="preserve">ote: all of the following exercises can be found </w:t>
       </w:r>
-      <w:hyperlink r:id="rId27" w:anchor="exercises" w:history="1">
+      <w:hyperlink r:id="rId34" w:anchor="exercises" w:history="1">
         <w:r>
           <w:rPr>
             <w:rStyle w:val="a3"/>
@@ -11254,35 +13542,7 @@
           <w:rStyle w:val="ad"/>
           <w:strike/>
         </w:rPr>
-        <w:t>Please notice the exercise numbers are 0</w:t>
-      </w:r>
-      <w:r>
-        <w:rPr>
-          <w:rStyle w:val="ad"/>
-          <w:strike/>
-        </w:rPr>
-        <w:t>1</w:t>
-      </w:r>
-      <w:r>
-        <w:rPr>
-          <w:rStyle w:val="ad"/>
-          <w:strike/>
-        </w:rPr>
-        <w:t>, and 0</w:t>
-      </w:r>
-      <w:r>
-        <w:rPr>
-          <w:rStyle w:val="ad"/>
-          <w:strike/>
-        </w:rPr>
-        <w:t>3</w:t>
-      </w:r>
-      <w:r>
-        <w:rPr>
-          <w:rStyle w:val="ad"/>
-          <w:strike/>
-        </w:rPr>
-        <w:t>.</w:t>
+        <w:t>Please notice the exercise numbers are 01, and 02.</w:t>
       </w:r>
     </w:p>
     <w:p>
@@ -11299,7 +13559,6 @@
           <w:rFonts w:eastAsia="微软雅黑" w:hint="eastAsia"/>
           <w:strike/>
         </w:rPr>
-        <w:lastRenderedPageBreak/>
         <w:t>Exercise</w:t>
       </w:r>
       <w:r>
@@ -11307,52 +13566,38 @@
           <w:rFonts w:eastAsia="微软雅黑"/>
           <w:strike/>
         </w:rPr>
-        <w:t xml:space="preserve"> 0</w:t>
-      </w:r>
-      <w:r>
+        <w:t xml:space="preserve"> 01</w:t>
+      </w:r>
+    </w:p>
+    <w:p>
+      <w:pPr>
+        <w:rPr>
+          <w:strike/>
+        </w:rPr>
+      </w:pPr>
+    </w:p>
+    <w:p>
+      <w:pPr>
+        <w:pStyle w:val="2"/>
+        <w:spacing w:before="93" w:after="93"/>
         <w:rPr>
           <w:rFonts w:eastAsia="微软雅黑"/>
           <w:strike/>
         </w:rPr>
-        <w:t>1</w:t>
-      </w:r>
-    </w:p>
-    <w:p>
-      <w:pPr>
-        <w:rPr>
+      </w:pPr>
+      <w:r>
+        <w:rPr>
+          <w:rFonts w:eastAsia="微软雅黑" w:hint="eastAsia"/>
           <w:strike/>
         </w:rPr>
-      </w:pPr>
-    </w:p>
-    <w:p>
-      <w:pPr>
-        <w:pStyle w:val="2"/>
-        <w:spacing w:before="93" w:after="93"/>
+        <w:t>Exercise</w:t>
+      </w:r>
+      <w:r>
         <w:rPr>
           <w:rFonts w:eastAsia="微软雅黑"/>
           <w:strike/>
         </w:rPr>
-      </w:pPr>
-      <w:r>
-        <w:rPr>
-          <w:rFonts w:eastAsia="微软雅黑" w:hint="eastAsia"/>
-          <w:strike/>
-        </w:rPr>
-        <w:t>Exercise</w:t>
-      </w:r>
-      <w:r>
-        <w:rPr>
-          <w:rFonts w:eastAsia="微软雅黑"/>
-          <w:strike/>
-        </w:rPr>
-        <w:t xml:space="preserve"> 0</w:t>
-      </w:r>
-      <w:r>
-        <w:rPr>
-          <w:rFonts w:eastAsia="微软雅黑"/>
-          <w:strike/>
-        </w:rPr>
-        <w:t>3</w:t>
+        <w:t xml:space="preserve"> 02</w:t>
       </w:r>
     </w:p>
     <w:p>
@@ -11381,7 +13626,7 @@
         <w:rPr>
           <w:strike/>
         </w:rPr>
-        <w:t>ab09: Testing Pyramid</w:t>
+        <w:t>ab10: Mock Objects</w:t>
       </w:r>
     </w:p>
     <w:p>
@@ -11403,7 +13648,7 @@
         </w:rPr>
         <w:t xml:space="preserve">ote: all of the following exercises can be found </w:t>
       </w:r>
-      <w:hyperlink r:id="rId28" w:anchor="exercises" w:history="1">
+      <w:hyperlink r:id="rId35" w:anchor="exercises" w:history="1">
         <w:r>
           <w:rPr>
             <w:rStyle w:val="a3"/>
@@ -11423,7 +13668,7 @@
           <w:rStyle w:val="ad"/>
           <w:strike/>
         </w:rPr>
-        <w:t>Please notice the exercise numbers are 01, and 02.</w:t>
+        <w:t>Please notice the exercise numbers are 02, and 04.</w:t>
       </w:r>
     </w:p>
     <w:p>
@@ -11447,7 +13692,7 @@
           <w:rFonts w:eastAsia="微软雅黑"/>
           <w:strike/>
         </w:rPr>
-        <w:t xml:space="preserve"> 01</w:t>
+        <w:t xml:space="preserve"> 02</w:t>
       </w:r>
     </w:p>
     <w:p>
@@ -11471,6 +13716,7 @@
           <w:rFonts w:eastAsia="微软雅黑" w:hint="eastAsia"/>
           <w:strike/>
         </w:rPr>
+        <w:lastRenderedPageBreak/>
         <w:t>Exercise</w:t>
       </w:r>
       <w:r>
@@ -11478,7 +13724,7 @@
           <w:rFonts w:eastAsia="微软雅黑"/>
           <w:strike/>
         </w:rPr>
-        <w:t xml:space="preserve"> 02</w:t>
+        <w:t xml:space="preserve"> 04</w:t>
       </w:r>
     </w:p>
     <w:p>
@@ -11507,7 +13753,7 @@
         <w:rPr>
           <w:strike/>
         </w:rPr>
-        <w:t>ab10: Mock Objects</w:t>
+        <w:t>ab11: Design for Testability</w:t>
       </w:r>
     </w:p>
     <w:p>
@@ -11529,7 +13775,7 @@
         </w:rPr>
         <w:t xml:space="preserve">ote: all of the following exercises can be found </w:t>
       </w:r>
-      <w:hyperlink r:id="rId29" w:anchor="exercises" w:history="1">
+      <w:hyperlink r:id="rId36" w:anchor="exercises" w:history="1">
         <w:r>
           <w:rPr>
             <w:rStyle w:val="a3"/>
@@ -11549,7 +13795,7 @@
           <w:rStyle w:val="ad"/>
           <w:strike/>
         </w:rPr>
-        <w:t>Please notice the exercise numbers are 02, and 04.</w:t>
+        <w:t>Please notice the exercise number is only 01.</w:t>
       </w:r>
     </w:p>
     <w:p>
@@ -11573,38 +13819,7 @@
           <w:rFonts w:eastAsia="微软雅黑"/>
           <w:strike/>
         </w:rPr>
-        <w:t xml:space="preserve"> 02</w:t>
-      </w:r>
-    </w:p>
-    <w:p>
-      <w:pPr>
-        <w:rPr>
-          <w:strike/>
-        </w:rPr>
-      </w:pPr>
-    </w:p>
-    <w:p>
-      <w:pPr>
-        <w:pStyle w:val="2"/>
-        <w:spacing w:before="93" w:after="93"/>
-        <w:rPr>
-          <w:rFonts w:eastAsia="微软雅黑"/>
-          <w:strike/>
-        </w:rPr>
-      </w:pPr>
-      <w:r>
-        <w:rPr>
-          <w:rFonts w:eastAsia="微软雅黑" w:hint="eastAsia"/>
-          <w:strike/>
-        </w:rPr>
-        <w:t>Exercise</w:t>
-      </w:r>
-      <w:r>
-        <w:rPr>
-          <w:rFonts w:eastAsia="微软雅黑"/>
-          <w:strike/>
-        </w:rPr>
-        <w:t xml:space="preserve"> 04</w:t>
+        <w:t xml:space="preserve"> 01</w:t>
       </w:r>
     </w:p>
     <w:p>
@@ -11633,7 +13848,7 @@
         <w:rPr>
           <w:strike/>
         </w:rPr>
-        <w:t>ab11: Design for Testability</w:t>
+        <w:t>ab12: Test-Driven Development</w:t>
       </w:r>
     </w:p>
     <w:p>
@@ -11655,7 +13870,7 @@
         </w:rPr>
         <w:t xml:space="preserve">ote: all of the following exercises can be found </w:t>
       </w:r>
-      <w:hyperlink r:id="rId30" w:anchor="exercises" w:history="1">
+      <w:hyperlink r:id="rId37" w:anchor="exercises" w:history="1">
         <w:r>
           <w:rPr>
             <w:rStyle w:val="a3"/>
@@ -11675,7 +13890,36 @@
           <w:rStyle w:val="ad"/>
           <w:strike/>
         </w:rPr>
-        <w:t>Please notice the exercise number is only 01.</w:t>
+        <w:t>Please notice the exercise number</w:t>
+      </w:r>
+      <w:r>
+        <w:rPr>
+          <w:rStyle w:val="ad"/>
+          <w:strike/>
+        </w:rPr>
+        <w:t>s</w:t>
+      </w:r>
+      <w:r>
+        <w:rPr>
+          <w:rStyle w:val="ad"/>
+          <w:strike/>
+        </w:rPr>
+        <w:t xml:space="preserve"> </w:t>
+      </w:r>
+      <w:r>
+        <w:rPr>
+          <w:rStyle w:val="ad"/>
+          <w:rFonts w:hint="eastAsia"/>
+          <w:strike/>
+        </w:rPr>
+        <w:t>are</w:t>
+      </w:r>
+      <w:r>
+        <w:rPr>
+          <w:rStyle w:val="ad"/>
+          <w:strike/>
+        </w:rPr>
+        <w:t xml:space="preserve"> only 01 and 04.</w:t>
       </w:r>
     </w:p>
     <w:p>
@@ -11711,6 +13955,37 @@
     </w:p>
     <w:p>
       <w:pPr>
+        <w:pStyle w:val="2"/>
+        <w:spacing w:before="93" w:after="93"/>
+        <w:rPr>
+          <w:rFonts w:eastAsia="微软雅黑"/>
+          <w:strike/>
+        </w:rPr>
+      </w:pPr>
+      <w:r>
+        <w:rPr>
+          <w:rFonts w:eastAsia="微软雅黑" w:hint="eastAsia"/>
+          <w:strike/>
+        </w:rPr>
+        <w:t>Exercise</w:t>
+      </w:r>
+      <w:r>
+        <w:rPr>
+          <w:rFonts w:eastAsia="微软雅黑"/>
+          <w:strike/>
+        </w:rPr>
+        <w:t xml:space="preserve"> 04</w:t>
+      </w:r>
+    </w:p>
+    <w:p>
+      <w:pPr>
+        <w:rPr>
+          <w:strike/>
+        </w:rPr>
+      </w:pPr>
+    </w:p>
+    <w:p>
+      <w:pPr>
         <w:pStyle w:val="1"/>
         <w:spacing w:before="156" w:after="156"/>
         <w:rPr>
@@ -11728,20 +14003,26 @@
         <w:rPr>
           <w:strike/>
         </w:rPr>
-        <w:t>ab12: Test-Driven Development</w:t>
-      </w:r>
-    </w:p>
-    <w:p>
-      <w:pPr>
+        <w:t xml:space="preserve">ab13: </w:t>
+      </w:r>
+      <w:r>
         <w:rPr>
           <w:strike/>
         </w:rPr>
-      </w:pPr>
-      <w:r>
-        <w:rPr>
-          <w:rFonts w:hint="eastAsia"/>
+        <w:t>Test Code Quality and Engineering</w:t>
+      </w:r>
+    </w:p>
+    <w:p>
+      <w:pPr>
+        <w:rPr>
           <w:strike/>
         </w:rPr>
+      </w:pPr>
+      <w:r>
+        <w:rPr>
+          <w:rFonts w:hint="eastAsia"/>
+          <w:strike/>
+        </w:rPr>
         <w:t>N</w:t>
       </w:r>
       <w:r>
@@ -11750,7 +14031,7 @@
         </w:rPr>
         <w:t xml:space="preserve">ote: all of the following exercises can be found </w:t>
       </w:r>
-      <w:hyperlink r:id="rId31" w:anchor="exercises" w:history="1">
+      <w:hyperlink r:id="rId38" w:anchor="exercises" w:history="1">
         <w:r>
           <w:rPr>
             <w:rStyle w:val="a3"/>
@@ -11763,50 +14044,57 @@
         <w:rPr>
           <w:strike/>
         </w:rPr>
-        <w:t xml:space="preserve">. You just need to </w:t>
-      </w:r>
-      <w:r>
-        <w:rPr>
+        <w:t xml:space="preserve">. You just need to report your answer in the corresponding subsection. </w:t>
+      </w:r>
+      <w:r>
+        <w:rPr>
+          <w:rStyle w:val="ad"/>
           <w:strike/>
         </w:rPr>
-        <w:lastRenderedPageBreak/>
-        <w:t xml:space="preserve">report your answer in the corresponding subsection. </w:t>
+        <w:t>Please notice the exercise number</w:t>
       </w:r>
       <w:r>
         <w:rPr>
           <w:rStyle w:val="ad"/>
           <w:strike/>
         </w:rPr>
-        <w:t>Please notice the exercise number</w:t>
+        <w:t>s</w:t>
       </w:r>
       <w:r>
         <w:rPr>
           <w:rStyle w:val="ad"/>
           <w:strike/>
         </w:rPr>
-        <w:t>s</w:t>
-      </w:r>
-      <w:r>
-        <w:rPr>
-          <w:rStyle w:val="ad"/>
+        <w:t xml:space="preserve"> </w:t>
+      </w:r>
+      <w:r>
+        <w:rPr>
+          <w:rStyle w:val="ad"/>
+          <w:rFonts w:hint="eastAsia"/>
           <w:strike/>
         </w:rPr>
-        <w:t xml:space="preserve"> </w:t>
-      </w:r>
-      <w:r>
-        <w:rPr>
-          <w:rStyle w:val="ad"/>
-          <w:rFonts w:hint="eastAsia"/>
+        <w:t>are</w:t>
+      </w:r>
+      <w:r>
+        <w:rPr>
+          <w:rStyle w:val="ad"/>
           <w:strike/>
         </w:rPr>
-        <w:t>are</w:t>
+        <w:t xml:space="preserve"> only 01 and 0</w:t>
       </w:r>
       <w:r>
         <w:rPr>
           <w:rStyle w:val="ad"/>
           <w:strike/>
         </w:rPr>
-        <w:t xml:space="preserve"> only 01 and 04.</w:t>
+        <w:t>5</w:t>
+      </w:r>
+      <w:r>
+        <w:rPr>
+          <w:rStyle w:val="ad"/>
+          <w:strike/>
+        </w:rPr>
+        <w:t>.</w:t>
       </w:r>
     </w:p>
     <w:p>
@@ -11861,7 +14149,14 @@
           <w:rFonts w:eastAsia="微软雅黑"/>
           <w:strike/>
         </w:rPr>
-        <w:t xml:space="preserve"> 04</w:t>
+        <w:t xml:space="preserve"> 0</w:t>
+      </w:r>
+      <w:r>
+        <w:rPr>
+          <w:rFonts w:eastAsia="微软雅黑"/>
+          <w:strike/>
+        </w:rPr>
+        <w:t>5</w:t>
       </w:r>
     </w:p>
     <w:p>
@@ -11890,13 +14185,13 @@
         <w:rPr>
           <w:strike/>
         </w:rPr>
-        <w:t xml:space="preserve">ab13: </w:t>
+        <w:t xml:space="preserve">ab14: </w:t>
       </w:r>
       <w:r>
         <w:rPr>
           <w:strike/>
         </w:rPr>
-        <w:t>Test Code Quality and Engineering</w:t>
+        <w:t>Mutation Testing</w:t>
       </w:r>
     </w:p>
     <w:p>
@@ -11918,7 +14213,7 @@
         </w:rPr>
         <w:t xml:space="preserve">ote: all of the following exercises can be found </w:t>
       </w:r>
-      <w:hyperlink r:id="rId32" w:anchor="exercises" w:history="1">
+      <w:hyperlink r:id="rId39" w:anchor="exercises" w:history="1">
         <w:r>
           <w:rPr>
             <w:rStyle w:val="a3"/>
@@ -11938,50 +14233,21 @@
           <w:rStyle w:val="ad"/>
           <w:strike/>
         </w:rPr>
-        <w:t>Please notice the exercise number</w:t>
+        <w:t xml:space="preserve">Please notice the exercise number </w:t>
       </w:r>
       <w:r>
         <w:rPr>
           <w:rStyle w:val="ad"/>
           <w:strike/>
         </w:rPr>
-        <w:t>s</w:t>
+        <w:t>is</w:t>
       </w:r>
       <w:r>
         <w:rPr>
           <w:rStyle w:val="ad"/>
           <w:strike/>
         </w:rPr>
-        <w:t xml:space="preserve"> </w:t>
-      </w:r>
-      <w:r>
-        <w:rPr>
-          <w:rStyle w:val="ad"/>
-          <w:rFonts w:hint="eastAsia"/>
-          <w:strike/>
-        </w:rPr>
-        <w:t>are</w:t>
-      </w:r>
-      <w:r>
-        <w:rPr>
-          <w:rStyle w:val="ad"/>
-          <w:strike/>
-        </w:rPr>
-        <w:t xml:space="preserve"> only 01 and 0</w:t>
-      </w:r>
-      <w:r>
-        <w:rPr>
-          <w:rStyle w:val="ad"/>
-          <w:strike/>
-        </w:rPr>
-        <w:t>5</w:t>
-      </w:r>
-      <w:r>
-        <w:rPr>
-          <w:rStyle w:val="ad"/>
-          <w:strike/>
-        </w:rPr>
-        <w:t>.</w:t>
+        <w:t xml:space="preserve"> only 01.</w:t>
       </w:r>
     </w:p>
     <w:p>
@@ -11998,159 +14264,7 @@
           <w:rFonts w:eastAsia="微软雅黑" w:hint="eastAsia"/>
           <w:strike/>
         </w:rPr>
-        <w:t>Exercise</w:t>
-      </w:r>
-      <w:r>
-        <w:rPr>
-          <w:rFonts w:eastAsia="微软雅黑"/>
-          <w:strike/>
-        </w:rPr>
-        <w:t xml:space="preserve"> 01</w:t>
-      </w:r>
-    </w:p>
-    <w:p>
-      <w:pPr>
-        <w:rPr>
-          <w:strike/>
-        </w:rPr>
-      </w:pPr>
-    </w:p>
-    <w:p>
-      <w:pPr>
-        <w:pStyle w:val="2"/>
-        <w:spacing w:before="93" w:after="93"/>
-        <w:rPr>
-          <w:rFonts w:eastAsia="微软雅黑"/>
-          <w:strike/>
-        </w:rPr>
-      </w:pPr>
-      <w:r>
-        <w:rPr>
-          <w:rFonts w:eastAsia="微软雅黑" w:hint="eastAsia"/>
-          <w:strike/>
-        </w:rPr>
-        <w:t>Exercise</w:t>
-      </w:r>
-      <w:r>
-        <w:rPr>
-          <w:rFonts w:eastAsia="微软雅黑"/>
-          <w:strike/>
-        </w:rPr>
-        <w:t xml:space="preserve"> 0</w:t>
-      </w:r>
-      <w:r>
-        <w:rPr>
-          <w:rFonts w:eastAsia="微软雅黑"/>
-          <w:strike/>
-        </w:rPr>
-        <w:t>5</w:t>
-      </w:r>
-    </w:p>
-    <w:p>
-      <w:pPr>
-        <w:rPr>
-          <w:strike/>
-        </w:rPr>
-      </w:pPr>
-    </w:p>
-    <w:p>
-      <w:pPr>
-        <w:pStyle w:val="1"/>
-        <w:spacing w:before="156" w:after="156"/>
-        <w:rPr>
-          <w:strike/>
-        </w:rPr>
-      </w:pPr>
-      <w:r>
-        <w:rPr>
-          <w:rFonts w:hint="eastAsia"/>
-          <w:strike/>
-        </w:rPr>
-        <w:t>L</w:t>
-      </w:r>
-      <w:r>
-        <w:rPr>
-          <w:strike/>
-        </w:rPr>
-        <w:t xml:space="preserve">ab14: </w:t>
-      </w:r>
-      <w:r>
-        <w:rPr>
-          <w:strike/>
-        </w:rPr>
-        <w:t>Mutation Testing</w:t>
-      </w:r>
-    </w:p>
-    <w:p>
-      <w:pPr>
-        <w:rPr>
-          <w:strike/>
-        </w:rPr>
-      </w:pPr>
-      <w:r>
-        <w:rPr>
-          <w:rFonts w:hint="eastAsia"/>
-          <w:strike/>
-        </w:rPr>
-        <w:t>N</w:t>
-      </w:r>
-      <w:r>
-        <w:rPr>
-          <w:strike/>
-        </w:rPr>
-        <w:t xml:space="preserve">ote: all of the following exercises can be found </w:t>
-      </w:r>
-      <w:hyperlink r:id="rId33" w:anchor="exercises" w:history="1">
-        <w:r>
-          <w:rPr>
-            <w:rStyle w:val="a3"/>
-            <w:strike/>
-          </w:rPr>
-          <w:t>here</w:t>
-        </w:r>
-      </w:hyperlink>
-      <w:r>
-        <w:rPr>
-          <w:strike/>
-        </w:rPr>
-        <w:t xml:space="preserve">. You just need to report your answer in the corresponding subsection. </w:t>
-      </w:r>
-      <w:r>
-        <w:rPr>
-          <w:rStyle w:val="ad"/>
-          <w:strike/>
-        </w:rPr>
-        <w:t xml:space="preserve">Please notice the exercise number </w:t>
-      </w:r>
-      <w:r>
-        <w:rPr>
-          <w:rStyle w:val="ad"/>
-          <w:strike/>
-        </w:rPr>
-        <w:t>is</w:t>
-      </w:r>
-      <w:r>
-        <w:rPr>
-          <w:rStyle w:val="ad"/>
-          <w:strike/>
-        </w:rPr>
-        <w:t xml:space="preserve"> only 01.</w:t>
-      </w:r>
-    </w:p>
-    <w:p>
-      <w:pPr>
-        <w:pStyle w:val="2"/>
-        <w:spacing w:before="93" w:after="93"/>
-        <w:rPr>
-          <w:rFonts w:eastAsia="微软雅黑"/>
-          <w:strike/>
-        </w:rPr>
-      </w:pPr>
-      <w:r>
-        <w:rPr>
-          <w:rFonts w:eastAsia="微软雅黑" w:hint="eastAsia"/>
-          <w:strike/>
-        </w:rPr>
+        <w:lastRenderedPageBreak/>
         <w:t>Exercise</w:t>
       </w:r>
       <w:r>
@@ -12591,6 +14705,125 @@
     </w:lvl>
   </w:abstractNum>
   <w:abstractNum w:abstractNumId="4" w15:restartNumberingAfterBreak="0">
+    <w:nsid w:val="0D786196"/>
+    <w:multiLevelType w:val="hybridMultilevel"/>
+    <w:tmpl w:val="02222522"/>
+    <w:lvl w:ilvl="0" w:tplc="FA5E6D8C">
+      <w:start w:val="1"/>
+      <w:numFmt w:val="decimal"/>
+      <w:lvlText w:val="%1."/>
+      <w:lvlJc w:val="left"/>
+      <w:pPr>
+        <w:tabs>
+          <w:tab w:val="num" w:pos="360"/>
+        </w:tabs>
+        <w:ind w:left="360" w:hanging="360"/>
+      </w:pPr>
+      <w:rPr>
+        <w:b/>
+        <w:i/>
+        <w:iCs/>
+        <w:color w:val="0000FF"/>
+      </w:rPr>
+    </w:lvl>
+    <w:lvl w:ilvl="1" w:tplc="44409AF4">
+      <w:start w:val="1"/>
+      <w:numFmt w:val="decimal"/>
+      <w:lvlText w:val="%2."/>
+      <w:lvlJc w:val="left"/>
+      <w:pPr>
+        <w:tabs>
+          <w:tab w:val="num" w:pos="1080"/>
+        </w:tabs>
+        <w:ind w:left="1080" w:hanging="360"/>
+      </w:pPr>
+    </w:lvl>
+    <w:lvl w:ilvl="2" w:tplc="1CFEA3EE" w:tentative="1">
+      <w:start w:val="1"/>
+      <w:numFmt w:val="decimal"/>
+      <w:lvlText w:val="%3."/>
+      <w:lvlJc w:val="left"/>
+      <w:pPr>
+        <w:tabs>
+          <w:tab w:val="num" w:pos="1800"/>
+        </w:tabs>
+        <w:ind w:left="1800" w:hanging="360"/>
+      </w:pPr>
+    </w:lvl>
+    <w:lvl w:ilvl="3" w:tplc="66485956" w:tentative="1">
+      <w:start w:val="1"/>
+      <w:numFmt w:val="decimal"/>
+      <w:lvlText w:val="%4."/>
+      <w:lvlJc w:val="left"/>
+      <w:pPr>
+        <w:tabs>
+          <w:tab w:val="num" w:pos="2520"/>
+        </w:tabs>
+        <w:ind w:left="2520" w:hanging="360"/>
+      </w:pPr>
+    </w:lvl>
+    <w:lvl w:ilvl="4" w:tplc="BE8446BE" w:tentative="1">
+      <w:start w:val="1"/>
+      <w:numFmt w:val="decimal"/>
+      <w:lvlText w:val="%5."/>
+      <w:lvlJc w:val="left"/>
+      <w:pPr>
+        <w:tabs>
+          <w:tab w:val="num" w:pos="3240"/>
+        </w:tabs>
+        <w:ind w:left="3240" w:hanging="360"/>
+      </w:pPr>
+    </w:lvl>
+    <w:lvl w:ilvl="5" w:tplc="65E8D216" w:tentative="1">
+      <w:start w:val="1"/>
+      <w:numFmt w:val="decimal"/>
+      <w:lvlText w:val="%6."/>
+      <w:lvlJc w:val="left"/>
+      <w:pPr>
+        <w:tabs>
+          <w:tab w:val="num" w:pos="3960"/>
+        </w:tabs>
+        <w:ind w:left="3960" w:hanging="360"/>
+      </w:pPr>
+    </w:lvl>
+    <w:lvl w:ilvl="6" w:tplc="2200B480" w:tentative="1">
+      <w:start w:val="1"/>
+      <w:numFmt w:val="decimal"/>
+      <w:lvlText w:val="%7."/>
+      <w:lvlJc w:val="left"/>
+      <w:pPr>
+        <w:tabs>
+          <w:tab w:val="num" w:pos="4680"/>
+        </w:tabs>
+        <w:ind w:left="4680" w:hanging="360"/>
+      </w:pPr>
+    </w:lvl>
+    <w:lvl w:ilvl="7" w:tplc="287679F4" w:tentative="1">
+      <w:start w:val="1"/>
+      <w:numFmt w:val="decimal"/>
+      <w:lvlText w:val="%8."/>
+      <w:lvlJc w:val="left"/>
+      <w:pPr>
+        <w:tabs>
+          <w:tab w:val="num" w:pos="5400"/>
+        </w:tabs>
+        <w:ind w:left="5400" w:hanging="360"/>
+      </w:pPr>
+    </w:lvl>
+    <w:lvl w:ilvl="8" w:tplc="EA64C122" w:tentative="1">
+      <w:start w:val="1"/>
+      <w:numFmt w:val="decimal"/>
+      <w:lvlText w:val="%9."/>
+      <w:lvlJc w:val="left"/>
+      <w:pPr>
+        <w:tabs>
+          <w:tab w:val="num" w:pos="6120"/>
+        </w:tabs>
+        <w:ind w:left="6120" w:hanging="360"/>
+      </w:pPr>
+    </w:lvl>
+  </w:abstractNum>
+  <w:abstractNum w:abstractNumId="5" w15:restartNumberingAfterBreak="0">
     <w:nsid w:val="11D9735C"/>
     <w:multiLevelType w:val="hybridMultilevel"/>
     <w:tmpl w:val="9C62C84E"/>
@@ -12703,7 +14936,7 @@
       </w:pPr>
     </w:lvl>
   </w:abstractNum>
-  <w:abstractNum w:abstractNumId="5" w15:restartNumberingAfterBreak="0">
+  <w:abstractNum w:abstractNumId="6" w15:restartNumberingAfterBreak="0">
     <w:nsid w:val="16211E28"/>
     <w:multiLevelType w:val="hybridMultilevel"/>
     <w:tmpl w:val="B504E2AE"/>
@@ -12789,7 +15022,7 @@
       </w:pPr>
     </w:lvl>
   </w:abstractNum>
-  <w:abstractNum w:abstractNumId="6" w15:restartNumberingAfterBreak="0">
+  <w:abstractNum w:abstractNumId="7" w15:restartNumberingAfterBreak="0">
     <w:nsid w:val="163B00E8"/>
     <w:multiLevelType w:val="hybridMultilevel"/>
     <w:tmpl w:val="0B423084"/>
@@ -12904,7 +15137,7 @@
       </w:rPr>
     </w:lvl>
   </w:abstractNum>
-  <w:abstractNum w:abstractNumId="7" w15:restartNumberingAfterBreak="0">
+  <w:abstractNum w:abstractNumId="8" w15:restartNumberingAfterBreak="0">
     <w:nsid w:val="1ABE23BD"/>
     <w:multiLevelType w:val="hybridMultilevel"/>
     <w:tmpl w:val="A816ECD8"/>
@@ -13018,7 +15251,7 @@
       </w:rPr>
     </w:lvl>
   </w:abstractNum>
-  <w:abstractNum w:abstractNumId="8" w15:restartNumberingAfterBreak="0">
+  <w:abstractNum w:abstractNumId="9" w15:restartNumberingAfterBreak="0">
     <w:nsid w:val="253B12CD"/>
     <w:multiLevelType w:val="hybridMultilevel"/>
     <w:tmpl w:val="FF864B14"/>
@@ -13104,7 +15337,7 @@
       </w:pPr>
     </w:lvl>
   </w:abstractNum>
-  <w:abstractNum w:abstractNumId="9" w15:restartNumberingAfterBreak="0">
+  <w:abstractNum w:abstractNumId="10" w15:restartNumberingAfterBreak="0">
     <w:nsid w:val="26AA0128"/>
     <w:multiLevelType w:val="hybridMultilevel"/>
     <w:tmpl w:val="A52649F6"/>
@@ -13219,7 +15452,7 @@
       </w:rPr>
     </w:lvl>
   </w:abstractNum>
-  <w:abstractNum w:abstractNumId="10" w15:restartNumberingAfterBreak="0">
+  <w:abstractNum w:abstractNumId="11" w15:restartNumberingAfterBreak="0">
     <w:nsid w:val="2B8C5292"/>
     <w:multiLevelType w:val="multilevel"/>
     <w:tmpl w:val="2B8C5292"/>
@@ -13340,7 +15573,7 @@
       </w:rPr>
     </w:lvl>
   </w:abstractNum>
-  <w:abstractNum w:abstractNumId="11" w15:restartNumberingAfterBreak="0">
+  <w:abstractNum w:abstractNumId="12" w15:restartNumberingAfterBreak="0">
     <w:nsid w:val="324B1644"/>
     <w:multiLevelType w:val="hybridMultilevel"/>
     <w:tmpl w:val="3F82E7DA"/>
@@ -13429,7 +15662,7 @@
       </w:pPr>
     </w:lvl>
   </w:abstractNum>
-  <w:abstractNum w:abstractNumId="12" w15:restartNumberingAfterBreak="0">
+  <w:abstractNum w:abstractNumId="13" w15:restartNumberingAfterBreak="0">
     <w:nsid w:val="37F628CC"/>
     <w:multiLevelType w:val="multilevel"/>
     <w:tmpl w:val="37F628CC"/>
@@ -13518,7 +15751,7 @@
       </w:pPr>
     </w:lvl>
   </w:abstractNum>
-  <w:abstractNum w:abstractNumId="13" w15:restartNumberingAfterBreak="0">
+  <w:abstractNum w:abstractNumId="14" w15:restartNumberingAfterBreak="0">
     <w:nsid w:val="460624D4"/>
     <w:multiLevelType w:val="hybridMultilevel"/>
     <w:tmpl w:val="009EE7BC"/>
@@ -13633,7 +15866,7 @@
       </w:rPr>
     </w:lvl>
   </w:abstractNum>
-  <w:abstractNum w:abstractNumId="14" w15:restartNumberingAfterBreak="0">
+  <w:abstractNum w:abstractNumId="15" w15:restartNumberingAfterBreak="0">
     <w:nsid w:val="538546F5"/>
     <w:multiLevelType w:val="singleLevel"/>
     <w:tmpl w:val="538546F5"/>
@@ -13645,7 +15878,7 @@
       <w:lvlJc w:val="left"/>
     </w:lvl>
   </w:abstractNum>
-  <w:abstractNum w:abstractNumId="15" w15:restartNumberingAfterBreak="0">
+  <w:abstractNum w:abstractNumId="16" w15:restartNumberingAfterBreak="0">
     <w:nsid w:val="59C23DC1"/>
     <w:multiLevelType w:val="multilevel"/>
     <w:tmpl w:val="CCC424F4"/>
@@ -13758,7 +15991,7 @@
       </w:pPr>
     </w:lvl>
   </w:abstractNum>
-  <w:abstractNum w:abstractNumId="16" w15:restartNumberingAfterBreak="0">
+  <w:abstractNum w:abstractNumId="17" w15:restartNumberingAfterBreak="0">
     <w:nsid w:val="64CE7530"/>
     <w:multiLevelType w:val="hybridMultilevel"/>
     <w:tmpl w:val="FE6AEF5E"/>
@@ -13872,7 +16105,7 @@
       </w:rPr>
     </w:lvl>
   </w:abstractNum>
-  <w:abstractNum w:abstractNumId="17" w15:restartNumberingAfterBreak="0">
+  <w:abstractNum w:abstractNumId="18" w15:restartNumberingAfterBreak="0">
     <w:nsid w:val="6B4F120F"/>
     <w:multiLevelType w:val="multilevel"/>
     <w:tmpl w:val="EDA21278"/>
@@ -13996,7 +16229,7 @@
       </w:rPr>
     </w:lvl>
   </w:abstractNum>
-  <w:abstractNum w:abstractNumId="18" w15:restartNumberingAfterBreak="0">
+  <w:abstractNum w:abstractNumId="19" w15:restartNumberingAfterBreak="0">
     <w:nsid w:val="6F0C629E"/>
     <w:multiLevelType w:val="multilevel"/>
     <w:tmpl w:val="D542F846"/>
@@ -14111,7 +16344,7 @@
       </w:pPr>
     </w:lvl>
   </w:abstractNum>
-  <w:abstractNum w:abstractNumId="19" w15:restartNumberingAfterBreak="0">
+  <w:abstractNum w:abstractNumId="20" w15:restartNumberingAfterBreak="0">
     <w:nsid w:val="6FD47544"/>
     <w:multiLevelType w:val="hybridMultilevel"/>
     <w:tmpl w:val="680E4866"/>
@@ -14200,7 +16433,7 @@
       </w:pPr>
     </w:lvl>
   </w:abstractNum>
-  <w:abstractNum w:abstractNumId="20" w15:restartNumberingAfterBreak="0">
+  <w:abstractNum w:abstractNumId="21" w15:restartNumberingAfterBreak="0">
     <w:nsid w:val="72592206"/>
     <w:multiLevelType w:val="hybridMultilevel"/>
     <w:tmpl w:val="1778CC1C"/>
@@ -14313,7 +16546,7 @@
       </w:rPr>
     </w:lvl>
   </w:abstractNum>
-  <w:abstractNum w:abstractNumId="21" w15:restartNumberingAfterBreak="0">
+  <w:abstractNum w:abstractNumId="22" w15:restartNumberingAfterBreak="0">
     <w:nsid w:val="74EF4E43"/>
     <w:multiLevelType w:val="multilevel"/>
     <w:tmpl w:val="379E3758"/>
@@ -14426,7 +16659,7 @@
       </w:pPr>
     </w:lvl>
   </w:abstractNum>
-  <w:abstractNum w:abstractNumId="22" w15:restartNumberingAfterBreak="0">
+  <w:abstractNum w:abstractNumId="23" w15:restartNumberingAfterBreak="0">
     <w:nsid w:val="770C5E19"/>
     <w:multiLevelType w:val="hybridMultilevel"/>
     <w:tmpl w:val="4DAE6202"/>
@@ -14541,73 +16774,165 @@
       </w:rPr>
     </w:lvl>
   </w:abstractNum>
+  <w:abstractNum w:abstractNumId="24" w15:restartNumberingAfterBreak="0">
+    <w:nsid w:val="7C995315"/>
+    <w:multiLevelType w:val="hybridMultilevel"/>
+    <w:tmpl w:val="1F02F2A4"/>
+    <w:lvl w:ilvl="0" w:tplc="0409000F">
+      <w:start w:val="1"/>
+      <w:numFmt w:val="decimal"/>
+      <w:lvlText w:val="%1."/>
+      <w:lvlJc w:val="left"/>
+      <w:pPr>
+        <w:ind w:left="420" w:hanging="420"/>
+      </w:pPr>
+    </w:lvl>
+    <w:lvl w:ilvl="1" w:tplc="04090019" w:tentative="1">
+      <w:start w:val="1"/>
+      <w:numFmt w:val="lowerLetter"/>
+      <w:lvlText w:val="%2)"/>
+      <w:lvlJc w:val="left"/>
+      <w:pPr>
+        <w:ind w:left="840" w:hanging="420"/>
+      </w:pPr>
+    </w:lvl>
+    <w:lvl w:ilvl="2" w:tplc="0409001B" w:tentative="1">
+      <w:start w:val="1"/>
+      <w:numFmt w:val="lowerRoman"/>
+      <w:lvlText w:val="%3."/>
+      <w:lvlJc w:val="right"/>
+      <w:pPr>
+        <w:ind w:left="1260" w:hanging="420"/>
+      </w:pPr>
+    </w:lvl>
+    <w:lvl w:ilvl="3" w:tplc="0409000F" w:tentative="1">
+      <w:start w:val="1"/>
+      <w:numFmt w:val="decimal"/>
+      <w:lvlText w:val="%4."/>
+      <w:lvlJc w:val="left"/>
+      <w:pPr>
+        <w:ind w:left="1680" w:hanging="420"/>
+      </w:pPr>
+    </w:lvl>
+    <w:lvl w:ilvl="4" w:tplc="04090019" w:tentative="1">
+      <w:start w:val="1"/>
+      <w:numFmt w:val="lowerLetter"/>
+      <w:lvlText w:val="%5)"/>
+      <w:lvlJc w:val="left"/>
+      <w:pPr>
+        <w:ind w:left="2100" w:hanging="420"/>
+      </w:pPr>
+    </w:lvl>
+    <w:lvl w:ilvl="5" w:tplc="0409001B" w:tentative="1">
+      <w:start w:val="1"/>
+      <w:numFmt w:val="lowerRoman"/>
+      <w:lvlText w:val="%6."/>
+      <w:lvlJc w:val="right"/>
+      <w:pPr>
+        <w:ind w:left="2520" w:hanging="420"/>
+      </w:pPr>
+    </w:lvl>
+    <w:lvl w:ilvl="6" w:tplc="0409000F" w:tentative="1">
+      <w:start w:val="1"/>
+      <w:numFmt w:val="decimal"/>
+      <w:lvlText w:val="%7."/>
+      <w:lvlJc w:val="left"/>
+      <w:pPr>
+        <w:ind w:left="2940" w:hanging="420"/>
+      </w:pPr>
+    </w:lvl>
+    <w:lvl w:ilvl="7" w:tplc="04090019" w:tentative="1">
+      <w:start w:val="1"/>
+      <w:numFmt w:val="lowerLetter"/>
+      <w:lvlText w:val="%8)"/>
+      <w:lvlJc w:val="left"/>
+      <w:pPr>
+        <w:ind w:left="3360" w:hanging="420"/>
+      </w:pPr>
+    </w:lvl>
+    <w:lvl w:ilvl="8" w:tplc="0409001B" w:tentative="1">
+      <w:start w:val="1"/>
+      <w:numFmt w:val="lowerRoman"/>
+      <w:lvlText w:val="%9."/>
+      <w:lvlJc w:val="right"/>
+      <w:pPr>
+        <w:ind w:left="3780" w:hanging="420"/>
+      </w:pPr>
+    </w:lvl>
+  </w:abstractNum>
   <w:num w:numId="1">
+    <w:abstractNumId w:val="19"/>
+  </w:num>
+  <w:num w:numId="2">
+    <w:abstractNumId w:val="11"/>
+  </w:num>
+  <w:num w:numId="3">
+    <w:abstractNumId w:val="13"/>
+  </w:num>
+  <w:num w:numId="4">
+    <w:abstractNumId w:val="15"/>
+  </w:num>
+  <w:num w:numId="5">
     <w:abstractNumId w:val="18"/>
   </w:num>
-  <w:num w:numId="2">
+  <w:num w:numId="6">
     <w:abstractNumId w:val="10"/>
   </w:num>
-  <w:num w:numId="3">
-    <w:abstractNumId w:val="12"/>
+  <w:num w:numId="7">
+    <w:abstractNumId w:val="7"/>
   </w:num>
-  <w:num w:numId="4">
+  <w:num w:numId="8">
+    <w:abstractNumId w:val="23"/>
+  </w:num>
+  <w:num w:numId="9">
     <w:abstractNumId w:val="14"/>
   </w:num>
-  <w:num w:numId="5">
+  <w:num w:numId="10">
+    <w:abstractNumId w:val="8"/>
+  </w:num>
+  <w:num w:numId="11">
     <w:abstractNumId w:val="17"/>
   </w:num>
-  <w:num w:numId="6">
-    <w:abstractNumId w:val="9"/>
-  </w:num>
-  <w:num w:numId="7">
-    <w:abstractNumId w:val="6"/>
-  </w:num>
-  <w:num w:numId="8">
-    <w:abstractNumId w:val="22"/>
-  </w:num>
-  <w:num w:numId="9">
-    <w:abstractNumId w:val="13"/>
-  </w:num>
-  <w:num w:numId="10">
-    <w:abstractNumId w:val="7"/>
-  </w:num>
-  <w:num w:numId="11">
+  <w:num w:numId="12">
     <w:abstractNumId w:val="16"/>
   </w:num>
-  <w:num w:numId="12">
-    <w:abstractNumId w:val="15"/>
-  </w:num>
   <w:num w:numId="13">
-    <w:abstractNumId w:val="21"/>
+    <w:abstractNumId w:val="22"/>
   </w:num>
   <w:num w:numId="14">
     <w:abstractNumId w:val="1"/>
   </w:num>
   <w:num w:numId="15">
-    <w:abstractNumId w:val="5"/>
+    <w:abstractNumId w:val="6"/>
   </w:num>
   <w:num w:numId="16">
     <w:abstractNumId w:val="3"/>
   </w:num>
   <w:num w:numId="17">
-    <w:abstractNumId w:val="19"/>
+    <w:abstractNumId w:val="20"/>
   </w:num>
   <w:num w:numId="18">
-    <w:abstractNumId w:val="11"/>
+    <w:abstractNumId w:val="12"/>
   </w:num>
   <w:num w:numId="19">
     <w:abstractNumId w:val="0"/>
   </w:num>
   <w:num w:numId="20">
-    <w:abstractNumId w:val="8"/>
+    <w:abstractNumId w:val="9"/>
   </w:num>
   <w:num w:numId="21">
     <w:abstractNumId w:val="2"/>
   </w:num>
   <w:num w:numId="22">
-    <w:abstractNumId w:val="20"/>
+    <w:abstractNumId w:val="21"/>
   </w:num>
   <w:num w:numId="23">
+    <w:abstractNumId w:val="5"/>
+  </w:num>
+  <w:num w:numId="24">
+    <w:abstractNumId w:val="24"/>
+  </w:num>
+  <w:num w:numId="25">
     <w:abstractNumId w:val="4"/>
   </w:num>
 </w:numbering>
@@ -15260,6 +17585,7 @@
   <w:style w:type="character" w:default="1" w:styleId="a0">
     <w:name w:val="Default Paragraph Font"/>
     <w:uiPriority w:val="1"/>
+    <w:semiHidden/>
     <w:unhideWhenUsed/>
   </w:style>
   <w:style w:type="table" w:default="1" w:styleId="a1">

</xml_diff>